<commit_message>
remove two stocks, change percentage to absolute
</commit_message>
<xml_diff>
--- a/src/report.docx
+++ b/src/report.docx
@@ -11,7 +11,7 @@
           <w:highlight w:val="yellow"/>
           <w:highlightCs w:val="yellow"/>
         </w:rPr>
-        <w:t xml:space="preserve">2023.08.01.</w:t>
+        <w:t xml:space="preserve">2023.08.10.</w:t>
       </w:r>
     </w:p>
     <w:p/>
@@ -40,7 +40,7 @@
           <w:highlight w:val="yellow"/>
           <w:highlightCs w:val="yellow"/>
         </w:rPr>
-        <w:t xml:space="preserve">Cepton（CPTN.O） 7 月 31 日 涨幅  8%, 收盘价 0.8 美元</w:t>
+        <w:t xml:space="preserve">Cepton（CPTN.O） 8 月 9 日 涨幅  8%, 收盘价 0.8045 美元</w:t>
       </w:r>
     </w:p>
     <w:p>
@@ -51,7 +51,7 @@
           <w:highlight w:val="yellow"/>
           <w:highlightCs w:val="yellow"/>
         </w:rPr>
-        <w:t xml:space="preserve">3D MEDICINES（思路迪） 8 月 1 日 跌幅  7%, 收盘价 46.9 港币</w:t>
+        <w:t xml:space="preserve">九丰能源（605090.SH） 8 月 10 日 涨幅  5%, 收盘价 23.75 元</w:t>
       </w:r>
     </w:p>
     <w:p>
@@ -62,7 +62,7 @@
           <w:highlight w:val="yellow"/>
           <w:highlightCs w:val="yellow"/>
         </w:rPr>
-        <w:t xml:space="preserve">中辰股份（300933.SZ） 8 月 1 日 涨幅  6%, 收盘价 8.6 元</w:t>
+        <w:t xml:space="preserve">东曜药业（1875.HK） 8 月 10 日 跌幅  6%, 收盘价 2.2 港币</w:t>
       </w:r>
     </w:p>
     <w:p/>
@@ -75,66 +75,36 @@
           <w:highlight w:val="yellow"/>
           <w:highlightCs w:val="yellow"/>
         </w:rPr>
-        <w:t xml:space="preserve">拼多多（PDD.O）</w:t>
-      </w:r>
-    </w:p>
-    <w:p>
-      <w:r>
-        <w:rPr>
-          <w:b/>
-          <w:bCs/>
-        </w:rPr>
-        <w:t xml:space="preserve">跨境电商“神仙打架” 商家“又爱又恨”</w:t>
-      </w:r>
-    </w:p>
-    <w:p>
-      <w:r>
-        <w:t xml:space="preserve">流量有了利润低了　　国内跨境电商巨头们正在海外市场狂飙。　　去年9月在北美市场上线，1个月后登顶美国iOS平台免费购物类应用的榜首，5个月后亮相堪称美国“春晚”的超级碗赛事，Temu的崛起堪称是一场“闪电战”，目前其下载量已超过7000万次，超越亚马逊和沃尔玛。　　火爆的不仅是Temu，还有另一家总部在中国的跨境电商平台SHEIN，早在2017年就进入美国市场，几年间悄无声息成长为全球跨境电商独角兽，2022年估值曾达到1000亿美元。　　SHEIN采用了独特的“小单快反”供应链模式，Temu则为全托管模式，以极致的低价和高效的运营取得显著效果。　　但对商家们而言，对平台“又爱又恨”，利润率低让一些商家对于入驻平台犹疑不决。平台之间也是“两看相厌”，Temu和SHEIN已经“撕扯”了较长时间，但最终还是会回到供应链的争夺上。　　“席卷”海外市场　　“在吗？帮我砍一刀！”对于这样的场景，是不是很熟悉。多年前，拼多多就凭借砍价模式在国内走红，并迅速“开疆扩土”。　　如今，这股风潮已经席卷到国外，Twitter、脸书等社交平台充满了苦求“砍一刀”的老外们，还有洗脑广告、优惠码等多种“病毒式”营销。如今，拼多多旗下的跨境电商平台Temu在全球范围内不断扩新站，成为跨境电商App的新晋“顶流”。　　就在7月，Temu继在日本上线站点后，很快又迈出了其拓展亚洲市场的第二步，正式上线韩国站点。据报道，Temu韩国平台所销售的商品价格主要处于1000~30000韩元（约5~168元人民币）的价格段之间，远低于其他韩国主流电商平台，并在首页显眼处提供了大额优惠券满减活动以及免运费包邮服务。　　至此，拼多多Temu已在全球共开设了27个海外市场，囊括了亚洲、欧洲、北美、拉美以及大洋洲等众多地区。　　与以强大的营销社交闻名的Temu比起来，另一跨境电商平台SHEIN则显得有些神秘低调，从婚纱外贸到快时尚女装独立站，再到如今的全品类电商，自2017年进入美国市场，短短几年间SHEIN悄无声息成长为全球跨境电商独角兽。　　不同于传统电商，SHEIN采用了独特的“小单快反”供应链模式，用极小的单量测试市场，根据消费者的反馈调整计划，其灵活的供应链使其能够快速生产新品，并通过全球化营销手段，吸引了大量青少年用户。在全球范围内，SHEIN在Facebook、Instagram、TikTok等社交媒体平台上拥有庞大的粉丝基础，网红带货效应明显。　　而Temu率先推出的全托管模式，以极致的低价和高效的运营效果见长。全托管模式下，商家只负责供货，其余核价、运营、物流、售后等环节全权交由平台处理。这一模式为供应链优势明显的工厂型卖家带来省心经营， Temu吸引了大批工厂型卖家入驻，建立了绝对的价格优势，成功站稳了脚跟。　　据调研机构YipitData透露，Temu今年5月的GMV达到了6.35亿美元（约合人民币45.6亿元）。　　低利润“劝退”商家　　对于商家而言，Temu和SHEIN之类跨境电商的兴起为他们带来了新的发展机遇，很多第一批“吃到螃蟹”的人已经尝到甜头。但现在，很多商家有着“究竟能不能赚钱”的担忧，所以对于入驻平台存在犹疑。　　从事家居行业跨境电商的商家赵源（化名）认为，从商家的角度来看，任何有价值的流量工具都需要去把握，但据她观察，目前各大跨境电商平台的性价比还有待考量。　　赵源认为，Temu、SHEIN一类平台的优势在于，平台通过在流量上的高投入，方便商家低价引流。同时，一些品类需要邀请，商家才能入驻，所以同质化竞争相对更少。这些都是吸引商家的亮点之处。但因为利润率太低，会让很多商家心生退意，“优质的平台会自带流量，优质的供应商同样也会创造流量，这是互相成就的。”赵源说道。　　赵源告诉《》记者，一些同行选择加入了平台，因为历史的经验表明，早入驻比晚入驻运营成本会低很多。但在一番思量之后，赵源没有这样做：“利润空间压得太低了，相比之下，工厂型外贸公司可能更适合入驻这些平台。”　　另一位商家则表示：“不看赚不赚钱，我就当清库存用，用着就发现真香了。”不管是制造业还是纺织服装企业，库存积压都是几近“致命”的核心矛盾，对于很多外贸公司而言，这些跨境电商平台能帮助自己缓解库存压力。“低利润率和库存浪费甚至亏损二者之间，孰轻孰重不言自明。”这位人士表示。　　另一方面，跨境电商全托管模式也让部分商家有着“无力感”，从事衣服配饰类跨境电商的商家王响（化名）入驻平台已经四个月，他直言，入驻至今，自己能接触到的只有“发货”，连自家产品在平台上的受众和目标市场都“不是很清楚”。　　王响告诉《》记者，起初因为看到周围人都在做平台类跨境电商，就选择试一试。销售流程上，王响只负责上传产品铺货设置进货价格，由平台方的买手选定以后发货到指定仓库，其他的运营销售流程全部由平台人员操作。　　至于入驻Temu的效果，王响则表示“一般”，反倒是平台的销售策略对自己产生了一定的影响：“有些一包里有一个瑕疵品就会把整个快递退回来，浪费了大量人力物力。而且，平台价格压得太低，我们没利润可赚。”　　开启“卷王”之争　　风起云涌中，平台间也暗流涌动。　　就在近日，Temu在美国波士顿联邦法院提起新诉讼，指控SHEIN违反美国反垄断法，加剧市场竞争。Temu在起诉书中称，截至2022年，SHEIN在美国超快时尚市场已拥有75%以上的份额。SHEIN利用市场支配地位，强迫服装厂商签订独家协议，这种行为导致Temu商品价格上涨，消费者可选择的产品减少，阻碍了其在美国超快时尚市场的扩张。　　在这之前，SHEIN也曾指控Temu与网红达人合作，在社交媒体上诋毁SHEIN。　　进入美国市场之初，Temu就将SHEIN视为最大的竞争对手。为了对标SHEIN，Temu频繁调整低价策略，甚至将商品价格压低至SHEIN的53%-80%，部分商品价格更低至30%。凭借不断击穿的低价战术，Temu成功实现了美国销售额超过SHEIN近20%的优异成绩。　　阿里速卖通也通过迅速跟进全托管模式打了一场“翻身仗”， 截至2023年3月份，速卖通的整体用户规模年同比增长达45%，订单量同比增长50%，创下历史新高。速卖通在韩国市场甚至超过了当地电商平台Coupang，拿下了购物App下载量第一名。　　第三方数据机构data.ai日前公布了全球购物App中iOS用户规模排行榜，SHEIN排名第2，阿里巴巴全球速卖通排名第7，拼多多Temu排名第17，抖音海外版TikTok的跨境业务也保持领先。　　继2022年10月率先在印尼试水后，TikTok Shop商城今年上半年已在东南亚地区全面落地。根据《华尔街日报》报道，知情人士透露，短视频社交软件TikTok计划于今年8月推出自己的电子商务平台，以在美国销售中国制造的产品。　　报道称，TikTok正寻求复制SHEIN和Temu在美国的成功，TikTok电商平台也将负责中国厂商和商家在美商品的储存和运输工作。　　当“出海四小龙”在海外“内卷”，势必又将引来潮起潮落。事实上，不管是诉讼战还是价格战，跨境电商之间的博弈最终还是将回到供应链的争夺上。　　而在供应链的另一头，清库存也好、争流量也罢，不被当成平台“内卷”的牺牲品，能看到实实在在的利润才是商家投出最终票的决定性原因。关注同花顺财经（ths518），获取更多机会</w:t>
-      </w:r>
-    </w:p>
-    <w:p/>
-    <w:p>
-      <w:r>
-        <w:rPr>
-          <w:b/>
-          <w:bCs/>
-        </w:rPr>
-        <w:t xml:space="preserve">中概股扫描：隔夜美股共152只中概股上涨 百胜中国：二季度经调整净利润1.99亿美元，同比增加137%</w:t>
-      </w:r>
-    </w:p>
-    <w:p>
-      <w:r>
-        <w:t xml:space="preserve">隔夜美股三大股指走高，标普500指数涨0.15%，报4588.96点，纳斯达克综合指数涨0.21%，报14346.02点，道琼斯工业平均指数涨0.28%，报35559.53点。隔夜美股中，共152只中概股上涨，111只中概股下跌。热门中概股中，阿里巴巴涨1.61%，拼多多涨0.53%，网易涨0.22%，京东涨1.93%，百度涨0.41%，新东方涨0.02%，哔哩哔哩涨2.14%，爱奇艺涨0.32%。造车新势力涨跌不一，理想汽车涨0.19%，蔚来涨3.80%，小鹏汽车跌10.56%。【相关新闻】百胜中国：二季度经调整净利润1.99亿美元，同比增加137%百胜中国8月1日在港交所公告，第二季度总收入为26.5亿美元，同比增加25%（或增加32%，不计及外币换算的影响）。系统销售额较去年同期增加32%，其中肯德基和必胜客分别增加32%和30%，不计及外币换算的影响，主要得益于同店销售额增长，新门店的贡献，以及去年同期门店暂时停业的影响带来的低基数效应。同店销售额较去年同期增加15%，其中肯德基和必胜客分别增加15%和13%，不计及外币换算的影响。本季度共净新增422家门店。截至2023年6月30日，门店总数达13,602家。理想汽车发布极端天气用户关怀计划理想汽车发布极端天气用户关怀计划。其中提到，因此次台风及强降雨影响造成的零部件维修更换不影响整车质保。原有终身质保的用户，更换的零部件继续享受终身质保；原有基础质保的用户，更换的零部件同理继续享受基础质保。阿里妈妈及闲鱼CTO郑波：大语言模型已在阿里妈妈To B和To P业务场景应用据新浪财经，阿里妈妈及闲鱼CTO郑波表示，面向未来的数智商业技术，将带有明显的知识驱动、逻辑推理和创造性特征，数智商业技术将进入2.0时代。“以生成式AI大模型和AIGC为代表的人工智能技术浪潮，正深刻影响着产业界的技术走向和趋势，且变革速度可以用‘时新日异’来形容。”郑波称，未来将形成基于认知和常识、端到端链路有推理和执行过程的、更有创造性的数智商业技术。郑波介绍，如果以前是在线、基于数据统计和经验判断的数字经营时代的话，那么数智商业技术2.0时代，将是知识驱动、基于AI的决策执行&amp;因果推断的创造性智能经营时代。安凯客车（000868）：公司与小鹏汽车没有合作项目安凯客车在互动平台上称，公司与小鹏汽车没有合作项目。关注同花顺财经（ths518），获取更多机会</w:t>
-      </w:r>
-    </w:p>
-    <w:p/>
-    <w:p>
-      <w:r>
-        <w:rPr>
-          <w:b/>
-          <w:bCs/>
-        </w:rPr>
-        <w:t xml:space="preserve">中概股扫描：隔夜美股共152只中概股上涨 理想汽车发布极端天气用户关怀计划</w:t>
-      </w:r>
-    </w:p>
-    <w:p>
-      <w:r>
-        <w:t xml:space="preserve">隔夜美股三大股指走高，标普500指数涨0.15%，报4588.96点，纳斯达克综合指数涨0.21%，报14346.02点，道琼斯工业平均指数涨0.28%，报35559.53点。隔夜美股中，共152只中概股上涨，111只中概股下跌。热门中概股中，阿里巴巴涨1.61%，拼多多涨0.53%，网易涨0.22%，京东涨1.93%，百度涨0.41%，新东方涨0.02%，哔哩哔哩涨2.14%，爱奇艺涨0.32%。造车新势力涨跌不一，理想汽车涨0.19%，蔚来涨3.80%，小鹏汽车跌10.56%。【相关新闻】理想汽车发布极端天气用户关怀计划理想汽车发布极端天气用户关怀计划。其中提到，因此次台风及强降雨影响造成的零部件维修更换不影响整车质保。原有终身质保的用户，更换的零部件继续享受终身质保；原有基础质保的用户，更换的零部件同理继续享受基础质保。阿里妈妈及闲鱼CTO郑波：大语言模型已在阿里妈妈To B和To P业务场景应用据新浪财经，阿里妈妈及闲鱼CTO郑波表示，面向未来的数智商业技术，将带有明显的知识驱动、逻辑推理和创造性特征，数智商业技术将进入2.0时代。“以生成式AI大模型和AIGC为代表的人工智能技术浪潮，正深刻影响着产业界的技术走向和趋势，且变革速度可以用‘时新日异’来形容。”郑波称，未来将形成基于认知和常识、端到端链路有推理和执行过程的、更有创造性的数智商业技术。郑波介绍，如果以前是在线、基于数据统计和经验判断的数字经营时代的话，那么数智商业技术2.0时代，将是知识驱动、基于AI的决策执行&amp;因果推断的创造性智能经营时代。安凯客车（000868）：公司与小鹏汽车没有合作项目安凯客车在互动平台上称，公司与小鹏汽车没有合作项目。关注同花顺财经（ths518），获取更多机会</w:t>
-      </w:r>
-    </w:p>
-    <w:p/>
-    <w:p>
-      <w:r>
-        <w:rPr>
-          <w:b/>
-          <w:bCs/>
-        </w:rPr>
-        <w:t xml:space="preserve">拼多多7月31日成交额为7.54亿美元 在当日美股中排第79名</w:t>
-      </w:r>
-    </w:p>
-    <w:p>
-      <w:r>
-        <w:t xml:space="preserve">2023年7月31日，多品类零售公司拼多多（PDD）成交额为7.54亿美元，在当日美股中排第79名，成交额较昨日减少27.30%，当日成交量为844.35万。拼多多（PDD）于2023年7月31日涨0.53%，报89.82美元，该股过去5个交易日涨13.91%，整个7月涨29.91%，年初至今涨10.14%，过去52周涨83.27%。*如果公司上市时间少于52周，则52周涨跌幅为上市至今涨跌幅（同样适用于上市时间少于1个月或少于5个交易日的情况）拼多多控股公司于2015年4月20日在开曼群岛注册成立,是隶属于上海寻梦信息技术有限公司的一家商家入驻模式的第三方移动电商平台，也是以人为先的新电商开创者。生于移动年代，拼多多以农产品零售平台起家，深耕农业，开创了以拼为特色的农产品零售的新模式，逐步发展成为以农副产品为鲜明特色的全品类综合性电商平台，是全球唯一具备规模的纯移动电商平台。作为新电商开创者，拼多多致力于以创新的消费者体验，将“多实惠”和“多乐趣” 融合起来为最广大用户创造持久的价值。截至2021年6月，平台年度活跃用户数达到8.499亿，商家数达到860万,平均每日在途包裹数逾亿单,是中国大陆地区用户数最多的电商平台，更是全世界最大的农副产品线上零售平台。    关注同花顺财经（ths518），获取更多机会</w:t>
+        <w:t xml:space="preserve">再鼎医药（ZLAB.O）</w:t>
+      </w:r>
+    </w:p>
+    <w:p>
+      <w:r>
+        <w:rPr>
+          <w:b/>
+          <w:bCs/>
+        </w:rPr>
+        <w:t xml:space="preserve">再鼎医药现涨超5% 第二季度产品收入6890万美元同比增长45%</w:t>
+      </w:r>
+    </w:p>
+    <w:p>
+      <w:r>
+        <w:t xml:space="preserve">再鼎医药（09688）上涨5.08%，现报20.70港元，成交额1609.335万港元。　　近日，再鼎医药公布2023年第二季度财务业绩，2023年第二季度产品收入合计为6890万美元，同比增长45%；按固定汇率计算同比增长53%；研发开支7668.2万美元，同比增长16.04%。关注同花顺财经（ths518），获取更多机会</w:t>
+      </w:r>
+    </w:p>
+    <w:p/>
+    <w:p>
+      <w:r>
+        <w:rPr>
+          <w:b/>
+          <w:bCs/>
+        </w:rPr>
+        <w:t xml:space="preserve">再鼎医药涨超6% 二季度产品收入同比增长45% 机构指公司多个重磅产品里程碑有望密集兑现</w:t>
+      </w:r>
+    </w:p>
+    <w:p>
+      <w:r>
+        <w:t xml:space="preserve">再鼎医药(09688)涨超6%，截至发稿，涨6.85%，报21.05港元，成交额760.29万港元。　　消息面上，再鼎医药近日公布2023年第二季度财务业绩，2023年第二季度产品收入合计为6890万美元，同比增长45%；按固定汇率计算同比增长53%；研发开支7668.2万美元，同比增长16.04%。德邦证券指出，公司商业化产品销售高速增长，多个重磅产品里程碑有望密集兑现。关注同花顺财经（ths518），获取更多机会</w:t>
       </w:r>
     </w:p>
     <w:p/>
@@ -147,36 +117,51 @@
           <w:highlight w:val="yellow"/>
           <w:highlightCs w:val="yellow"/>
         </w:rPr>
-        <w:t xml:space="preserve">华熙生物（688363.SH）</w:t>
-      </w:r>
-    </w:p>
-    <w:p>
-      <w:r>
-        <w:rPr>
-          <w:b/>
-          <w:bCs/>
-        </w:rPr>
-        <w:t xml:space="preserve">华熙生物：7月31日获融资买入2369.46万元，占当日流入资金比例16.67%</w:t>
-      </w:r>
-    </w:p>
-    <w:p>
-      <w:r>
-        <w:t xml:space="preserve">同花顺（300033）数据中心显示，华熙生物7月31日获融资买入2369.46万元，占当日买入金额的16.67%，当前融资余额6.21亿元，占流通市值的3.22%，超过历史50%分位水平。 融资走势表融券方面，华熙生物7月31日融券偿还2.53万股，融券卖出5.76万股，按当日收盘价计算，卖出金额560.77万元，占当日流出金额的3.38%；融券余额1.83亿，超过历史70%分位水平。  融券走势表综上，华熙生物当前两融余额8.04亿元，较昨日下滑0.83%，余额超过历史60%分位水平。两融余额的走势表说明1：融资余额若长期增加时表示投资者心态偏向买方，市场人气旺盛属强势市场，反之则属弱势市场。说明2：买入金额=主动买入特大单金额+主动买入大单金额+主动买入中单金额+主动买入小单金额。 关注同花顺财经（ths518），获取更多机会</w:t>
-      </w:r>
-    </w:p>
-    <w:p/>
-    <w:p>
-      <w:r>
-        <w:rPr>
-          <w:b/>
-          <w:bCs/>
-        </w:rPr>
-        <w:t xml:space="preserve">沪深股通|华熙生物7月31日获外资买入0.04%股份</w:t>
-      </w:r>
-    </w:p>
-    <w:p>
-      <w:r>
-        <w:t xml:space="preserve">同花顺（300033）数据显示，2023年7月31日，华熙生物获外资买入7.23万股，占流通盘0.04%。截至目前，陆股通持有华熙生物519.44万股，占流通股2.62%，累计持股成本142.73元，持股亏损31.75%。　　华熙生物最近5个交易日上涨4.42%，陆股通累计净卖出1.3万股，占流通盘0.01%，区间平均卖出价95.59元；最近20个交易日上涨9.26%，陆股通累计净买入3.37万股，占流通盘0.02%，区间平均买入价92.52元；最近60个交易日下跌2.04%，陆股通累计净卖出309.76万股，占流通盘1.56%，区间平均卖出价92.39元。关注同花顺财经（ths518），获取更多机会</w:t>
+        <w:t xml:space="preserve">拼多多（PDD.O）</w:t>
+      </w:r>
+    </w:p>
+    <w:p>
+      <w:r>
+        <w:rPr>
+          <w:b/>
+          <w:bCs/>
+        </w:rPr>
+        <w:t xml:space="preserve">虽迟但到，拼多多直播能否“拼”出新局面</w:t>
+      </w:r>
+    </w:p>
+    <w:p>
+      <w:r>
+        <w:t xml:space="preserve">直播带货已成为电商平台的必争之地，拼多多却一直在这条赛道上“佛系”行事。　　今年以来，拼多多加大了对直播业务的投入，试图在这张大餐桌上分一杯羹。　　1～3月，多多直播相继启动了“新超星计划”和“百产计划”以招募商家和主播入驻拼多多。近日，拼多多在首页底部一级入口新增“直播”一栏，原先的“多多视频”退居二线。《》记者了解到，直播入口目前处于灰度测试阶段。　　然而，面对淘宝、抖音等强劲对手，以及自身的用户、平台和竞争难题，拼多多能否在直播上打开一条通道？　　从短视频转向直播，拼多多改变战略方向？　　“周围在拼多多开直播的商家还是不多，我现在也不会第一个去尝试，除非有其他商家反馈直播效果很好。”8月9日，在接受《》记者采访时，经营小家电的店主叶子（化名）表示，虽然拼多多今年加码直播业务，但此前短暂开播过的他还在观望。　　今年以来，在直播带货的赛道拼多多奋起直追。1～3月，多多直播相继启动了“新超星计划”和“百产计划”以招募商家和主播入驻拼多多。　　近日，拼多多在首页底部一级入口新增“直播”一栏，原先的“多多视频”退居二线。《》记者了解到，直播入口目前处于灰度测试阶段。　　记者进入拼多多直播栏目发现，页面显示有“关注”和“推荐”两栏，“卖货小时榜”里记录了食品生鲜、美妆护肤、女装精品等15个细分类目的实时榜单。　　从平台总榜来看，女装、食品、鞋包、首饰这四个类目的直播间几乎瓜分了榜单的前100名。前述小家电店主叶子说，“我们这一行商家很少在拼多多上开直播，但珠宝、女装一类的店家在拼多多直播的效果还挺好的。”　　将押注在短视频上的砝码转移到直播业务上，拼多多改变了战略方向。对此，百联咨询创始人庄帅认为，相比短视频而言，直播带货天生就更具备推销商品的商业化属性，多多直播取代视频是平台毋庸置疑的选择。　　面对直播，拼多多为何“佛系”？　　记者注意到，相较于抖音、淘宝等平台的直播，目前入驻拼多多直播的品牌相对较少。以销售量在拼多多直播排名前三的品牌珀莱雅（603605）为例，该品牌仅在拼多多直播间上架了售价为9.9元、14.9元等低价中样产品，且拼多多直播间画面里仅主播一人，没有配备其余助播。　　“因为消费者到拼多多上不是‘逛’的逻辑，而是选择便宜地买走，停留时长不长。”在电商战略分析师李成东看来，“做直播电商无非就两点，一是流量，看用户有无主动浏览的习惯；二是供应链，即品牌是否愿意来直播，这与拼多多的模式存在差异。”　　从直播业绩数据来看，拼多多直播更倾向于低价产品，且其成绩和淘宝、抖音等还存在较大差距。一位女装店家在小红书上发帖称，自去年5月在拼多多直播到今年3月，单场GMV从700余元到了1.44万元，“卖19.9一件包邮的裙子果然行！”　　晚了一步，拼多多还能否坐上直播电商的牌桌？　　“好比一桌人吃饭，淘宝刚起来时桌子是空的，而拼多多起来时，已经有5个人在桌上了。”2018年上市前夕，时任CEO黄峥在接受《财经》采访时这样描述拼多多面临的竞争环境。如今，这位“晚上桌”的玩家已是国内电商三巨头之一，市值千亿美元。但这句话，用来形容拼多多当下在直播赛道里的处境，依然恰如其分。　　直播电商这张大餐桌上，已经围满了饕客。官方数据显示，2020年，抖音直播GMV实现了超5000亿的目标，淘宝直播GMV也达5000亿，快手则为3812亿。36氪报道称，2020年淘抖快三家直播GMV的合计量已经相当于同期拼多多GMV的83%。　　同时，东方甄选和交个朋友陆续完成曲线上市。财报显示，东方甄选在2023财年上半年实现GMV超过48亿元；《》记者从交个朋友方面了解到，截至2023年7月，交个朋友累计订单总量超过1亿，创造了超200亿元的GMV。　　拼多多如今在直播上差的一大步，源于此前落后的每一小步。　　2019年5月，拼多多宣布与快手合作直播，但这一初尝试仅维持了两周。同年11月，拼多多开始独自试水直播，并在2020年1月正式上线该业务。而同时，淘宝直播2019年的GMV已超2500亿，领跑行业，快手、抖音分别以1500亿和400亿的成绩位居其后。　　在“工具属性”的定调下，拼多多的直播业务长期未有亮眼表现。去年3月，拼多多将“多多视频”放置在APP首页的一级入口，但收效并不显著。另一方面，虽然直播业务发展相对缓慢，拼多多近年来将更多的精力倾注在老本行货架电商、社交电商和多多跨境业务的身上——2023年一季度财报显示，拼多多一季度实现营收376.4亿元，同比增长58.2%，超出市场预期，研发投入环比增加4.2%，达25.1亿元；今年7月，继北美、欧洲市场后，Temu布局了日韩站点，进一步扩大其亚洲版图。　　对于从短视频转向直播的战略重心转移，庄帅认为，相比短视频而言，直播带货天生就更具备推销商品的商业化属性，多多直播取代视频是平台毋庸置疑的选择。　　不过，掉转枪头还为时不晚。　　灼识咨询分析师张笑璐告诉《》记者，拼多多发展直播业务的难点主要有三点：　　一是在用户端，直播通常采用降低商品价格的打法吸引客户，但由于拼多多一直以低价定位为核心策略，商品降价空间有限，这限制了拼多多直播带货低价打法的折扣力度以及对客户的吸引力，需要着重培养用户观看直播的心智。　　二在平台端，拼多多主播直播带货的经验相对较少，打光、商品展示等方面的专业度有所欠缺，主播资源不足，且自行孵化头部主播需要的时间周期较长。　　三在于竞争端，目前直播带货赛道竞争较为激烈，且不断有新玩家涌入，受限于起步较晚、初期重视程度不足等因素，拼多多的直播业务面临行业中淘宝、抖音等其他玩家的竞争压力。　　“引入专属自己平台的低价且品质靠谱的商品，先从单品类、单爆款入手，通过主播进行带货，形成和友商在货品上的差异化、品质上的同质化和价格上的极致化，或许可以帮助拼多多未来在直播上打开一条通道。”互联网分析师张书乐建议。　　目前来看，拼多多要想抢下直播的一杯羹，还需要和时间来一场赛跑。关注同花顺财经（ths518），获取更多机会</w:t>
+      </w:r>
+    </w:p>
+    <w:p/>
+    <w:p>
+      <w:r>
+        <w:rPr>
+          <w:b/>
+          <w:bCs/>
+        </w:rPr>
+        <w:t xml:space="preserve">中概股扫描：隔夜美股共162只中概股下跌 百度、腾讯、阿里巴巴等订购50亿美元的英伟达芯片</w:t>
+      </w:r>
+    </w:p>
+    <w:p>
+      <w:r>
+        <w:t xml:space="preserve">隔夜美股三大股指走低，标普500指数跌0.70%，报4467.71点，纳斯达克综合指数跌1.17%，报13722.02点，道琼斯工业平均指数跌0.54%，报35123.36点。隔夜美股中，共97只中概股上涨，162只中概股下跌。热门中概股中，阿里巴巴涨0.74%，拼多多跌0.29%，网易涨0.42%，京东跌1.00%，百度跌0.69%，新东方涨1.88%，哔哩哔哩跌0.93%，爱奇艺涨0.34%。造车新势力全跌，理想汽车跌1.85%，蔚来跌4.34%，小鹏汽车跌4.46%。【相关新闻】百度、腾讯、阿里巴巴等订购50亿美元的英伟达芯片据英国金融时报，百度、腾讯、阿里巴巴等订购50亿美元的英伟达芯片。（财联社）百胜中国：上半年净利润4.86亿美元 同比增加166%百胜中国在港交所公告，截至2023年6月30日止六个月，总收入为55.7亿美元，同比增加16%（或增加24%，不计及外币换算的影响）；同店销售额同比增加11%，其中肯德基和必胜客分别增加11%和10%，不计及外币换算的影响；经营利润为6.73亿美元，同比增加147%（或增加164%，不计及外币换算的影响）；净利润为4.86亿美元，同比增加166%；每股摊薄盈利为1.15美元，同比增加167%。贝壳：认购华夏理财的华夏理财产品  本金为人民币50亿元贝壳在港交所公告，于2023年8月9日，本公司通过其全资附属公司上海惠贝居科技有限公司认购华夏理财的华夏理财产品，本金为人民币50亿元。百度网盘回应服务故障：目前问题已修复8月9日下午，有用户反映百度网盘“显示网络错误”打不开，百度网盘方面回复网友称，相关问题目前已经在紧急修复中。时隔五分钟后，百度网盘再回复：目前问题已修复，建议用户尝试退出重登。虎牙登记AI聊天系统软件著作权天眼查App显示，近日，广州虎牙科技有限公司“AI聊天系统”软件著作权获得登记批准，当前版本号为V1.0.0。该公司成立于2017年6月，法定代表人为董荣杰，注册资本7000万人民币，经营范围含音像经纪代理服务、数字动漫制作、文化娱乐经纪人、游戏软件设计制作等。燃石医学宣布与阿斯利康签订中国合作协议据燃石医学官微消息，燃石医学宣布与阿斯利康签订中国合作协议。本次与阿斯利康强强联手，燃石医学将依托国际领先的检测技术，以及高质量、规范化的检测能力，在中国开发和商业化阿斯利康乳腺癌和前列腺癌领域相关药物的伴随诊断(CDx)，旨在助力临床研究推进并寻求未来的商业机会。算力需求暴增数百倍 阿里云为妙鸭相机提供算力支持据阿里云消息，日前，AI应用“妙鸭相机”已连续多日火爆出圈，上线不到一个月，算力需求暴涨数百倍，通过在阿里云上紧急扩容后，因用户暴增导致的排队情况也有所缓解，排队时长已大幅减少，用户体验得到改善。蚂蚁集团旗下浙江融信增资至34.62亿元天眼查App显示，近日，浙江融信网络技术有限公司发生工商变更，注册资本由约26.97亿元增至约34.62亿元，增幅约28.36%。该公司成立于2003年7月，法定代表人为黄辰立，经营范围包括服务设计、制作、加工网络信息产品并提供相应的技术服务和咨询等。股东信息显示，该公司由蚂蚁科技集团股份有限公司全资持股。拟派500人赴美支持建厂？台积电：误会据界面新闻援引台湾经济日报，针对“台积电拟派500人赴美支持建厂”的消息，台积电昨日澄清，相关传闻应是误会，人力调度属台积电旗下供应商数百人的作业而非台积电本身。台积电重申，从台湾调派熟练专业人员不会影响目前当地1.2万名现场员工配置，也不会影响台积电在美国的招聘工作。报道引述外媒此前消息称，台积电美国亚利桑那州新厂进展不顺，劳工安全受质疑、建厂时程落后且预算超支，为解决问题，台积电想派500名在台湾兴建类似厂房经验丰富的劳工前往支持，但引发亚利桑那州工会不满，认为此举违背为美国劳工创造工作机会的承诺。台积电决定在高雄工厂导入2纳米制程，有望2025年量产据界面新闻援引台湾经济日报报道，台积电表示，因应先进制程强劲市场需求，高雄厂确定以2纳米的先进制程技术生产规划。台积电目前2纳米生产基地已规划竹科、中科，后续若高雄纳入，将使2纳米拥有三个生产基地。据悉，台积电在4月法说会上证实高雄厂将调整28纳米为更先进制程技术的产能扩张，但当时未提到改为何种制程。关注同花顺财经（ths518），获取更多机会</w:t>
+      </w:r>
+    </w:p>
+    <w:p/>
+    <w:p>
+      <w:r>
+        <w:rPr>
+          <w:b/>
+          <w:bCs/>
+        </w:rPr>
+        <w:t xml:space="preserve">拼多多8月9日成交额为4.49亿美元 在当日美股中排第134名</w:t>
+      </w:r>
+    </w:p>
+    <w:p>
+      <w:r>
+        <w:t xml:space="preserve">2023年8月9日，多品类零售公司拼多多（PDD）成交额为4.49亿美元，在当日美股中排第134名，成交额较昨日减少18.31%，当日成交量为535.29万。拼多多（PDD）于2023年8月9日跌0.29%，报83.48美元，该股过去5个交易日跌0.63%，整个8月跌7.06%，年初至今涨2.37%，过去52周涨76.38%。*如果公司上市时间少于52周，则52周涨跌幅为上市至今涨跌幅（同样适用于上市时间少于1个月或少于5个交易日的情况）拼多多控股公司于2015年4月20日在开曼群岛注册成立,是隶属于上海寻梦信息技术有限公司的一家商家入驻模式的第三方移动电商平台，也是以人为先的新电商开创者。生于移动年代，拼多多以农产品零售平台起家，深耕农业，开创了以拼为特色的农产品零售的新模式，逐步发展成为以农副产品为鲜明特色的全品类综合性电商平台，是全球唯一具备规模的纯移动电商平台。作为新电商开创者，拼多多致力于以创新的消费者体验，将“多实惠”和“多乐趣” 融合起来为最广大用户创造持久的价值。截至2021年6月，平台年度活跃用户数达到8.499亿，商家数达到860万,平均每日在途包裹数逾亿单,是中国大陆地区用户数最多的电商平台，更是全世界最大的农副产品线上零售平台。    关注同花顺财经（ths518），获取更多机会</w:t>
       </w:r>
     </w:p>
     <w:p/>
@@ -189,21 +174,21 @@
           <w:highlight w:val="yellow"/>
           <w:highlightCs w:val="yellow"/>
         </w:rPr>
-        <w:t xml:space="preserve">益方生物（688382.SH）</w:t>
-      </w:r>
-    </w:p>
-    <w:p>
-      <w:r>
-        <w:rPr>
-          <w:b/>
-          <w:bCs/>
-        </w:rPr>
-        <w:t xml:space="preserve">益方生物：7月31日融券卖出金额165.21万元，占当日流出金额的1.94%</w:t>
-      </w:r>
-    </w:p>
-    <w:p>
-      <w:r>
-        <w:t xml:space="preserve">同花顺（300033）数据中心显示，益方生物7月31日获融资买入501.92万元，占当日买入金额的6.71%，当前融资余额3315.85万元，占流通市值的2.1%，超过历史70%分位水平。 融资走势表融券方面，益方生物7月31日融券偿还0股，融券卖出11.68万股，按当日收盘价计算，卖出金额165.21万元，占当日流出金额的1.94%；融券余额3006.15万，超过历史90%分位水平，处于高位。  融券走势表综上，益方生物当前两融余额6322.00万元，较昨日上升2.04%，余额超过历史90%分位水平，处于高位。两融余额的走势表说明1：融资余额若长期增加时表示投资者心态偏向买方，市场人气旺盛属强势市场，反之则属弱势市场。说明2：买入金额=主动买入特大单金额+主动买入大单金额+主动买入中单金额+主动买入小单金额。 关注同花顺财经（ths518），获取更多机会</w:t>
+        <w:t xml:space="preserve">和铂医药（2142.HK）</w:t>
+      </w:r>
+    </w:p>
+    <w:p>
+      <w:r>
+        <w:rPr>
+          <w:b/>
+          <w:bCs/>
+        </w:rPr>
+        <w:t xml:space="preserve">和铂医药-B现涨近6% 机构建议持续加仓创新药龙头企业</w:t>
+      </w:r>
+    </w:p>
+    <w:p>
+      <w:r>
+        <w:t xml:space="preserve">和铂医药-B（02142）上涨5.95%，现报1.78港元，成交额480.456万港元。同时，科伦博泰生物-B（06990）涨2.94%，报70港元。　　近日，国信证券指出，随着《谈判药品续约规则》等政策的落地，医药行业政策底基本出现，疫情对行业的影响在今年二季度以后也逐步出清，医药部分细分行业正式进入基本面的右侧，建议持续加仓创新药、创新器械、以及部分超跌医疗服务龙头企业，做多这些企业由于创新兑现、组织变革等带来的竞争力不断增强和成长空间不断打开。关注同花顺财经（ths518），获取更多机会</w:t>
       </w:r>
     </w:p>
     <w:p/>
@@ -216,21 +201,36 @@
           <w:highlight w:val="yellow"/>
           <w:highlightCs w:val="yellow"/>
         </w:rPr>
-        <w:t xml:space="preserve">知乎（ZH.N）</w:t>
-      </w:r>
-    </w:p>
-    <w:p>
-      <w:r>
-        <w:rPr>
-          <w:b/>
-          <w:bCs/>
-        </w:rPr>
-        <w:t xml:space="preserve">知乎-W7月31日斥5.3万美元回购2.21万股</w:t>
-      </w:r>
-    </w:p>
-    <w:p>
-      <w:r>
-        <w:t xml:space="preserve">知乎-W(02390)公布，于2023年7月31日，该公司于纽交所斥资5.3万美元回购2.21万股。关注同花顺财经（ths518），获取更多机会</w:t>
+        <w:t xml:space="preserve">华熙生物（688363.SH）</w:t>
+      </w:r>
+    </w:p>
+    <w:p>
+      <w:r>
+        <w:rPr>
+          <w:b/>
+          <w:bCs/>
+        </w:rPr>
+        <w:t xml:space="preserve">沪深股通|华熙生物8月9日获外资买入0.04%股份</w:t>
+      </w:r>
+    </w:p>
+    <w:p>
+      <w:r>
+        <w:t xml:space="preserve">同花顺（300033）数据显示，2023年8月9日，华熙生物获外资买入7.12万股，占流通盘0.04%。截至目前，陆股通持有华熙生物502.28万股，占流通股2.53%，累计持股成本144.33元，持股亏损33.38%。　　华熙生物最近5个交易日上涨0.63%，陆股通累计净卖出11.11万股，占流通盘0.06%，区间平均卖出价95.77元；最近20个交易日上涨4.34%，陆股通累计净卖出6.52万股，占流通盘0.03%，区间平均卖出价94.01元；最近60个交易日下跌0.50%，陆股通累计净卖出168.9万股，占流通盘0.85%，区间平均卖出价92.36元。关注同花顺财经（ths518），获取更多机会</w:t>
+      </w:r>
+    </w:p>
+    <w:p/>
+    <w:p>
+      <w:r>
+        <w:rPr>
+          <w:b/>
+          <w:bCs/>
+        </w:rPr>
+        <w:t xml:space="preserve">华熙生物：8月9日获融资买入1391.48万元，占当日流入资金比例17.68%</w:t>
+      </w:r>
+    </w:p>
+    <w:p>
+      <w:r>
+        <w:t xml:space="preserve">同花顺（300033）数据中心显示，华熙生物8月9日获融资买入1391.48万元，占当日买入金额的17.68%，当前融资余额6.12亿元，占流通市值的3.21%，超过历史50%分位水平。 融资走势表融券方面，华熙生物8月9日融券偿还6826.00股，融券卖出2.00万股，按当日收盘价计算，卖出金额192.21万元，占当日流出金额的3.31%；融券余额1.73亿，超过历史70%分位水平。  融券走势表综上，华熙生物当前两融余额7.85亿元，较昨日上升0.2%，余额超过历史50%分位水平。两融余额的走势表说明1：融资余额若长期增加时表示投资者心态偏向买方，市场人气旺盛属强势市场，反之则属弱势市场。说明2：买入金额=主动买入特大单金额+主动买入大单金额+主动买入中单金额+主动买入小单金额。 关注同花顺财经（ths518），获取更多机会</w:t>
       </w:r>
     </w:p>
     <w:p/>
@@ -243,21 +243,21 @@
           <w:highlight w:val="yellow"/>
           <w:highlightCs w:val="yellow"/>
         </w:rPr>
-        <w:t xml:space="preserve">满帮（YMM.N）</w:t>
-      </w:r>
-    </w:p>
-    <w:p>
-      <w:r>
-        <w:rPr>
-          <w:b/>
-          <w:bCs/>
-        </w:rPr>
-        <w:t xml:space="preserve">车多货少加剧司机成本压力 公路运价低迷怎么破？ 业内：推动政府、行业、平台协同共治</w:t>
-      </w:r>
-    </w:p>
-    <w:p>
-      <w:r>
-        <w:t xml:space="preserve">“从上半年的运价走势来看，除6月份电商大促，公路货运市场出现短暂的波峰之外，由于整个市场车多货少的基本面，运价还是处于较低的状态。”　　近日，在中国物流与采购联合会2023年下半年公路货运形势分析会上，中国物流与采购联合会研究室主任、公路货运分会秘书长周志成向包括《》记者在内的媒体如此分析。今年以来，疫情防控政策优化调整，但货运行业并没有等来期望中的好行情，运价也没有因疫情的消散而好转。　　公路货运的“运价低迷状态”也在上半年的统计数据中得到直观反映。中国物流与采购联合会7月发布的数据显示，2023年6月份，中国公路物流运价指数为102.4点，比上月下降0.17%，比去年同期下降0.32%。从周指数看，第一、四周运价指数环比回落，第二、三周运价指数环比回升。而自今年1月到现在，公路物流运价指数持续下滑。　　实际上，《》记者注意到，公路运价低并非今年才有的现象，只是这种情况在今年愈演愈烈。不少货运司机反映货主压价、中介压价、平台压价，运价甚至低于成本，行业存在稳定风险。运价低迷折射出诸多问题，行业亟待寻求改革破局之道。满帮、路歌、G7等数字货运平台也关注到公路运价低的问题，从平台和数字化角度探索解决方案。　　“现阶段，货主对低成本的运力倾向较强，企业在降低成本，对于最末端的运输板块都有要求，既要价格低，又要服务好。因此市场上也出现不合规的降低刚性成本导致市场过度竞争，如一些灰色降本，包括现在比较普遍的双驾改单驾、延长驾驶时间等。”周志成表示。　　周志成提到，在这样的恶性竞争背景下，公路货运还出现超限超载等情况，货车司机的危险系数增加，也提高了货车司机的成本。“这些不合规需要强化监管力度，提升违规成本，保证一个公平竞争的市场环境，这是当前行业最为关注的问题。”　　供需失衡造成行业“内卷乱象”　　公路货运市场是一种层层分包的格局。从最上游的托运人到实际承运人，中间还有经纪人、货代、第三方物流公司等各样的经营主体。中间环节增多，也直接影响实际承运人货车司机的利益。　　G7易流的数据显示，从今年1-6月份的货运量来看，跟去年保持基本持平的状态，但与前年相比，货运量有比较大的下滑。从整体来看，供给过剩的局面有所加剧，同时供给侧升级还是面临比较大的压力。目前，行业内卷现象突出，供需关系失衡难以形成一个新的支撑点。　　上海则一供应链管理有限公司华北区总经理何华表示，目前，就实际情况来看，物流公司的履约成本不断提高，托运企业在不断降低物流费用，而承运方为了冲业务量，采取恶性竞争、价格倒挂等方式来拿到业务，形成一种无序竞争。而承运企业也要有运营成本，不能亏损，所以将整个市场价格往下压，（货运）企业压力可想而知。现如今车多货少，货车司机议价能力弱，市场价格又比较透明，再加上行业内卷，因此也直接影响到货车司机的收入。　　此外，为了降低物流成本，一些企业还会选择与物流公司签订或变更长期合同。这种合同通常会要求物流公司提供更低的价格和更长时间的服务。虽然这对企业来说可能是一种经济上的好处，但对于整个市场来说，却会导致运价的低迷。物流公司为了保持竞争力，不得不降低价格，从而影响了整个市场的运价水平。　　罗戈研究院院长潘永刚在此前的调研中发现，疫情之后，企业对物流费用管控较疫情期间严格很多，尤其是对疫情期间产生的异常费用进行压缩，成本控制意识增强。同时，物流行业本身竞争激烈，也导致承运企业议价能力弱等情况。　　“加仓减路”压缩中长途货车需求，加剧运价走低　　除供需关系不平衡外，公路运价持续降低还有另一个深层原因。在上述会议上，交通运输部科学研究所工程师赵南希发言时特别指出，结合近三年的数据研究发现，中长距离运输车辆的运输占比在减少，而短距离运输车辆运输占比在增多。　　“500公里以上的长途占整个货运比例下降了15%，200公里以上的长途也下降了7%~8%，加在一起下降了20%多。但是200公里以内运距的货量占比提升了，所以在今年货量与去年货量相差不大的情况下，实际上是200公里以内的货量增加了，但是200公里以上的货量却减少了，实际上结构发生了变化。”G7易流董事长翟学魂基于平台上的数据提出了他的发现。　　翟学魂指出，这个变化是在一年之内发生的，从去年到今年发生了非常大的变化。“这个变化就会使得长途货运司机和运力过剩，这个结构的变化也对需求是有影响的，因此公路货运的运价也高不起来。”　　为什么会出现中长途运输占比减少的情况？翟学魂认为原因有两点：一是去年疫情封控导致省与省之间物流运输不畅，大家开始多建仓少跑路，减少跨区域调车的麻烦。另一方面是品牌企业为了应对多批次、小批量、多渠道的营销模式、营销渠道变化，设了很多类似前置仓和小仓库，“这样平均运距就少了，原来20个仓库，现在变成80个仓库，运距就变短了”。　　翟学魂说的第二个原因，在京东物流集团公共事务（ESG）高级总监田琳处得到了验证。田琳表示，整个快递企业包括京东物流、三通一达、顺丰等，都在加强配送网点和仓库的建设与布局，根据客户的订单分布，为客户提供成本最优的分仓规划方案，减少跨区发货，提升次日达占比。　　因此，从某种程度来说，随着品牌企业仓库和网点分布更加广泛，货物的运输距离变得更短。这减少了中长途货运车辆的行驶里程和运输时间，压缩了中长途货运车辆的生存空间。不过，仓库和网点的增加也提供了更多的货物集散地点，使得货物的中转更加便捷。这些因素都有助于降低运输成本，进而降低了货运价格。　　政府、平台共同应对“成本高、运价低”难题　　可以看到，导致运价低主要有两个原因。从积极层面来看，行业运输效率的提升有助于成本下降，一定程度降低了运输价格，这是行业良性竞争的结果；但另一个层面，行业供过于求导致的恶性竞争则会加速公路货运陷入无序低价的状态，严重影响货车车主的收入和生存问题。　　对此，周志成提出，今年以来，很多头部货主都在考虑供应链的韧性和安全问题，对低成本的运力倾向性更强，既要低成本，又要高服务，还要重安全，在一定情况下，这种需求是很难具备的。他建议，要健全运输链条上供需双方的责任关系。一方面，行业要通过制定标准的示范合同来规范双方的权利义务；另一方面，也要制定一些标准规范来更好地压实多方主体责任，提升货主安全主体责任意识。　　此外，数字货运平台也在低价治理方面进行探索努力。满帮集团公共事务部总经理兼公共政策研究中心主任孔庆峰表示，前不久，满帮平台全面升级价格治理机制，上线“火眼金睛”产品。该产品充分利用大数据和算法技术，深入用户运营全链路，对低价进行提前预测、快速识别、智能分析、自动判断，并将解决方案及时触达货主和司机，提升司机找货效率，让货主发货快、走货更快，维护市场秩序。　　数据显示，今年以来，满帮平台日均触发阻断去重货量超过4万单，重货率下降了30%。触发低价提醒日均货量近5万单，发货后价格优化日均货量达3万单，价格优化率达到了7.5%。　　周志成表示，要解决公路货运行业运价低迷的现状，不仅需要平台及时干预，更应该构建政府、行业、平台协同共治体系。他建议，在政府层面需要规划健全透明、可预期的常态化监管制度，强化政府与平台合作，优化监管手段，提升监管效率。　　中物联此前对定价的结构做过相应调查，排在前面的主要成本就是燃油费、路桥费、员工工资、折旧等。因此，高速公路收费仍然是重要的成本项目，实施高速公路差异化收费，对刚性成本变化有较大影响。　　在行业共治方面，周志成表示，需要充分发挥协会等中坚力量，建立平台利益相关方对话机制，采用沟通磋商、标准规范、价格引导、行业自律等手段进一步完善生态。在平台自治方面，需要合理制定平台运营规制，规范约束平台参与者的经营行为。尤其是在规范平台市场秩序、合理引导价格波动、制定行业规范标准等方面进一步提升。关注同花顺财经（ths518），获取更多机会</w:t>
+        <w:t xml:space="preserve">康宁杰瑞（9966.HK）</w:t>
+      </w:r>
+    </w:p>
+    <w:p>
+      <w:r>
+        <w:rPr>
+          <w:b/>
+          <w:bCs/>
+        </w:rPr>
+        <w:t xml:space="preserve">医药板块早盘调整，康希诺跌超4%，创新药ETF盘中频现溢价</w:t>
+      </w:r>
+    </w:p>
+    <w:p>
+      <w:r>
+        <w:t xml:space="preserve">A股医药板块早盘出现调整。截至发稿，相关指数中，中证创新药产业指数（931152）下跌近1%，成分股多数下跌。其中康希诺跌超4%，博腾股份（300363）、昭衍新药（603127）、众生药业（002317）、诺禾致源跌逾2%；仅荣昌生物、百济神州-U、药明康德（603259）等个别股出现上涨。　　跟踪该指数的ETF中规模最大的创新药ETF（159992）早盘下跌，但盘中频现溢价。截至发稿，该ETF跌幅为0.37%，溢折率为0.01%，成交金额近3900万元。　　港股方面，医疗医药股同样多数下跌。截至发稿，相关指数中，中证港股通医药卫生综合指数 (930965) 跌近1%。截至发稿，成分股中，威高股份跌超5%，业聚医疗、康宁杰瑞制药-B、康方生物跌逾3%。　　跟踪该指数的港股通医药ETF（159776）早盘高开低走，但盘中同样出现溢价。截至发稿，该ETF跌幅为0.49%，溢折率为0.05%。　　消息面上，日前，中国信通院联合国家药监局医疗器械技术审评中心、医疗卫生机构及企事业单位专家，组织召开脑机接口研究工作组筹备会暨脑机接口技术在医疗器械领域应用研讨会，拟在平台申请成立脑机接口研究工作组，有效协调科研机构、临床机构、学术团体等各方资源开展科研合作、产业合作，实现资源共享，共同推进脑机接口技术的科技创新和健康发展。会上，国家药监局医疗器械技术审评中心审评二部金若男重点提出了基于脑机接口技术的康复器械审评中的主要关注问题，包括性能研究、生物相容性、软件和网络安全、稳定性研究、临床评价路径等方面内容。　　近期，医疗反腐引发市场关注。招商证券认为，政策在正本清源后，医药将迎来更规范的发展，具备真实力的公司将中长期受益，带来投资掘金机会。近期重点关注政策相对避险如CXO、中药消费、药房板块；中长期关注具备合规学术推广能力的公司及具备国际竞争力的原料药、创新药、低值耗材等。　　（本文信息不构成任何投资建议，刊载内容来自持牌证券机构，不代表平台观点，请投资人独立判断和决策。）关注同花顺财经（ths518），获取更多机会</w:t>
       </w:r>
     </w:p>
     <w:p/>
@@ -270,21 +270,21 @@
           <w:highlight w:val="yellow"/>
           <w:highlightCs w:val="yellow"/>
         </w:rPr>
-        <w:t xml:space="preserve">叮当健康（9886.HK）</w:t>
-      </w:r>
-    </w:p>
-    <w:p>
-      <w:r>
-        <w:rPr>
-          <w:b/>
-          <w:bCs/>
-        </w:rPr>
-        <w:t xml:space="preserve">京东健康涨超5%领涨互联网医疗 国家发改委称逐步将符合条件的“互联网+”医疗服务纳入医保支付范围</w:t>
-      </w:r>
-    </w:p>
-    <w:p>
-      <w:r>
-        <w:t xml:space="preserve">互联网医疗早盘走强，截至发稿，京东健康(06618)涨5.86%，报59.6港元；平安好医生(01833)涨5.13%，报21.5港元；阿里健康(00241)涨5.07%，报5.8港元；叮当健康(09886)涨3.11%，报2.98港元。　　消息面上，日前，国务院办公厅转发国家发展改革委关于恢复和扩大消费措施的通知（以下简称《通知》）。其中要求：发展“互联网+医疗健康”，进一步完善互联网诊疗收费政策，逐步将符合条件的“互联网+”医疗服务纳入医保支付范围。东吴证券此前指出，目前互联网医疗的渗透率尚有较大提升空间，随着国家对“互联网+医疗健康”的大力支持和后疫情时代的到来，医药电商和在线诊疗赛道均有望迎来增长。关注同花顺财经（ths518），获取更多机会</w:t>
+        <w:t xml:space="preserve">知乎（ZH.N）</w:t>
+      </w:r>
+    </w:p>
+    <w:p>
+      <w:r>
+        <w:rPr>
+          <w:b/>
+          <w:bCs/>
+        </w:rPr>
+        <w:t xml:space="preserve">知乎-W8月9日斥资约20.67万美元回购8.96万股</w:t>
+      </w:r>
+    </w:p>
+    <w:p>
+      <w:r>
+        <w:t xml:space="preserve">知乎-W(02390)发布公告，于2023年8月9日在纽交所斥资约20.67万美元回购股份8.96万股，每股回购价格为2.27-2.32美元。关注同花顺财经（ths518），获取更多机会</w:t>
       </w:r>
     </w:p>
     <w:p/>
@@ -297,21 +297,51 @@
           <w:highlight w:val="yellow"/>
           <w:highlightCs w:val="yellow"/>
         </w:rPr>
-        <w:t xml:space="preserve">汇通达网络（9878.HK）</w:t>
-      </w:r>
-    </w:p>
-    <w:p>
-      <w:r>
-        <w:rPr>
-          <w:b/>
-          <w:bCs/>
-        </w:rPr>
-        <w:t xml:space="preserve">促消费政策有望进一步加力 关注零售等板块</w:t>
-      </w:r>
-    </w:p>
-    <w:p>
-      <w:r>
-        <w:t xml:space="preserve">据媒体报道，国家发展改革委副主任李春临31日在国务院政策例行吹风会上表示，当前，一些消费品类增长势头仍不稳固，一些居民朋友的消费信心不强、顾虑不少，一些领域消费体验不佳、感受不好，需要政策进一步加力。针对汽车消费细分市场，我们将研究优化更多大众化、普惠性的支持政策，更好满足人民群众多层次、多样化的消费需求，推动相关产业高质量发展。　　7月24日政治局会议强调要积极扩大国内需求，发挥消费拉动经济增长的基础性作用，增加居民收入扩大消费，通过终端需求带动有效供给。　　7月25日，全国消费促进工作年中推进会召开，强调持续办好“消费提振年”系列活动，推动服务消费提质扩容，改善消费条件，创新消费场景，更好发挥消费拉动经济增长的基础性作用等内容。　　总的来看，多场会议均强调下半年扩大内需的重要性，通过相关政策支持释放消费向上的明显信号。　　东吴证券指出，关注国企改革以及消费刺激政策的受益方向。①推荐拥有百货、超市、家电、汽贸、消费金融等多重业态，受益于国企改革的重庆百货（600729）；②推荐国企改革&amp;消费预期改善受益标的小商品城（600415）等。③关注家电家居大宗消费产业链，推荐极米科技，关注科沃斯（603486）、石头科技等；④关注服务文旅产业链，推荐中国中免（601888）、锦江酒店（600754）、宋城演艺（300144）等。⑤关注受益于促进就业的人服板块，推荐科锐国际（300662）、北京人力（600861）等。⑥关注下沉消费和消费供应链改善方向，推荐汇通达网络，关注农产品等。关注同花顺财经（ths518），获取更多机会</w:t>
+        <w:t xml:space="preserve">3D MEDICINES（思路迪）</w:t>
+      </w:r>
+    </w:p>
+    <w:p>
+      <w:r>
+        <w:rPr>
+          <w:b/>
+          <w:bCs/>
+        </w:rPr>
+        <w:t xml:space="preserve">3D MEDICINES早盘涨超4% 预期中期收入同比增长至多74.6%</w:t>
+      </w:r>
+    </w:p>
+    <w:p>
+      <w:r>
+        <w:t xml:space="preserve">3D MEDICINES（01244）早盘上涨4.15%，现报41.45港元，成交额1068.895万港元。　　此前，3D MEDICINES公布，预期该集团于2023年上半年的收入总额约人民币3.438亿-3.614亿元，同比增长了66.1%至74.6%。毛利预期约3.19亿-3.358亿元，同比增长了66.1%至74.6%。关注同花顺财经（ths518），获取更多机会</w:t>
+      </w:r>
+    </w:p>
+    <w:p/>
+    <w:p>
+      <w:r>
+        <w:rPr>
+          <w:b/>
+          <w:bCs/>
+        </w:rPr>
+        <w:t xml:space="preserve">港股医疗板块调整，3D MEDICINES涨近8%，恒生医疗ETF溢价明显</w:t>
+      </w:r>
+    </w:p>
+    <w:p>
+      <w:r>
+        <w:t xml:space="preserve">今日港股医疗板块调整，恒生医疗保健指数（HSHCI.HK）低开低走，成分股跌多涨少。　　涨幅方面，3D MEDICINES涨近8%，高视医疗涨超6%，再鼎医疗涨超5%，百济神州、石四药集团、雍禾医疗、微创脑科学等跟涨。　　跌幅方面，威高股份跌超5%，康希诺生物、沛嘉医疗-B、业聚医疗跌超3%。　　跟踪恒生医疗保健指数（HSHCI.HK）的恒生医疗ETF（513060）盘中震荡，溢价明显，交投活跃。截至发稿，该ETF溢折率超1%，成交额3.55亿元，换手率2.87%。值得一提的是，昨日该ETF获主力资金净流入2.26亿元。　　近期，医疗反腐引发市场关注。　　招商证券认为，政策在正本清源后，医药将迎来更规范的发展，具备真实力的公司将中长期受益，带来投资掘金机会。近期重点关注政策相对避险如CXO、中药消费、药房板块；中长期关注具备合规学术推广能力的公司及具备国际竞争力的原料药、创新药、低值耗材等。　　华创证券表示，对医药反腐怎么看？1）反腐存在于各个国家和各个行业，腐败不加以制止对行业的健康发展不利。反腐本质上是对过去腐败行为的纠正，在本次中央纪委牵头医药行业反腐之前，药械集采、新药价格谈判等措施已经在一定程度上让回扣成为过去式。2）对比中美医药上市公司的销售费用率，差异不大。3）对比2018年集采和本轮反腐：我们认为，对刚需药械而言，反腐影响的是节奏、集采影响的是DCF；2018年集采推进时，医药处于高位，而本轮反腐推进时，医药已历经三年调整，反腐正本清源，规范医药行业发展，预计对医药板块的影响幅度更小、周期更短。　　（本文信息不构成任何投资建议，刊载内容来自持牌证券机构，不代表平台观点，请投资人独立判断和决策。）关注同花顺财经（ths518），获取更多机会</w:t>
+      </w:r>
+    </w:p>
+    <w:p/>
+    <w:p>
+      <w:r>
+        <w:rPr>
+          <w:b/>
+          <w:bCs/>
+        </w:rPr>
+        <w:t xml:space="preserve"> 3D MEDICINES涨超6% 超级抗癌药来了 机构称市场规模近千亿</w:t>
+      </w:r>
+    </w:p>
+    <w:p>
+      <w:r>
+        <w:t xml:space="preserve">3D MEDICINES(01244)涨超6%，截止发稿涨6.78%，报42.5港元，成交额793万港元。　　消息面上，此前，美国顶级癌症治疗和研究机构希望城市(City of Hope)国家医疗中心发布公告称，在临床前研究中，该机构科学家开发出一种能杀死所有实体恶性肿瘤(癌瘤)的靶向化疗药物。平安证券历史研报指出，恶性肿瘤是我国城市居民第一大致死因素，肿瘤治疗费用中，药费约占40%-60%，预计全国抗肿瘤药物市场规模接近1000亿。　　据悉，是一家成立于2014年的生物医药公司，产品管线以肿瘤慢病化为思路，核心及候选药物项目达12个。核心肿瘤免疫管线主要围绕核心资产部署单药/联用肿瘤产品矩阵，包括全球首个皮下注射PD-L1多适应症新药恩沃利单抗注射液;靶向WT1的多适应症肿瘤疫苗3D189;自Aravive公司引进的全球同类首创GAS6诱饵受体3D229;疼痛管理解决方案则包括EP-4抑制剂3D1002;第三代COX-2抑制剂3D1001;下一代核心产品则包含3D185、3D011、3D197、3D057以及3D062。关注同花顺财经（ths518），获取更多机会</w:t>
       </w:r>
     </w:p>
     <w:p/>
@@ -324,36 +354,51 @@
           <w:highlight w:val="yellow"/>
           <w:highlightCs w:val="yellow"/>
         </w:rPr>
-        <w:t xml:space="preserve">Standard Chartered Bank（2888.HK）</w:t>
-      </w:r>
-    </w:p>
-    <w:p>
-      <w:r>
-        <w:rPr>
-          <w:b/>
-          <w:bCs/>
-        </w:rPr>
-        <w:t xml:space="preserve">渣打集团7月28日回购800股</w:t>
-      </w:r>
-    </w:p>
-    <w:p>
-      <w:r>
-        <w:t xml:space="preserve">渣打集团(02888)发布公告，于2023年7月28日该公司斥资5941.76英镑回购800股，回购价格为每股7.358-7.512英镑。关注同花顺财经（ths518），获取更多机会</w:t>
-      </w:r>
-    </w:p>
-    <w:p/>
-    <w:p>
-      <w:r>
-        <w:rPr>
-          <w:b/>
-          <w:bCs/>
-        </w:rPr>
-        <w:t xml:space="preserve">大摩：予渣打集团“增持”评级 目标价89.1港元</w:t>
-      </w:r>
-    </w:p>
-    <w:p>
-      <w:r>
-        <w:t xml:space="preserve">大摩发布研究报告称，相信渣打集团(02888)股价15日内跑赢同业，发生机率70%至80%，目标价89.1港元，评级“增持”。该行指出，公司第二季业绩稳健，并上调业绩指引，且股票回购计划规划超预期。关注同花顺财经（ths518），获取更多机会</w:t>
+        <w:t xml:space="preserve">HSBC（0005.HK）</w:t>
+      </w:r>
+    </w:p>
+    <w:p>
+      <w:r>
+        <w:rPr>
+          <w:b/>
+          <w:bCs/>
+        </w:rPr>
+        <w:t xml:space="preserve">汇丰控股8月9日回购228.20万股 耗资1.45亿港币</w:t>
+      </w:r>
+    </w:p>
+    <w:p>
+      <w:r>
+        <w:t xml:space="preserve">8月10日汇丰控股发布公告称，公司于2023年8月9日在香港交易所回购228.20万股，耗资1.45亿港币，根据此次回购数量和耗资情况计算回购均价约为63.56港币；根据披露此次最高回购价63.85港币，最低回购价63.15港币。　　据了解，汇丰控股近三个月累计回购股份数为1.40亿股，占公司已发行股本的0.7%。 （数据来源：同花顺（300033）iFinD）关注同花顺财经（ths518），获取更多机会</w:t>
+      </w:r>
+    </w:p>
+    <w:p/>
+    <w:p>
+      <w:r>
+        <w:rPr>
+          <w:b/>
+          <w:bCs/>
+        </w:rPr>
+        <w:t xml:space="preserve">汇丰控股于港交所斥资1.45亿港元回购228.2万股</w:t>
+      </w:r>
+    </w:p>
+    <w:p>
+      <w:r>
+        <w:t xml:space="preserve">汇丰控股(00005)发布公告，于2023年8月9日，该公司于其他交易所斥资1464.46万英镑回购230万股。　　同日，该公司于港交所斥资1.45亿港元回购228.2万股，回购价为每股63.15港元-63.85港元。关注同花顺财经（ths518），获取更多机会</w:t>
+      </w:r>
+    </w:p>
+    <w:p/>
+    <w:p>
+      <w:r>
+        <w:rPr>
+          <w:b/>
+          <w:bCs/>
+        </w:rPr>
+        <w:t xml:space="preserve">8月9日（周三）港股沽空数据出炉 华润啤酒-R沽空比率居首位</w:t>
+      </w:r>
+    </w:p>
+    <w:p>
+      <w:r>
+        <w:t xml:space="preserve">8月9日（周三），华润啤酒-R、快手-WR、京东健康-R沽空比率位居前三，分别为100%、100%、100%。腾讯控股、阿里巴巴-SW、友邦保险沽空金额位居前三，分别为6.00亿、5.93亿、4.67亿。前十大沽空比率排行：前十大沽空金额排行：*沽空：沽空即卖空，是指卖出投资者所持有或借入的股票的交易，并希望在将来以较低的价格再买入该股票，以二者差价作为利润。（数据来源：同花顺（300033）iFinD）关注同花顺财经（ths518），获取更多机会</w:t>
       </w:r>
     </w:p>
     <w:p/>
@@ -366,126 +411,36 @@
           <w:highlight w:val="yellow"/>
           <w:highlightCs w:val="yellow"/>
         </w:rPr>
-        <w:t xml:space="preserve">HSBC（0005.HK）</w:t>
-      </w:r>
-    </w:p>
-    <w:p>
-      <w:r>
-        <w:rPr>
-          <w:b/>
-          <w:bCs/>
-        </w:rPr>
-        <w:t xml:space="preserve">再回购20亿美元！汇丰宣布新的股份回购计划 利率攀升带动该银行获利</w:t>
-      </w:r>
-    </w:p>
-    <w:p>
-      <w:r>
-        <w:t xml:space="preserve">汇丰控股宣布新的股份回购计划，利率上升带动该银行的获利。　　根据周二的声明，除了三个月前宣布的20亿美元股份回购计划之外，汇丰还将再回购20亿美元的股份。这家总部位于伦敦的银行大部分收入来自亚洲。　　受益于利率上升和成本控制，汇丰第二季度盈利超出预期。截至6月份的三个月内，除税前利润增至88亿美元，分析师预估为79.6亿美元。　　行政总裁祈耀年在一份声明中表示，在全球范围内都产生良好且广泛的利润，受益于强劲的净利息收入和持续严格的成本控制，汇丰的全球业务收入增加。关注同花顺财经（ths518），获取更多机会</w:t>
-      </w:r>
-    </w:p>
-    <w:p/>
-    <w:p>
-      <w:r>
-        <w:rPr>
-          <w:b/>
-          <w:bCs/>
-        </w:rPr>
-        <w:t xml:space="preserve">8月1日港股通数据：香港交易所净买入额最大 腾讯控股净卖出额居第一位</w:t>
-      </w:r>
-    </w:p>
-    <w:p>
-      <w:r>
-        <w:t xml:space="preserve">8月1日港股通数据一览：香港交易所净买入额居首，达3.72亿港元，腾讯控股净卖出额居第一位。（数据来源：同花顺（300033）iFinD）关注同花顺财经（ths518），获取更多机会</w:t>
-      </w:r>
-    </w:p>
-    <w:p/>
-    <w:p>
-      <w:r>
-        <w:rPr>
-          <w:b/>
-          <w:bCs/>
-        </w:rPr>
-        <w:t xml:space="preserve">8月1日南向资金买卖前十成交榜</w:t>
-      </w:r>
-    </w:p>
-    <w:p>
-      <w:r>
-        <w:t xml:space="preserve">8月1日收盘，南向资金买卖前十成交榜出炉，盈富基金、腾讯控股、恒生中国企业位居港股通（沪）成交前三，盈富基金、恒生中国企业、快手-W位居港股通（深）成交前三。港股通（沪）买卖前十股（单位：港元）：港股通（深）买卖前十股（单位：港元）：（数据来源：同花顺（300033）iFinD）关注同花顺财经（ths518），获取更多机会</w:t>
-      </w:r>
-    </w:p>
-    <w:p/>
-    <w:p>
-      <w:r>
-        <w:rPr>
-          <w:b/>
-          <w:bCs/>
-        </w:rPr>
-        <w:t xml:space="preserve">汇丰控股发布中期业绩，除税后利润180.71亿美元，同比增长102.34%</w:t>
-      </w:r>
-    </w:p>
-    <w:p>
-      <w:r>
-        <w:t xml:space="preserve">汇丰控股(00005)发布截至2023年6月30日止6个月中期业绩，按列账基准，收入368.76亿美元，同比增长50.24%;除税后利润180.71亿美元，同比增长102.34%;每股基本盈利0.86美元;拟派第二次股息每股0.1美元。　　于2023年上半年，集团预期信贷损失及其他信贷减值准备为13亿美元，反映尽管通胀压 持续，但 多数市场的前景更趋稳定。净利息收益率为1.7%，上升46个基点。客 贷款结 2022年12 31 起增加360亿美元。客 账项 2022年12 31 起增加250亿美元。　　集团 政总裁祈耀年表 ：“汇丰于上半年表现强劲，并有信 实现2023及2024年修订后的有形股本回报率 标约15%。世界各地均普遍录得利润，净利息收益表现强劲，加上持续严控成本，推动环球业务收入增 。我亦很 兴集团能够以每股0.1美元的第 次股息和最多达20亿美元的2023年第 轮股份回购的 式回馈股东，并预期集团 后仍然拥有雄厚的资本分派能 。我们仍须加倍努 ，尤其是 对环球经济众多挑战，但我对未来充满信 ，因为我们已推展 策略的下 阶段，并专 志， 求把握机会创造价值，实现收入多元化，同时继续严控成本。”关注同花顺财经（ths518），获取更多机会</w:t>
-      </w:r>
-    </w:p>
-    <w:p/>
-    <w:p>
-      <w:r>
-        <w:rPr>
-          <w:b/>
-          <w:bCs/>
-        </w:rPr>
-        <w:t xml:space="preserve">汇丰控股发布中期业绩 除税后利润180.71亿美元同比增长102.34%</w:t>
-      </w:r>
-    </w:p>
-    <w:p>
-      <w:r>
-        <w:t xml:space="preserve">汇丰控股（00005）发布截至2023年6月30日止6个月中期业绩，按列账基准，收入368.76亿美元，同比增长50.24%；除税后利润180.71亿美元，同比增长102.34%；每股基本盈利0.86美元；拟派第二次股息每股0.1美元。关注同花顺财经（ths518），获取更多机会</w:t>
-      </w:r>
-    </w:p>
-    <w:p/>
-    <w:p>
-      <w:r>
-        <w:rPr>
-          <w:b/>
-          <w:bCs/>
-        </w:rPr>
-        <w:t xml:space="preserve">汇丰银行西安分行违法被罚 信贷经营行为不规范等</w:t>
-      </w:r>
-    </w:p>
-    <w:p>
-      <w:r>
-        <w:t xml:space="preserve">北京8月1日讯 国家金融监督管理总局网站昨日公布的中国银保监会陕西监管局行政处罚信息公开表（陕银保监罚决字〔2023〕21号）显示，汇丰银行（中国）有限公司西安分行信贷经营行为不规范，贷款附加不合理条件；减费让利政策执行不到位，违规收取信贷资金受托支付划拨费。　　陕西银保监局依据《中华人民共和国银行业监督管理法》第四十六条；《中华人民共和国商业银行法》第七十三条，对汇丰银行（中国）有限公司西安分行处以罚款33万元。　　相关法规：　　《中华人民共和国银行业监督管理法》第四十六条：银行业金融机构有下列情形之一，由国务院银行业监督管理机构责令改正，并处二十万元以上五十万元以下罚款；情节特别严重或者逾期不改正的，可以责令停业整顿或者吊销其经营许可证；构成犯罪的，依法追究刑事责任：　　（一）未经任职资格审查任命董事、高级管理人员的；　　（二）拒绝或者阻碍非现场监管或者现场检查的；　　（三）提供虚假的或者隐瞒重要事实的报表、报告等文件、资料的；　　（四）未按照规定进行信息披露的；　　（五）严重违反审慎经营规则的；　　（六）拒绝执行本法第三十七条规定的措施的。　　《中华人民共和国商业银行法》第七十三条：商业银行有下列情形之一，对存款人或者其他客户造成财产损害的，应当承担支付迟延履行的利息以及其他民事责任：　　（一）无故拖延、拒绝支付存款本金和利息的；　　（二）违反票据承兑等结算业务规定，不予兑现，不予收付入账，压单、压票或者违反规定退票的；　　（三）非法查询、冻结、扣划个人储蓄存款或者单位存款的；　　（四）违反本法规定对存款人或者其他客户造成损害的其他行为。　　有前款规定情形的，由国务院银行业监督管理机构责令改正，有违法所得的，没收违法所得，违法所得五万元以上的，并处违法所得一倍以上五倍以下罚款；没有违法所得或者违法所得不足五万元的，处五万元以上五十万元以下罚款。　　以下为原文：关注同花顺财经（ths518），获取更多机会</w:t>
-      </w:r>
-    </w:p>
-    <w:p/>
-    <w:p>
-      <w:r>
-        <w:rPr>
-          <w:b/>
-          <w:bCs/>
-        </w:rPr>
-        <w:t xml:space="preserve">汇丰控股祈耀年：集团有望实现2023及2024年有形股本回报率约15%的目标</w:t>
-      </w:r>
-    </w:p>
-    <w:p>
-      <w:r>
-        <w:t xml:space="preserve">8月1日，汇丰控股(00005)发布截至2023年6月30日止6个月中期业绩公告。集团 政总裁祈耀年在业绩报告回顾表示，汇丰于上半年表现强劲，并有信心实现2023及2024年修订后的有形股本回报率约15%的目标。世界各地业务均实现利润，净利息收益表现强劲，加上持续严控成本，推动环球业务收入增长。　　祈耀年表示，综观环球经济，增长依然参差不齐。中国于年初重新开放，成功振兴当地经济，带动2023年全球国内 产总值增长前景;印度及东盟等亚洲其他地区经济正蓬勃发展，中东地区也是如此。2022年底，集团完成集团策略第 阶段。2023年，集团的有形股本回报率有望达到12%以上。　　2023年上半年，批发跨境客户业务增长约50%，各个地区均为增长态势，主要是利率上升带动。财富管理及个 银 业务目前拥有630万国际客户，较去年同期增加8%。环球交易银行业务收入亦 幅增长63%。集团就出售法国零售银 业务的修订条款达成协议，目前预计交易将于2024年初完成;出售加拿 银 业务仍有望于2024年初完成。　　与此同时，集团进 步投资亚洲财富管理业务。目前，中国内地“聆峰”业务聘有合共1400名精通数码功能的财富规划师，集团也于7 在印度推出环球私 银 业务。收购英国硅 银 后，集团拟通过加强版的全球联系新提案(HSBC Innovation Banking)业务，在美国、中国香港及以 列建立与前英国硅 银 类似的业务。　　祈耀年表示，集团面对的最 挑战仍然是外围环境不太明朗，通胀高企依然是众多客户的主要忧虑。尽管 多数国家或地区的整体通胀率正在回落，但部分市场的通胀率持续居 不下。英国 ，随着未来6个 将会有更多按揭客户的定期协议届满，加上预期利率将进 步上升，客户往后的财务环境将更加艰难。　　整体而言，鉴于2023年上半年的表现强劲，加上持续推展集团策略，集团预计2023及2024年有形股本回报率将达约15%，并有信 实现目标。关注同花顺财经（ths518），获取更多机会</w:t>
-      </w:r>
-    </w:p>
-    <w:p/>
-    <w:p>
-      <w:r>
-        <w:rPr>
-          <w:b/>
-          <w:bCs/>
-        </w:rPr>
-        <w:t xml:space="preserve">汇丰控股将于9月21日派发第二次股息每股0.1美元</w:t>
-      </w:r>
-    </w:p>
-    <w:p>
-      <w:r>
-        <w:t xml:space="preserve">汇丰控股(00005)发布公告，该公司将于2023年9月21日派发2023年第二次股息每股0.1美元关注同花顺财经（ths518），获取更多机会</w:t>
+        <w:t xml:space="preserve">CMB（3968.HK）</w:t>
+      </w:r>
+    </w:p>
+    <w:p>
+      <w:r>
+        <w:rPr>
+          <w:b/>
+          <w:bCs/>
+        </w:rPr>
+        <w:t xml:space="preserve">招商银行遭沪股通连续3日净卖出 合计净卖出10.70亿元</w:t>
+      </w:r>
+    </w:p>
+    <w:p>
+      <w:r>
+        <w:t xml:space="preserve">讯，证券时报数据宝统计显示，8月10日北向资金成交净卖出25.99亿元。深沪股通成交活跃股中，招商银行（600036）全天成交3.63亿元，成交净卖出1.51亿元，为连续第3日净卖出，期间该股遭沪股通累计成交21.48亿元，合计净卖出10.70亿元。　　招商银行最新收盘价为34.14元，今日上涨0.35%，遭沪股通连续净卖出期间，股价累计下跌1.04%，期间上证指数下跌0.44%，该股所属的银行行业下跌0.34%。关注同花顺财经（ths518），获取更多机会</w:t>
+      </w:r>
+    </w:p>
+    <w:p/>
+    <w:p>
+      <w:r>
+        <w:rPr>
+          <w:b/>
+          <w:bCs/>
+        </w:rPr>
+        <w:t xml:space="preserve">8月10日AH股（H/A）溢价率排行</w:t>
+      </w:r>
+    </w:p>
+    <w:p>
+      <w:r>
+        <w:t xml:space="preserve">截止8月10日（周四）收盘，弘业期货（001236）、浙江世宝（002703）、京城机电股份、分列AH溢价率最低三位，溢价率分别为-88.28%、-84.15%、-78.91%；药明康德（603259）、中国平安、招商银行分列AH溢价率最高三位，溢价率分别为-3.1%、-5.64%、-6.21%。*AH股是指同时在A股和港股上市的公司，溢价（H/A）越小，说明H股对比A股越便宜，投资的性价比更高。AH溢价率最低10位：AH溢价率最高10位：关注同花顺财经（ths518），获取更多机会</w:t>
       </w:r>
     </w:p>
     <w:p/>
@@ -498,36 +453,21 @@
           <w:highlight w:val="yellow"/>
           <w:highlightCs w:val="yellow"/>
         </w:rPr>
-        <w:t xml:space="preserve">CMB（3968.HK）</w:t>
-      </w:r>
-    </w:p>
-    <w:p>
-      <w:r>
-        <w:rPr>
-          <w:b/>
-          <w:bCs/>
-        </w:rPr>
-        <w:t xml:space="preserve">招商银行获沪股通连续3日净买入 累计净买入2.08亿元</w:t>
-      </w:r>
-    </w:p>
-    <w:p>
-      <w:r>
-        <w:t xml:space="preserve">讯，证券时报数据宝统计显示，8月1日北向资金成交净买入48.54亿元。深沪股通成交活跃股中，招商银行（600036）全天成交6.46亿元，成交净买入0.42亿元，为连续第3日净买入，期间该股获沪股通累计成交28.02亿元，合计净买入2.08亿元。　　招商银行最新收盘价为34.99元，今日下跌1.60%，获沪股通连续净买入期间，股价累计上涨3.95%，期间上证指数上涨2.31%，该股所属的银行行业上涨3.31%。关注同花顺财经（ths518），获取更多机会</w:t>
-      </w:r>
-    </w:p>
-    <w:p/>
-    <w:p>
-      <w:r>
-        <w:rPr>
-          <w:b/>
-          <w:bCs/>
-        </w:rPr>
-        <w:t xml:space="preserve">8月1日AH股（H/A）溢价率排行</w:t>
-      </w:r>
-    </w:p>
-    <w:p>
-      <w:r>
-        <w:t xml:space="preserve">截止8月1日（周二）收盘，弘业期货（001236）、浙江世宝（002703）、京城机电股份、分列AH溢价率最低三位，溢价率分别为-88.55%、-84.43%、-78.13%；招商银行、中国平安、药明康德（603259）分列AH溢价率最高三位，溢价率分别为-1.09%、-2.71%、-3.54%。*AH股是指同时在A股和港股上市的公司，溢价（H/A）越小，说明H股对比A股越便宜，投资的性价比更高。AH溢价率最低10位：AH溢价率最高10位：关注同花顺财经（ths518），获取更多机会</w:t>
+        <w:t xml:space="preserve">JP Morgan（JPM）</w:t>
+      </w:r>
+    </w:p>
+    <w:p>
+      <w:r>
+        <w:rPr>
+          <w:b/>
+          <w:bCs/>
+        </w:rPr>
+        <w:t xml:space="preserve">摩根大通8月9日成交额为9.69亿美元 在当日美股中排第31名</w:t>
+      </w:r>
+    </w:p>
+    <w:p>
+      <w:r>
+        <w:t xml:space="preserve">2023年8月9日，综合性银行公司摩根大通（JPM）成交额为9.69亿美元，在当日美股中排第31名，成交额较昨日减少27.33%，当日成交量为627.78万。摩根大通（JPM）于2023年8月9日跌1.34%，报153.79美元，该股过去5个交易日跌1.04%，整个8月跌2.64%，年初至今涨14.68%，过去52周涨33.29%。*如果公司上市时间少于52周，则52周涨跌幅为上市至今涨跌幅（同样适用于上市时间少于1个月或少于5个交易日的情况）摩根大通集团于1968年根据特拉华州法律注册成立，总部位于美国纽约市。公司是一家全球领先的金融服务公司，也是美国最大的银行机构之一。公司是投资银行业务、金融服务、金融事务处理、投资管理、私人银行业务和私募股权投资方面的领导者。摩根大通的业务分成六大块：投资银行、零售金融服务、银行卡服务、商业银行、财产及证券服务和资产管理。投资银行部门提供各种投资银行产品和服务，包括企业战略和框架、股票和债券融资、风险管理、现金证券和衍生金融工具做市等方面的咨询服务和研究；服务对象包括企业、金融机构、政府部门和机构投资者。零售金融服务部门提供区域银行服务和汽车金融服务，包括支票和存款账户、抵押贷款、房屋净值贷款和企业贷款，以及通过分支银行、自动柜员机、网上银行和电话银行进行投资。公司通过其品牌为美国数百万的客户以及许多世界最知名企业、机构及政府客户提供服务。    关注同花顺财经（ths518），获取更多机会</w:t>
       </w:r>
     </w:p>
     <w:p/>
@@ -540,66 +480,21 @@
           <w:highlight w:val="yellow"/>
           <w:highlightCs w:val="yellow"/>
         </w:rPr>
-        <w:t xml:space="preserve">JP Morgan（JPM）</w:t>
-      </w:r>
-    </w:p>
-    <w:p>
-      <w:r>
-        <w:rPr>
-          <w:b/>
-          <w:bCs/>
-        </w:rPr>
-        <w:t xml:space="preserve">Atlantic Equities维持摩根大通评级为中性 最新目标价160.00美元</w:t>
-      </w:r>
-    </w:p>
-    <w:p>
-      <w:r>
-        <w:t xml:space="preserve">同花顺（300033）美股讯 8月1日Atlantic Equities维持摩根大通评级为中性，最新目标价为160.00美元。 　　摩根大通于7月14日发布2023年中报，公司截至2023年6月30日，营业收入796.56亿美元，同比29.67%，净利润270.94亿美元，基本每股收益8.86美元。 　　摩根大通集团于1968年根据特拉华州法律注册成立，总部位于美国纽约市。公司是一家全球领先的金融服务公司，也是美国最大的银行机构之一。公司是投资银行业务、金融服务、金融事务处理、投资管理、私人银行业务和私募股权投资方面的领导者。摩根大通的业务分成六大块：投资银行、零售金融服务、银行卡服务、商业银行、财产及证券服务和资产管理。投资银行部门提供各种投资银行产品和服务，包括企业战略和框架、股票和债券融资、风险管理、现金证券和衍生金融工具做市等方面的咨询服务和研究；服务对象包括企业、金融机构、政府部门和机构投资者。零售金融服务部门提供区域银行服务和汽车金融服务，包括支票和存款账户、抵押贷款、房屋净值贷款和企业贷款，以及通过分支银行、自动柜员机、网上银行和电话银行进行投资。公司通过其品牌为美国数百万的客户以及许多世界最知名企业、机构及政府客户提供服务。 （数据来源：同花顺iFinD）关注同花顺财经（ths518），获取更多机会</w:t>
-      </w:r>
-    </w:p>
-    <w:p/>
-    <w:p>
-      <w:r>
-        <w:rPr>
-          <w:b/>
-          <w:bCs/>
-        </w:rPr>
-        <w:t xml:space="preserve">墨西哥比索连涨七月 创2008年以来最长单月连涨纪录</w:t>
-      </w:r>
-    </w:p>
-    <w:p>
-      <w:r>
-        <w:t xml:space="preserve">墨西哥比索连续七个月上涨，为15年来持续时间最长的一次上涨。数据显示，墨西哥比索7月上涨了2.3%，今年以来上涨了16%以上，成为新兴市场中表现仅次于哥伦比亚比索的货币。　　尽管有警告称，墨西哥比索已涨得太多，但墨西哥比索的套利交易吸引力并未受到影响。这种为其赢得“超级比索”称号的韧性不太可能在短期内消退。美国通胀数据降温令美联储已完成最后一次加息的预期升温，与此同时，墨西哥周一公布的经济增长数据强于预期，这强化了人们对于墨西哥央行将成为拉美经济体中最后一个降息的央行的猜测。　　 XP Investimentos策略师Marco Oviedo表示：“墨西哥比索将继续保持利差，这是将该货币维持在当前水准稳定的主要因素。”不过，他还警告称，墨西哥比索的交易已经变得过于拥挤，如果有任何意外消息，可能会导致美元兑墨西哥比索的汇率从当前的约16.74升至17。　　尽管交易员预计墨西哥央行将在今年第四季度降息，但其他拉美经济体已经开始了自己的宽松周期。智利比索周一领跌全球汇市，智利央行上周五晚间出人意料地降息整整一个百分点，并暗示未来还将大幅降息。与此同时，交易员倾向于认为巴西央行周三将降息50个基点。　　巴克莱外汇策略师Erick Martinez表示，随着其他拉美经济体央行降息，墨西哥比索在未来几个月只会变得更具吸引力。他表示：“我们正处于美元周期的一个新阶段，我们可以看到美元从根本上走弱。就墨西哥比索而言，它还有汇款和高额利差的额外好处。”　　摩根大通分析师在上周的一份报告中指出，墨西哥过去五年的汇款翻了一番，达到每年约600亿美元，超过了石油出口收入，这是支持货币结构变化的因素之一，使其不像过去那样波动。摩根大通分析师Saad Siddiqui表示：“这意味着美元流入的来源将更加稳定，而对全球商业周期的依赖或波动不会那么大。”关注同花顺财经（ths518），获取更多机会</w:t>
-      </w:r>
-    </w:p>
-    <w:p/>
-    <w:p>
-      <w:r>
-        <w:rPr>
-          <w:b/>
-          <w:bCs/>
-        </w:rPr>
-        <w:t xml:space="preserve">碧桂园拟通过配股筹资23.4亿港元</w:t>
-      </w:r>
-    </w:p>
-    <w:p>
-      <w:r>
-        <w:t xml:space="preserve">据IFR(国际经济论坛)援引发行文件报道，碧桂园将按每股1.3港元的固定价格初步配售18亿股股份。配售价较香港上一收盘价1.58港元折让17.7%。摩根大通担任独家簿记行。碧桂园将把募集资金用于偿还债务。(财联社)关注同花顺财经（ths518），获取更多机会</w:t>
-      </w:r>
-    </w:p>
-    <w:p/>
-    <w:p>
-      <w:r>
-        <w:rPr>
-          <w:b/>
-          <w:bCs/>
-        </w:rPr>
-        <w:t xml:space="preserve">摩根大通7月31日成交额为14.05亿美元 在当日美股中排第28名</w:t>
-      </w:r>
-    </w:p>
-    <w:p>
-      <w:r>
-        <w:t xml:space="preserve">2023年7月31日，综合性银行公司摩根大通（JPM）成交额为14.05亿美元，在当日美股中排第28名，成交额较昨日减少1.71%，当日成交量为889.44万。摩根大通（JPM）于2023年7月31日涨0.67%，报157.96美元，该股过去5个交易日跌0.03%，整个7月涨8.61%，年初至今涨17.79%，过去52周涨36.93%。*如果公司上市时间少于52周，则52周涨跌幅为上市至今涨跌幅（同样适用于上市时间少于1个月或少于5个交易日的情况）摩根大通集团于1968年根据特拉华州法律注册成立，总部位于美国纽约市。公司是一家全球领先的金融服务公司，也是美国最大的银行机构之一。公司是投资银行业务、金融服务、金融事务处理、投资管理、私人银行业务和私募股权投资方面的领导者。摩根大通的业务分成六大块：投资银行、零售金融服务、银行卡服务、商业银行、财产及证券服务和资产管理。投资银行部门提供各种投资银行产品和服务，包括企业战略和框架、股票和债券融资、风险管理、现金证券和衍生金融工具做市等方面的咨询服务和研究；服务对象包括企业、金融机构、政府部门和机构投资者。零售金融服务部门提供区域银行服务和汽车金融服务，包括支票和存款账户、抵押贷款、房屋净值贷款和企业贷款，以及通过分支银行、自动柜员机、网上银行和电话银行进行投资。公司通过其品牌为美国数百万的客户以及许多世界最知名企业、机构及政府客户提供服务。    关注同花顺财经（ths518），获取更多机会</w:t>
+        <w:t xml:space="preserve">Morgan Stanley（MS）</w:t>
+      </w:r>
+    </w:p>
+    <w:p>
+      <w:r>
+        <w:rPr>
+          <w:b/>
+          <w:bCs/>
+        </w:rPr>
+        <w:t xml:space="preserve">摩根士丹利8月9日成交额为4.57亿美元 在当日美股中排第130名</w:t>
+      </w:r>
+    </w:p>
+    <w:p>
+      <w:r>
+        <w:t xml:space="preserve">2023年8月9日，投资银行业与经纪业公司摩根士丹利（MS）成交额为4.57亿美元，在当日美股中排第130名，成交额较昨日减少24.62%，当日成交量为520.05万。摩根士丹利（MS）于2023年8月9日跌1.03%，报87.56美元，该股过去5个交易日跌1.97%，整个8月跌4.37%，年初至今涨2.99%，过去52周涨1.39%。*如果公司上市时间少于52周，则52周涨跌幅为上市至今涨跌幅（同样适用于上市时间少于1个月或少于5个交易日的情况）摩根士丹利最初于1981年根据特拉华州法律注册成立，是一家全球性金融服务公司，通过其子公司和附属公司，向包括公司、政府、金融机构和个人在内的大型多元化客户和客户群提供产品和服务。公司是一家金融控股公司，受美国联邦储备系统（Federal Reserve System）董事会根据修订后的《1956年银行控股公司法》进行监管。公司是一家全球金融服务公司，在其机构证券、全球财富管理集团和资产管理的每个业务部门都保持着重要的市场地位。    关注同花顺财经（ths518），获取更多机会</w:t>
       </w:r>
     </w:p>
     <w:p/>
@@ -612,63 +507,6 @@
           <w:highlight w:val="yellow"/>
           <w:highlightCs w:val="yellow"/>
         </w:rPr>
-        <w:t xml:space="preserve">Morgan Stanley（MS）</w:t>
-      </w:r>
-    </w:p>
-    <w:p>
-      <w:r>
-        <w:rPr>
-          <w:b/>
-          <w:bCs/>
-        </w:rPr>
-        <w:t xml:space="preserve">Atlantic Equities维持摩根士丹利评级为中性 最新目标价90.00美元</w:t>
-      </w:r>
-    </w:p>
-    <w:p>
-      <w:r>
-        <w:t xml:space="preserve">同花顺（300033）美股讯 8月1日Atlantic Equities维持摩根士丹利评级为中性，最新目标价为90.00美元。 　　摩根士丹利于7月18日发布2023年中报，公司截至2023年6月30日，营业收入279.74亿美元，同比0.15%，净利润52.54亿美元，同比7.17%，基本每股收益2.98美元。 　　摩根士丹利最初于1981年根据特拉华州法律注册成立，是一家全球性金融服务公司，通过其子公司和附属公司，向包括公司、政府、金融机构和个人在内的大型多元化客户和客户群提供产品和服务。公司是一家金融控股公司，受美国联邦储备系统（Federal Reserve System）董事会根据修订后的《1956年银行控股公司法》进行监管。公司是一家全球金融服务公司，在其机构证券、全球财富管理集团和资产管理的每个业务部门都保持着重要的市场地位。 （数据来源：同花顺iFinD）关注同花顺财经（ths518），获取更多机会</w:t>
-      </w:r>
-    </w:p>
-    <w:p/>
-    <w:p>
-      <w:r>
-        <w:rPr>
-          <w:b/>
-          <w:bCs/>
-        </w:rPr>
-        <w:t xml:space="preserve">进一步放宽外资券商另类投资业务，资本市场增量“活水”来了</w:t>
-      </w:r>
-    </w:p>
-    <w:p>
-      <w:r>
-        <w:t xml:space="preserve">对于外资金融机构布局国内资本市场业务，监管层正在进一步“松绑”。　　7月28日，根据证监会最新披露的行政许可信息显示，核准星展证券通过设立子公司从事另类投资业务。这是今年以来首家外资券商获得新业务资格批文。而截至目前，证券行业至少有82家券商获批设立另类投资子公司，而在外资券商中，除最新获批的星展证券外，近三年来包括高盛（中国）证券、野村东方国际证券、摩根士丹利证券（中国）等一众知名外资券商均获批从事另类投资业务。值得一提的是，根据监管层公布的信息来看，证监会核准星展证券通过设立子公司从事另类投资业务仅限于参与创业板、科创板项目跟投。　　“在全面注册制下，券商投行部门纷纷加速布局‘投行+投资’双轮驱动的业务模式，积极设立另类投资子公司参与科创板、创业板项目跟投。对于外资券商来说，在创业、科创两大板块中寻找优质的投资标的一方面可以拓展自身业务，加大在国内资本市场的布局；另外一方面，对于进一步吸引市场上的增量资金入市、激活市场交易热情也有助益，不过最终还是要看跟投的项目能否给自身和客户带来超额回报。”7月31日，上海一家大型券商投行部门负责人告诉《》记者。　　券商集体发力另投业务　　在今年2月份，证监会核准了国新证券股份有限公司通过子公司从事另类投资业务，同样也是限参与创业板、科创板项目跟投，星展证券是年内第二家获批此项业务的券商，同样也是年内首家获批的外资券商。　　不过在业内人士看来，券商的另类投资其实已不再“另类”。根据数据显示，证券行业共有81家券商设立了另类投资子公司，仅有少部分券商还未拥有该业务资格。8家中小券商获准通过子公司从事另类投资业务。其中，中资券商包括万和证券、甬兴证券、中邮证券、国新证券，外资券商包括高盛（中国）、东亚前海证券、摩根士丹利证券（中国）、星展证券（中国），上一家获得新业务批文的是2022年12月的摩根士丹利证券（中国）。　　根据天眼查显示，星展证券2021年1月在上海市市场监督管理局完成工商注册登记并取得《营业执照》，注册资本15亿元。其外资股东是星展证券的控股股东。星展证券的股东分别为星展银行有限公司、上海东浩兰生投资管理有限公司、上海黄浦投资控股（集团）有限公司、上海汇肠资产经营有限公司、上海黄浦引导资金股权投资有限公司，各股东出资及股权比例分别为 51%、24.67%、13.33%、6.5%、4.5%。　　“2020年底国家取消证券公司外资持股比例的限制，我们集团迅速响应，抓住机遇，在2021年6月成立了星展证券（中国）有限公司。截至目前，凭借星展集团境内外金融资源和渠道优势，星展证券各项业务均有较快发展。” 星展银行（中国）有限公司行长兼行政总裁郑思祯此前曾表示。　　星展证券取得中国证监会颁发的《经营证券期货业务许可证》内容显示，其经营业务范围包括证券经纪、证券投资咨询、证券自营、证券承销与保荐。如今又获批另类投资业务资质，意味着星展证券将在“投资+投行”范围内持续发力。不过根据其2022年年报显示，星展证券实现总营收8633万元，净亏损8275万元。　　值得一提的是，根据数据显示，今年以来共有52家券商另类投资子公司参与了新股跟投，其中50家券商另类子上市首日跟投浮盈合计达11.27亿元，上市以来截至2023年7月29日的合计浮盈收窄至6.26亿元；另从跟投数量来看，中信建投（601066）投资目前拔得头筹，累计参与了9个新股跟投；中信证券（600030）投资、中金财富、海通创新投、国泰君安（601211）证裕分别参与了7个、6个、6个、4个新股跟投项目，均为投行实力强的头部券商。　　对此，东兴证券非银金融首席分析师刘嘉玮也分析表示，券商主要通过直投、创投及另类投资子公司进行股权投资、投行项目跟投及金融产品投资。在全面注册制下，企业的上市渠道更为通畅，股权投资的退出途径进一步拓宽，有利于投资收益的实现；且券商积极参与股权投资有望实现对企业不同生命周期的全流程覆盖，通过各部门协同合力挖掘客户价值。　　创业科创盈利效应初显　　在全面注册制下，创业板和科创板成为IPO常态化项目较多的两个板块，而对于券商投行业务而言，其盈利效应也初步显现。　　7月31日，《》梳理发现，从科创板开市至今，截至锁定终止日，券商旗下另类投资子公司跟投浮盈合计约为184.03亿元。不过部分券商旗下另类投资子公司带来合计约为6.43亿元的浮亏。与此同时，从目前上市券商披露的2023年半年度业绩预告或快报来看，投资及投行业务收入的同比增长成为不少券商业绩显著提升的因素，但也有券商因此拖累业绩。　　同样根据数据显示，今年以来截至7月29日，共有52家券商另类投资子公司参与了科创板、创业板新股跟投，除了海通创新投资、国泰君安证裕跟投华虹公司暂无数据外，50家券商另类子上市首日跟投浮盈合计达11.27亿元，上市以来截至2023年7月29日的合计浮盈收窄至6.26亿元；2022年则共有132家券商另类投资子公司参与新股跟投，上市首日实现浮盈21亿元，上市以来截至2023年7月29日的浮盈收窄至18.79亿元。　　另从跟投项目数来看，今年以来中信建投投资累计参与了9个新股项目跟投，中信证券投资参与了7个跟投项目，中金财富和海通创新投均参与了6个项目跟投，国泰君安证裕参与了4个项目跟投。这些跟投数量居多的券商均是头部券商，且投行实力强。　　“大投行业务链条下，股权投资、新股跟投等重资产模式介入投行业务，综合金融服务提升客户黏性、助力券商获取多元业务机会，券商可获得承销保荐费、投资收益、基金管理费等多重收入，在增厚收益的同时实现收入多元化。但收入的资本化也可能使得短期内投行收入波动加剧。”对此，平安证券非银金融行业首席分析师王维逸受访时也表示。　　不过，也有头部券商投行具体负责项目跟投的相关业内人士表示，科创板、创业板引入跟投制度虽然可以为券商增厚收益，但是跟投制度也对券商投行筛选项目、定价能力提出更高要求。　　“跟投的项目好不好，IPO前的定价以及上市后的表现都需要做深度研究，另外跟投的IPO项目行业属性和盈利前景等重要指标也是券商投行部着重跟踪的。在全面注册制下，科创板和创业板IPO破发的概率也成为常态，因此这块业务并非完全一劳永逸。”上述券商投行部门负责人也透露。　　而对于外资控股券商而言，由于起步晚，面向长尾C端的证券经纪业务往往不是业务主攻方向。比如野村东方国际证券是聚焦财富管理业务的外资券商，但其业务主要面向高净值客户；星展证券也仅在上海黄浦区设立了1家证券营业部。业内人士也预计在创业、科创项目的跟投上，外资券商初期可能还是以自有资金为主。关注同花顺财经（ths518），获取更多机会</w:t>
-      </w:r>
-    </w:p>
-    <w:p/>
-    <w:p>
-      <w:r>
-        <w:rPr>
-          <w:b/>
-          <w:bCs/>
-        </w:rPr>
-        <w:t xml:space="preserve">摩根士丹利7月31日成交额为4.80亿美元 在当日美股中排第152名</w:t>
-      </w:r>
-    </w:p>
-    <w:p>
-      <w:r>
-        <w:t xml:space="preserve">2023年7月31日，投资银行业与经纪业公司摩根士丹利（MS）成交额为4.80亿美元，在当日美股中排第152名，成交额较昨日减少9.67%，当日成交量为524.57万。摩根士丹利（MS）于2023年7月31日跌0.01%，报91.56美元，该股过去5个交易日跌3.29%，整个7月涨7.21%，年初至今涨7.69%，过去52周涨8.61%。*如果公司上市时间少于52周，则52周涨跌幅为上市至今涨跌幅（同样适用于上市时间少于1个月或少于5个交易日的情况）摩根士丹利最初于1981年根据特拉华州法律注册成立，是一家全球性金融服务公司，通过其子公司和附属公司，向包括公司、政府、金融机构和个人在内的大型多元化客户和客户群提供产品和服务。公司是一家金融控股公司，受美国联邦储备系统（Federal Reserve System）董事会根据修订后的《1956年银行控股公司法》进行监管。公司是一家全球金融服务公司，在其机构证券、全球财富管理集团和资产管理的每个业务部门都保持着重要的市场地位。    关注同花顺财经（ths518），获取更多机会</w:t>
-      </w:r>
-    </w:p>
-    <w:p/>
-    <w:p/>
-    <w:p>
-      <w:r>
-        <w:rPr>
-          <w:b/>
-          <w:bCs/>
-          <w:highlight w:val="yellow"/>
-          <w:highlightCs w:val="yellow"/>
-        </w:rPr>
         <w:t xml:space="preserve">Goldman Sachs（GS）</w:t>
       </w:r>
     </w:p>
@@ -678,42 +516,12 @@
           <w:b/>
           <w:bCs/>
         </w:rPr>
-        <w:t xml:space="preserve">Atlantic Equities调高评级高盛评级为中性 最新目标价351.00美元</w:t>
-      </w:r>
-    </w:p>
-    <w:p>
-      <w:r>
-        <w:t xml:space="preserve">同花顺（300033）美股讯 8月1日Atlantic Equities 　　高盛于7月19日发布2023年中报，公司截至2023年6月30日，营业收入231.19亿美元，同比-6.77%，净利润44.50亿美元，同比-0.89%，基本每股收益12.00美元。 　　高盛集团是一家全球领先的投资银行，证券和投资管理公司，为包括公司，金融机构，政府和个人在内的众多多元化客户群提供广泛的金融服务。 （数据来源：同花顺iFinD）关注同花顺财经（ths518），获取更多机会</w:t>
-      </w:r>
-    </w:p>
-    <w:p/>
-    <w:p>
-      <w:r>
-        <w:rPr>
-          <w:b/>
-          <w:bCs/>
-        </w:rPr>
-        <w:t xml:space="preserve">进一步放宽外资券商另类投资业务，资本市场增量“活水”来了</w:t>
-      </w:r>
-    </w:p>
-    <w:p>
-      <w:r>
-        <w:t xml:space="preserve">对于外资金融机构布局国内资本市场业务，监管层正在进一步“松绑”。　　7月28日，根据证监会最新披露的行政许可信息显示，核准星展证券通过设立子公司从事另类投资业务。这是今年以来首家外资券商获得新业务资格批文。而截至目前，证券行业至少有82家券商获批设立另类投资子公司，而在外资券商中，除最新获批的星展证券外，近三年来包括高盛（中国）证券、野村东方国际证券、摩根士丹利证券（中国）等一众知名外资券商均获批从事另类投资业务。值得一提的是，根据监管层公布的信息来看，证监会核准星展证券通过设立子公司从事另类投资业务仅限于参与创业板、科创板项目跟投。　　“在全面注册制下，券商投行部门纷纷加速布局‘投行+投资’双轮驱动的业务模式，积极设立另类投资子公司参与科创板、创业板项目跟投。对于外资券商来说，在创业、科创两大板块中寻找优质的投资标的一方面可以拓展自身业务，加大在国内资本市场的布局；另外一方面，对于进一步吸引市场上的增量资金入市、激活市场交易热情也有助益，不过最终还是要看跟投的项目能否给自身和客户带来超额回报。”7月31日，上海一家大型券商投行部门负责人告诉《》记者。　　券商集体发力另投业务　　在今年2月份，证监会核准了国新证券股份有限公司通过子公司从事另类投资业务，同样也是限参与创业板、科创板项目跟投，星展证券是年内第二家获批此项业务的券商，同样也是年内首家获批的外资券商。　　不过在业内人士看来，券商的另类投资其实已不再“另类”。根据数据显示，证券行业共有81家券商设立了另类投资子公司，仅有少部分券商还未拥有该业务资格。8家中小券商获准通过子公司从事另类投资业务。其中，中资券商包括万和证券、甬兴证券、中邮证券、国新证券，外资券商包括高盛（中国）、东亚前海证券、摩根士丹利证券（中国）、星展证券（中国），上一家获得新业务批文的是2022年12月的摩根士丹利证券（中国）。　　根据天眼查显示，星展证券2021年1月在上海市市场监督管理局完成工商注册登记并取得《营业执照》，注册资本15亿元。其外资股东是星展证券的控股股东。星展证券的股东分别为星展银行有限公司、上海东浩兰生投资管理有限公司、上海黄浦投资控股（集团）有限公司、上海汇肠资产经营有限公司、上海黄浦引导资金股权投资有限公司，各股东出资及股权比例分别为 51%、24.67%、13.33%、6.5%、4.5%。　　“2020年底国家取消证券公司外资持股比例的限制，我们集团迅速响应，抓住机遇，在2021年6月成立了星展证券（中国）有限公司。截至目前，凭借星展集团境内外金融资源和渠道优势，星展证券各项业务均有较快发展。” 星展银行（中国）有限公司行长兼行政总裁郑思祯此前曾表示。　　星展证券取得中国证监会颁发的《经营证券期货业务许可证》内容显示，其经营业务范围包括证券经纪、证券投资咨询、证券自营、证券承销与保荐。如今又获批另类投资业务资质，意味着星展证券将在“投资+投行”范围内持续发力。不过根据其2022年年报显示，星展证券实现总营收8633万元，净亏损8275万元。　　值得一提的是，根据数据显示，今年以来共有52家券商另类投资子公司参与了新股跟投，其中50家券商另类子上市首日跟投浮盈合计达11.27亿元，上市以来截至2023年7月29日的合计浮盈收窄至6.26亿元；另从跟投数量来看，中信建投（601066）投资目前拔得头筹，累计参与了9个新股跟投；中信证券（600030）投资、中金财富、海通创新投、国泰君安（601211）证裕分别参与了7个、6个、6个、4个新股跟投项目，均为投行实力强的头部券商。　　对此，东兴证券非银金融首席分析师刘嘉玮也分析表示，券商主要通过直投、创投及另类投资子公司进行股权投资、投行项目跟投及金融产品投资。在全面注册制下，企业的上市渠道更为通畅，股权投资的退出途径进一步拓宽，有利于投资收益的实现；且券商积极参与股权投资有望实现对企业不同生命周期的全流程覆盖，通过各部门协同合力挖掘客户价值。　　创业科创盈利效应初显　　在全面注册制下，创业板和科创板成为IPO常态化项目较多的两个板块，而对于券商投行业务而言，其盈利效应也初步显现。　　7月31日，《》梳理发现，从科创板开市至今，截至锁定终止日，券商旗下另类投资子公司跟投浮盈合计约为184.03亿元。不过部分券商旗下另类投资子公司带来合计约为6.43亿元的浮亏。与此同时，从目前上市券商披露的2023年半年度业绩预告或快报来看，投资及投行业务收入的同比增长成为不少券商业绩显著提升的因素，但也有券商因此拖累业绩。　　同样根据数据显示，今年以来截至7月29日，共有52家券商另类投资子公司参与了科创板、创业板新股跟投，除了海通创新投资、国泰君安证裕跟投华虹公司暂无数据外，50家券商另类子上市首日跟投浮盈合计达11.27亿元，上市以来截至2023年7月29日的合计浮盈收窄至6.26亿元；2022年则共有132家券商另类投资子公司参与新股跟投，上市首日实现浮盈21亿元，上市以来截至2023年7月29日的浮盈收窄至18.79亿元。　　另从跟投项目数来看，今年以来中信建投投资累计参与了9个新股项目跟投，中信证券投资参与了7个跟投项目，中金财富和海通创新投均参与了6个项目跟投，国泰君安证裕参与了4个项目跟投。这些跟投数量居多的券商均是头部券商，且投行实力强。　　“大投行业务链条下，股权投资、新股跟投等重资产模式介入投行业务，综合金融服务提升客户黏性、助力券商获取多元业务机会，券商可获得承销保荐费、投资收益、基金管理费等多重收入，在增厚收益的同时实现收入多元化。但收入的资本化也可能使得短期内投行收入波动加剧。”对此，平安证券非银金融行业首席分析师王维逸受访时也表示。　　不过，也有头部券商投行具体负责项目跟投的相关业内人士表示，科创板、创业板引入跟投制度虽然可以为券商增厚收益，但是跟投制度也对券商投行筛选项目、定价能力提出更高要求。　　“跟投的项目好不好，IPO前的定价以及上市后的表现都需要做深度研究，另外跟投的IPO项目行业属性和盈利前景等重要指标也是券商投行部着重跟踪的。在全面注册制下，科创板和创业板IPO破发的概率也成为常态，因此这块业务并非完全一劳永逸。”上述券商投行部门负责人也透露。　　而对于外资控股券商而言，由于起步晚，面向长尾C端的证券经纪业务往往不是业务主攻方向。比如野村东方国际证券是聚焦财富管理业务的外资券商，但其业务主要面向高净值客户；星展证券也仅在上海黄浦区设立了1家证券营业部。业内人士也预计在创业、科创项目的跟投上，外资券商初期可能还是以自有资金为主。关注同花顺财经（ths518），获取更多机会</w:t>
-      </w:r>
-    </w:p>
-    <w:p/>
-    <w:p>
-      <w:r>
-        <w:rPr>
-          <w:b/>
-          <w:bCs/>
-        </w:rPr>
-        <w:t xml:space="preserve">高盛7月31日成交额为4.93亿美元 在当日美股中排第141名</w:t>
-      </w:r>
-    </w:p>
-    <w:p>
-      <w:r>
-        <w:t xml:space="preserve">2023年7月31日，综合性资本市场公司高盛（GS）成交额为4.93亿美元，在当日美股中排第141名，成交额较昨日减少23.66%，当日成交量为138.57万。高盛（GS）于2023年7月31日涨0.75%，报355.87美元，该股过去5个交易日跌0.85%，整个7月涨10.33%，年初至今涨3.64%，过去52周涨6.74%。*如果公司上市时间少于52周，则52周涨跌幅为上市至今涨跌幅（同样适用于上市时间少于1个月或少于5个交易日的情况）高盛集团是一家全球领先的投资银行，证券和投资管理公司，为包括公司，金融机构，政府和个人在内的众多多元化客户群提供广泛的金融服务。    关注同花顺财经（ths518），获取更多机会</w:t>
+        <w:t xml:space="preserve">高盛8月9日成交额为4.56亿美元 成交额较上个交易日减少31.38%。</w:t>
+      </w:r>
+    </w:p>
+    <w:p>
+      <w:r>
+        <w:t xml:space="preserve">2023年8月9日，投资银行业与经纪业公司高盛（GS）成交额为4.56亿美元，在当日美股中排第131名，成交额较昨日减少31.38%，当日成交量为132.62万。高盛（GS）于2023年8月9日跌1.60%，报342.69美元，该股过去5个交易日跌2.40%，整个8月跌3.70%，年初至今跌0.20%，过去52周涨1.80%。*如果公司上市时间少于52周，则52周涨跌幅为上市至今涨跌幅（同样适用于上市时间少于1个月或少于5个交易日的情况）高盛集团是一家全球领先的投资银行，证券和投资管理公司，为包括公司，金融机构，政府和个人在内的众多多元化客户群提供广泛的金融服务。    关注同花顺财经（ths518），获取更多机会</w:t>
       </w:r>
     </w:p>
     <w:p/>
@@ -862,7 +670,7 @@
           </w:tcPr>
           <w:p>
             <w:r>
-              <w:t xml:space="preserve">再鼎医药（ZLAB.O） 7 月 31 日 跌幅 -2%, 收盘价 29.34 美元</w:t>
+              <w:t xml:space="preserve">再鼎医药（ZLAB.O） 8 月 9 日 跌幅 1%, 收盘价 26.16 美元</w:t>
             </w:r>
           </w:p>
         </w:tc>
@@ -937,7 +745,7 @@
           </w:tcPr>
           <w:p>
             <w:r>
-              <w:t xml:space="preserve">拼多多（PDD.O） 7 月 31 日 涨幅 0%, 收盘价 90.09 美元</w:t>
+              <w:t xml:space="preserve">拼多多（PDD.O） 8 月 9 日 涨幅 2%, 收盘价 84.97 美元</w:t>
             </w:r>
           </w:p>
         </w:tc>
@@ -1012,7 +820,7 @@
           </w:tcPr>
           <w:p>
             <w:r>
-              <w:t xml:space="preserve">怪兽充电（EM.O） 7 月 31 日 跌幅 -3%, 收盘价 0.96 美元</w:t>
+              <w:t xml:space="preserve">怪兽充电（EM.O） 8 月 9 日 涨幅 2%, 收盘价 0.96 美元</w:t>
             </w:r>
           </w:p>
         </w:tc>
@@ -1087,7 +895,7 @@
           </w:tcPr>
           <w:p>
             <w:r>
-              <w:t xml:space="preserve">科兴生物（SVA.O） 7 月 31 日 跌幅 0%, 收盘价 6.47 美元</w:t>
+              <w:t xml:space="preserve">科兴生物（SVA.O） 8 月 9 日 跌幅 0%, 收盘价 6.47 美元</w:t>
             </w:r>
           </w:p>
         </w:tc>
@@ -1162,7 +970,7 @@
           </w:tcPr>
           <w:p>
             <w:r>
-              <w:t xml:space="preserve">和铂医药（2142.HK） 8 月 1 日 涨幅 3%, 收盘价 1.95 港币</w:t>
+              <w:t xml:space="preserve">和铂医药（2142.HK） 8 月 10 日 跌幅 2%, 收盘价 1.74 港币</w:t>
             </w:r>
           </w:p>
         </w:tc>
@@ -1237,7 +1045,7 @@
           </w:tcPr>
           <w:p>
             <w:r>
-              <w:t xml:space="preserve">Cepton（CPTN.O） 7 月 31 日 涨幅 8%, 收盘价 0.7791 美元</w:t>
+              <w:t xml:space="preserve">Cepton（CPTN.O） 8 月 9 日 涨幅 8%, 收盘价 0.8045 美元</w:t>
             </w:r>
           </w:p>
         </w:tc>
@@ -1312,7 +1120,7 @@
           </w:tcPr>
           <w:p>
             <w:r>
-              <w:t xml:space="preserve">Bitdeer（BTDR） 7 月 31 日 跌幅 -2%, 收盘价 10.2 美元</w:t>
+              <w:t xml:space="preserve">Bitdeer（BTDR） 8 月 9 日 跌幅 2%, 收盘价 9.545 美元</w:t>
             </w:r>
           </w:p>
         </w:tc>
@@ -1387,7 +1195,7 @@
           </w:tcPr>
           <w:p>
             <w:r>
-              <w:t xml:space="preserve">华熙生物（688363.SH） 8 月 1 日 跌幅 -2%, 收盘价 95.18 元</w:t>
+              <w:t xml:space="preserve">华熙生物（688363.SH） 8 月 10 日 涨幅 1%, 收盘价 96.89 元</w:t>
             </w:r>
           </w:p>
         </w:tc>
@@ -1462,7 +1270,7 @@
           </w:tcPr>
           <w:p>
             <w:r>
-              <w:t xml:space="preserve">九丰能源（605090.SH） 8 月 1 日 涨幅 1%, 收盘价 23.54 元</w:t>
+              <w:t xml:space="preserve">九丰能源（605090.SH） 8 月 10 日 涨幅 5%, 收盘价 23.75 元</w:t>
             </w:r>
           </w:p>
         </w:tc>
@@ -1537,7 +1345,7 @@
           </w:tcPr>
           <w:p>
             <w:r>
-              <w:t xml:space="preserve">康宁杰瑞（9966.HK） 8 月 1 日 涨幅 1%, 收盘价 9.07 港币</w:t>
+              <w:t xml:space="preserve">康宁杰瑞（9966.HK） 8 月 10 日 涨幅 1%, 收盘价 8.09 港币</w:t>
             </w:r>
           </w:p>
         </w:tc>
@@ -1612,7 +1420,7 @@
           </w:tcPr>
           <w:p>
             <w:r>
-              <w:t xml:space="preserve">东曜药业（1875.HK） 8 月 1 日 涨幅 0%, 收盘价 2.2 港币</w:t>
+              <w:t xml:space="preserve">东曜药业（1875.HK） 8 月 10 日 跌幅 6%, 收盘价 2.2 港币</w:t>
             </w:r>
           </w:p>
         </w:tc>
@@ -1687,7 +1495,7 @@
           </w:tcPr>
           <w:p>
             <w:r>
-              <w:t xml:space="preserve">益方生物（688382.SH） 8 月 1 日 跌幅 0%, 收盘价 14.14 元</w:t>
+              <w:t xml:space="preserve">益方生物（688382.SH） 8 月 10 日 跌幅 2%, 收盘价 13.11 元</w:t>
             </w:r>
           </w:p>
         </w:tc>
@@ -1762,7 +1570,7 @@
           </w:tcPr>
           <w:p>
             <w:r>
-              <w:t xml:space="preserve">康乃德（CNTB.O） 7 月 31 日 跌幅 -3%, 收盘价 0.9377 美元</w:t>
+              <w:t xml:space="preserve">康乃德（CNTB.O） 8 月 9 日 涨幅 2%, 收盘价 0.945 美元</w:t>
             </w:r>
           </w:p>
         </w:tc>
@@ -1837,7 +1645,7 @@
           </w:tcPr>
           <w:p>
             <w:r>
-              <w:t xml:space="preserve">知乎（ZH.N） 7 月 31 日 跌幅 -2%, 收盘价 1.22 美元</w:t>
+              <w:t xml:space="preserve">知乎（ZH.N） 8 月 9 日 涨幅 1%, 收盘价 1.145 美元</w:t>
             </w:r>
           </w:p>
         </w:tc>
@@ -1912,7 +1720,7 @@
           </w:tcPr>
           <w:p>
             <w:r>
-              <w:t xml:space="preserve">3D MEDICINES（思路迪） 8 月 1 日 跌幅 -7%, 收盘价 46.9 港币</w:t>
+              <w:t xml:space="preserve">3D MEDICINES（思路迪） 8 月 10 日 涨幅 1%, 收盘价 40 港币</w:t>
             </w:r>
           </w:p>
         </w:tc>
@@ -1987,7 +1795,7 @@
           </w:tcPr>
           <w:p>
             <w:r>
-              <w:t xml:space="preserve">博安生物（6955.HK） 8 月 1 日 涨幅 1%, 收盘价 15.62 港币</w:t>
+              <w:t xml:space="preserve">博安生物（6955.HK） 8 月 10 日 跌幅 4%, 收盘价 15.12 港币</w:t>
             </w:r>
           </w:p>
         </w:tc>
@@ -2062,7 +1870,7 @@
           </w:tcPr>
           <w:p>
             <w:r>
-              <w:t xml:space="preserve">满帮（YMM.N） 7 月 31 日 跌幅 -4%, 收盘价 7.2 美元</w:t>
+              <w:t xml:space="preserve">满帮（YMM.N） 8 月 9 日 涨幅 1%, 收盘价 6.985 美元</w:t>
             </w:r>
           </w:p>
         </w:tc>
@@ -2137,7 +1945,7 @@
           </w:tcPr>
           <w:p>
             <w:r>
-              <w:t xml:space="preserve">万凯新材（301216.SZ） 8 月 1 日 跌幅 0%, 收盘价 16.03 元</w:t>
+              <w:t xml:space="preserve">万凯新材（301216.SZ） 8 月 10 日 涨幅 0%, 收盘价 15.87 元</w:t>
             </w:r>
           </w:p>
         </w:tc>
@@ -2212,7 +2020,7 @@
           </w:tcPr>
           <w:p>
             <w:r>
-              <w:t xml:space="preserve">叮当健康（9886.HK） 8 月 1 日 跌幅 -2%, 收盘价 2.83 港币</w:t>
+              <w:t xml:space="preserve">叮当健康（9886.HK） 8 月 10 日 跌幅 2%, 收盘价 2.73 港币</w:t>
             </w:r>
           </w:p>
         </w:tc>
@@ -2247,27 +2055,27 @@
           </w:tcPr>
           <w:p>
             <w:r>
-              <w:t xml:space="preserve">汇通达</w:t>
-            </w:r>
-          </w:p>
-        </w:tc>
-        <w:tc>
-          <w:tcPr>
-            <w:tcW w:type="dxa" w:w="901"/>
-          </w:tcPr>
-          <w:p>
-            <w:r>
-              <w:t xml:space="preserve">Share</w:t>
-            </w:r>
-          </w:p>
-        </w:tc>
-        <w:tc>
-          <w:tcPr>
-            <w:tcW w:type="dxa" w:w="901"/>
-          </w:tcPr>
-          <w:p>
-            <w:r>
-              <w:t xml:space="preserve">9878.HK</w:t>
+              <w:t xml:space="preserve">Standard Chartered Bank</w:t>
+            </w:r>
+          </w:p>
+        </w:tc>
+        <w:tc>
+          <w:tcPr>
+            <w:tcW w:type="dxa" w:w="901"/>
+          </w:tcPr>
+          <w:p>
+            <w:r>
+              <w:t xml:space="preserve">N/A</w:t>
+            </w:r>
+          </w:p>
+        </w:tc>
+        <w:tc>
+          <w:tcPr>
+            <w:tcW w:type="dxa" w:w="901"/>
+          </w:tcPr>
+          <w:p>
+            <w:r>
+              <w:t xml:space="preserve">2888.HK</w:t>
             </w:r>
           </w:p>
         </w:tc>
@@ -2287,7 +2095,7 @@
           </w:tcPr>
           <w:p>
             <w:r>
-              <w:t xml:space="preserve">汇通达网络（9878.HK） 8 月 1 日 跌幅 -2%, 收盘价 29.35 港币</w:t>
+              <w:t xml:space="preserve">Standard Chartered Bank（2888.HK） 8 月 10 日 涨幅 1%, 收盘价 74.45 港币</w:t>
             </w:r>
           </w:p>
         </w:tc>
@@ -2322,37 +2130,37 @@
           </w:tcPr>
           <w:p>
             <w:r>
-              <w:t xml:space="preserve">中辰股份</w:t>
-            </w:r>
-          </w:p>
-        </w:tc>
-        <w:tc>
-          <w:tcPr>
-            <w:tcW w:type="dxa" w:w="901"/>
-          </w:tcPr>
-          <w:p>
-            <w:r>
-              <w:t xml:space="preserve">Share</w:t>
-            </w:r>
-          </w:p>
-        </w:tc>
-        <w:tc>
-          <w:tcPr>
-            <w:tcW w:type="dxa" w:w="901"/>
-          </w:tcPr>
-          <w:p>
-            <w:r>
-              <w:t xml:space="preserve">300933.SZ</w:t>
-            </w:r>
-          </w:p>
-        </w:tc>
-        <w:tc>
-          <w:tcPr>
-            <w:tcW w:type="dxa" w:w="901"/>
-          </w:tcPr>
-          <w:p>
-            <w:r>
-              <w:t xml:space="preserve">RMB</w:t>
+              <w:t xml:space="preserve">HSBC</w:t>
+            </w:r>
+          </w:p>
+        </w:tc>
+        <w:tc>
+          <w:tcPr>
+            <w:tcW w:type="dxa" w:w="901"/>
+          </w:tcPr>
+          <w:p>
+            <w:r>
+              <w:t xml:space="preserve">N/A</w:t>
+            </w:r>
+          </w:p>
+        </w:tc>
+        <w:tc>
+          <w:tcPr>
+            <w:tcW w:type="dxa" w:w="901"/>
+          </w:tcPr>
+          <w:p>
+            <w:r>
+              <w:t xml:space="preserve">0005.HK</w:t>
+            </w:r>
+          </w:p>
+        </w:tc>
+        <w:tc>
+          <w:tcPr>
+            <w:tcW w:type="dxa" w:w="901"/>
+          </w:tcPr>
+          <w:p>
+            <w:r>
+              <w:t xml:space="preserve">HKD</w:t>
             </w:r>
           </w:p>
         </w:tc>
@@ -2362,7 +2170,7 @@
           </w:tcPr>
           <w:p>
             <w:r>
-              <w:t xml:space="preserve">中辰股份（300933.SZ） 8 月 1 日 涨幅 6%, 收盘价 8.63 元</w:t>
+              <w:t xml:space="preserve">HSBC（0005.HK） 8 月 10 日 跌幅 1%, 收盘价 62.6 港币</w:t>
             </w:r>
           </w:p>
         </w:tc>
@@ -2397,7 +2205,7 @@
           </w:tcPr>
           <w:p>
             <w:r>
-              <w:t xml:space="preserve">Standard Chartered Bank</w:t>
+              <w:t xml:space="preserve">CMB Wing Lung (CMB)</w:t>
             </w:r>
           </w:p>
         </w:tc>
@@ -2417,7 +2225,7 @@
           </w:tcPr>
           <w:p>
             <w:r>
-              <w:t xml:space="preserve">2888.HK</w:t>
+              <w:t xml:space="preserve">3968.HK</w:t>
             </w:r>
           </w:p>
         </w:tc>
@@ -2437,7 +2245,7 @@
           </w:tcPr>
           <w:p>
             <w:r>
-              <w:t xml:space="preserve">Standard Chartered Bank（2888.HK） 8 月 1 日 涨幅 0%, 收盘价 74.55 港币</w:t>
+              <w:t xml:space="preserve">CMB（3968.HK） 8 月 10 日 跌幅 0%, 收盘价 34.95 港币</w:t>
             </w:r>
           </w:p>
         </w:tc>
@@ -2472,7 +2280,7 @@
           </w:tcPr>
           <w:p>
             <w:r>
-              <w:t xml:space="preserve">HSBC</w:t>
+              <w:t xml:space="preserve">DBS</w:t>
             </w:r>
           </w:p>
         </w:tc>
@@ -2492,17 +2300,17 @@
           </w:tcPr>
           <w:p>
             <w:r>
-              <w:t xml:space="preserve">0005.HK</w:t>
-            </w:r>
-          </w:p>
-        </w:tc>
-        <w:tc>
-          <w:tcPr>
-            <w:tcW w:type="dxa" w:w="901"/>
-          </w:tcPr>
-          <w:p>
-            <w:r>
-              <w:t xml:space="preserve">HKD</w:t>
+              <w:t xml:space="preserve">HK05</w:t>
+            </w:r>
+          </w:p>
+        </w:tc>
+        <w:tc>
+          <w:tcPr>
+            <w:tcW w:type="dxa" w:w="901"/>
+          </w:tcPr>
+          <w:p>
+            <w:r>
+              <w:t xml:space="preserve">SGD</w:t>
             </w:r>
           </w:p>
         </w:tc>
@@ -2512,7 +2320,7 @@
           </w:tcPr>
           <w:p>
             <w:r>
-              <w:t xml:space="preserve">HSBC（0005.HK） 8 月 1 日 涨幅 2%, 收盘价 66.3 港币</w:t>
+              <w:t xml:space="preserve">DBS（D05.SG） 8 月 10 日 跌幅 0%, 收盘价 34.23 新加坡元</w:t>
             </w:r>
           </w:p>
         </w:tc>
@@ -2547,7 +2355,7 @@
           </w:tcPr>
           <w:p>
             <w:r>
-              <w:t xml:space="preserve">CMB Wing Lung (CMB)</w:t>
+              <w:t xml:space="preserve">East West Bank</w:t>
             </w:r>
           </w:p>
         </w:tc>
@@ -2567,17 +2375,17 @@
           </w:tcPr>
           <w:p>
             <w:r>
-              <w:t xml:space="preserve">3968.HK</w:t>
-            </w:r>
-          </w:p>
-        </w:tc>
-        <w:tc>
-          <w:tcPr>
-            <w:tcW w:type="dxa" w:w="901"/>
-          </w:tcPr>
-          <w:p>
-            <w:r>
-              <w:t xml:space="preserve">HKD</w:t>
+              <w:t xml:space="preserve">EWBC</w:t>
+            </w:r>
+          </w:p>
+        </w:tc>
+        <w:tc>
+          <w:tcPr>
+            <w:tcW w:type="dxa" w:w="901"/>
+          </w:tcPr>
+          <w:p>
+            <w:r>
+              <w:t xml:space="preserve">USD</w:t>
             </w:r>
           </w:p>
         </w:tc>
@@ -2587,7 +2395,7 @@
           </w:tcPr>
           <w:p>
             <w:r>
-              <w:t xml:space="preserve">CMB（3968.HK） 8 月 1 日 跌幅 -2%, 收盘价 37.85 港币</w:t>
+              <w:t xml:space="preserve">East West Bank（EWBC） 8 月 9 日 涨幅 1%, 收盘价 58.73 美元</w:t>
             </w:r>
           </w:p>
         </w:tc>
@@ -2622,7 +2430,7 @@
           </w:tcPr>
           <w:p>
             <w:r>
-              <w:t xml:space="preserve">DBS</w:t>
+              <w:t xml:space="preserve">JP Morgan</w:t>
             </w:r>
           </w:p>
         </w:tc>
@@ -2642,17 +2450,17 @@
           </w:tcPr>
           <w:p>
             <w:r>
-              <w:t xml:space="preserve">HK05</w:t>
-            </w:r>
-          </w:p>
-        </w:tc>
-        <w:tc>
-          <w:tcPr>
-            <w:tcW w:type="dxa" w:w="901"/>
-          </w:tcPr>
-          <w:p>
-            <w:r>
-              <w:t xml:space="preserve">SGD</w:t>
+              <w:t xml:space="preserve">JPM</w:t>
+            </w:r>
+          </w:p>
+        </w:tc>
+        <w:tc>
+          <w:tcPr>
+            <w:tcW w:type="dxa" w:w="901"/>
+          </w:tcPr>
+          <w:p>
+            <w:r>
+              <w:t xml:space="preserve">USD</w:t>
             </w:r>
           </w:p>
         </w:tc>
@@ -2662,7 +2470,7 @@
           </w:tcPr>
           <w:p>
             <w:r>
-              <w:t xml:space="preserve">DBS（D05.SG） 8 月 1 日 涨幅 0%, 收盘价 34.4 新加坡元</w:t>
+              <w:t xml:space="preserve">JP Morgan（JPM） 8 月 9 日 涨幅 0%, 收盘价 154.07 美元</w:t>
             </w:r>
           </w:p>
         </w:tc>
@@ -2697,7 +2505,7 @@
           </w:tcPr>
           <w:p>
             <w:r>
-              <w:t xml:space="preserve">East West Bank</w:t>
+              <w:t xml:space="preserve">Morgan Stanley</w:t>
             </w:r>
           </w:p>
         </w:tc>
@@ -2717,7 +2525,7 @@
           </w:tcPr>
           <w:p>
             <w:r>
-              <w:t xml:space="preserve">EWBC</w:t>
+              <w:t xml:space="preserve">MS</w:t>
             </w:r>
           </w:p>
         </w:tc>
@@ -2737,7 +2545,7 @@
           </w:tcPr>
           <w:p>
             <w:r>
-              <w:t xml:space="preserve">East West Bank（EWBC） 7 月 31 日 跌幅 -3%, 收盘价 60.47 美元</w:t>
+              <w:t xml:space="preserve">Morgan Stanley（MS） 8 月 9 日 涨幅 0%, 收盘价 87.985 美元</w:t>
             </w:r>
           </w:p>
         </w:tc>
@@ -2772,7 +2580,7 @@
           </w:tcPr>
           <w:p>
             <w:r>
-              <w:t xml:space="preserve">JP Morgan</w:t>
+              <w:t xml:space="preserve">Goldman Sachs</w:t>
             </w:r>
           </w:p>
         </w:tc>
@@ -2792,7 +2600,7 @@
           </w:tcPr>
           <w:p>
             <w:r>
-              <w:t xml:space="preserve">JPM</w:t>
+              <w:t xml:space="preserve">GS</w:t>
             </w:r>
           </w:p>
         </w:tc>
@@ -2812,7 +2620,7 @@
           </w:tcPr>
           <w:p>
             <w:r>
-              <w:t xml:space="preserve">JP Morgan（JPM） 7 月 31 日 跌幅 0%, 收盘价 157.18 美元</w:t>
+              <w:t xml:space="preserve">Goldman Sachs（GS） 8 月 9 日 跌幅 0%, 收盘价 342.33 美元</w:t>
             </w:r>
           </w:p>
         </w:tc>
@@ -2847,7 +2655,7 @@
           </w:tcPr>
           <w:p>
             <w:r>
-              <w:t xml:space="preserve">Morgan Stanley</w:t>
+              <w:t xml:space="preserve">First Citizens</w:t>
             </w:r>
           </w:p>
         </w:tc>
@@ -2867,7 +2675,7 @@
           </w:tcPr>
           <w:p>
             <w:r>
-              <w:t xml:space="preserve">MS</w:t>
+              <w:t xml:space="preserve">FCNCA</w:t>
             </w:r>
           </w:p>
         </w:tc>
@@ -2887,7 +2695,7 @@
           </w:tcPr>
           <w:p>
             <w:r>
-              <w:t xml:space="preserve">Morgan Stanley（MS） 7 月 31 日 跌幅 -1%, 收盘价 90.94 美元</w:t>
+              <w:t xml:space="preserve">First Citizens（FCNCA） 8 月 9 日 涨幅 0%, 收盘价 1457.91 美元</w:t>
             </w:r>
           </w:p>
         </w:tc>
@@ -2922,7 +2730,7 @@
           </w:tcPr>
           <w:p>
             <w:r>
-              <w:t xml:space="preserve">Goldman Sachs</w:t>
+              <w:t xml:space="preserve">UBS</w:t>
             </w:r>
           </w:p>
         </w:tc>
@@ -2942,7 +2750,7 @@
           </w:tcPr>
           <w:p>
             <w:r>
-              <w:t xml:space="preserve">GS</w:t>
+              <w:t xml:space="preserve">UBS</w:t>
             </w:r>
           </w:p>
         </w:tc>
@@ -2962,157 +2770,7 @@
           </w:tcPr>
           <w:p>
             <w:r>
-              <w:t xml:space="preserve">Goldman Sachs（GS） 7 月 31 日 涨幅 1%, 收盘价 357.72 美元</w:t>
-            </w:r>
-          </w:p>
-        </w:tc>
-      </w:tr>
-    </w:tbl>
-    <w:tbl>
-      <w:tblPr>
-        <w:tblW w:type="auto" w:w="100"/>
-        <w:tblBorders>
-          <w:top w:val="single" w:color="auto" w:sz="4"/>
-          <w:left w:val="single" w:color="auto" w:sz="4"/>
-          <w:bottom w:val="single" w:color="auto" w:sz="4"/>
-          <w:right w:val="single" w:color="auto" w:sz="4"/>
-          <w:insideH w:val="single" w:color="auto" w:sz="4"/>
-          <w:insideV w:val="single" w:color="auto" w:sz="4"/>
-        </w:tblBorders>
-      </w:tblPr>
-      <w:tblGrid>
-        <w:gridCol w:w="901"/>
-        <w:gridCol w:w="901"/>
-        <w:gridCol w:w="901"/>
-        <w:gridCol w:w="901"/>
-        <w:gridCol w:w="5406"/>
-      </w:tblGrid>
-      <w:tr>
-        <w:trPr>
-          <w:trHeight w:val="800" w:hRule="exact"/>
-        </w:trPr>
-        <w:tc>
-          <w:tcPr>
-            <w:tcW w:type="dxa" w:w="901"/>
-          </w:tcPr>
-          <w:p>
-            <w:r>
-              <w:t xml:space="preserve">First Citizens</w:t>
-            </w:r>
-          </w:p>
-        </w:tc>
-        <w:tc>
-          <w:tcPr>
-            <w:tcW w:type="dxa" w:w="901"/>
-          </w:tcPr>
-          <w:p>
-            <w:r>
-              <w:t xml:space="preserve">N/A</w:t>
-            </w:r>
-          </w:p>
-        </w:tc>
-        <w:tc>
-          <w:tcPr>
-            <w:tcW w:type="dxa" w:w="901"/>
-          </w:tcPr>
-          <w:p>
-            <w:r>
-              <w:t xml:space="preserve">FCNCA</w:t>
-            </w:r>
-          </w:p>
-        </w:tc>
-        <w:tc>
-          <w:tcPr>
-            <w:tcW w:type="dxa" w:w="901"/>
-          </w:tcPr>
-          <w:p>
-            <w:r>
-              <w:t xml:space="preserve">USD</w:t>
-            </w:r>
-          </w:p>
-        </w:tc>
-        <w:tc>
-          <w:tcPr>
-            <w:tcW w:type="dxa" w:w="5406"/>
-          </w:tcPr>
-          <w:p>
-            <w:r>
-              <w:t xml:space="preserve">First Citizens（FCNCA） 7 月 31 日 跌幅 0%, 收盘价 1424.15 美元</w:t>
-            </w:r>
-          </w:p>
-        </w:tc>
-      </w:tr>
-    </w:tbl>
-    <w:tbl>
-      <w:tblPr>
-        <w:tblW w:type="auto" w:w="100"/>
-        <w:tblBorders>
-          <w:top w:val="single" w:color="auto" w:sz="4"/>
-          <w:left w:val="single" w:color="auto" w:sz="4"/>
-          <w:bottom w:val="single" w:color="auto" w:sz="4"/>
-          <w:right w:val="single" w:color="auto" w:sz="4"/>
-          <w:insideH w:val="single" w:color="auto" w:sz="4"/>
-          <w:insideV w:val="single" w:color="auto" w:sz="4"/>
-        </w:tblBorders>
-      </w:tblPr>
-      <w:tblGrid>
-        <w:gridCol w:w="901"/>
-        <w:gridCol w:w="901"/>
-        <w:gridCol w:w="901"/>
-        <w:gridCol w:w="901"/>
-        <w:gridCol w:w="5406"/>
-      </w:tblGrid>
-      <w:tr>
-        <w:trPr>
-          <w:trHeight w:val="800" w:hRule="exact"/>
-        </w:trPr>
-        <w:tc>
-          <w:tcPr>
-            <w:tcW w:type="dxa" w:w="901"/>
-          </w:tcPr>
-          <w:p>
-            <w:r>
-              <w:t xml:space="preserve">UBS</w:t>
-            </w:r>
-          </w:p>
-        </w:tc>
-        <w:tc>
-          <w:tcPr>
-            <w:tcW w:type="dxa" w:w="901"/>
-          </w:tcPr>
-          <w:p>
-            <w:r>
-              <w:t xml:space="preserve">N/A</w:t>
-            </w:r>
-          </w:p>
-        </w:tc>
-        <w:tc>
-          <w:tcPr>
-            <w:tcW w:type="dxa" w:w="901"/>
-          </w:tcPr>
-          <w:p>
-            <w:r>
-              <w:t xml:space="preserve">UBS</w:t>
-            </w:r>
-          </w:p>
-        </w:tc>
-        <w:tc>
-          <w:tcPr>
-            <w:tcW w:type="dxa" w:w="901"/>
-          </w:tcPr>
-          <w:p>
-            <w:r>
-              <w:t xml:space="preserve">USD</w:t>
-            </w:r>
-          </w:p>
-        </w:tc>
-        <w:tc>
-          <w:tcPr>
-            <w:tcW w:type="dxa" w:w="5406"/>
-          </w:tcPr>
-          <w:p>
-            <w:r>
-              <w:t xml:space="preserve">UBS（UBS） 7 月 31 日 跌幅 -1%, 收盘价 21.86 美元</w:t>
+              <w:t xml:space="preserve">UBS（UBS） 8 月 9 日 涨幅 1%, 收盘价 22.18 美元</w:t>
             </w:r>
           </w:p>
         </w:tc>

</xml_diff>

<commit_message>
1dp for percentage change
</commit_message>
<xml_diff>
--- a/src/report.docx
+++ b/src/report.docx
@@ -11,7 +11,7 @@
           <w:highlight w:val="yellow"/>
           <w:highlightCs w:val="yellow"/>
         </w:rPr>
-        <w:t xml:space="preserve">2023.08.10.</w:t>
+        <w:t xml:space="preserve">2023.08.19.</w:t>
       </w:r>
     </w:p>
     <w:p/>
@@ -40,7 +40,7 @@
           <w:highlight w:val="yellow"/>
           <w:highlightCs w:val="yellow"/>
         </w:rPr>
-        <w:t xml:space="preserve">Cepton（CPTN.O） 8 月 9 日 涨幅  8%, 收盘价 0.8045 美元</w:t>
+        <w:t xml:space="preserve">东曜药业（1875.HK） 8 月 19 日 跌幅  6.5%, 收盘价 2.01 港币</w:t>
       </w:r>
     </w:p>
     <w:p>
@@ -51,60 +51,7 @@
           <w:highlight w:val="yellow"/>
           <w:highlightCs w:val="yellow"/>
         </w:rPr>
-        <w:t xml:space="preserve">九丰能源（605090.SH） 8 月 10 日 涨幅  5%, 收盘价 23.75 元</w:t>
-      </w:r>
-    </w:p>
-    <w:p>
-      <w:r>
-        <w:rPr>
-          <w:b/>
-          <w:bCs/>
-          <w:highlight w:val="yellow"/>
-          <w:highlightCs w:val="yellow"/>
-        </w:rPr>
-        <w:t xml:space="preserve">东曜药业（1875.HK） 8 月 10 日 跌幅  6%, 收盘价 2.2 港币</w:t>
-      </w:r>
-    </w:p>
-    <w:p/>
-    <w:p/>
-    <w:p>
-      <w:r>
-        <w:rPr>
-          <w:b/>
-          <w:bCs/>
-          <w:highlight w:val="yellow"/>
-          <w:highlightCs w:val="yellow"/>
-        </w:rPr>
-        <w:t xml:space="preserve">再鼎医药（ZLAB.O）</w:t>
-      </w:r>
-    </w:p>
-    <w:p>
-      <w:r>
-        <w:rPr>
-          <w:b/>
-          <w:bCs/>
-        </w:rPr>
-        <w:t xml:space="preserve">再鼎医药现涨超5% 第二季度产品收入6890万美元同比增长45%</w:t>
-      </w:r>
-    </w:p>
-    <w:p>
-      <w:r>
-        <w:t xml:space="preserve">再鼎医药（09688）上涨5.08%，现报20.70港元，成交额1609.335万港元。　　近日，再鼎医药公布2023年第二季度财务业绩，2023年第二季度产品收入合计为6890万美元，同比增长45%；按固定汇率计算同比增长53%；研发开支7668.2万美元，同比增长16.04%。关注同花顺财经（ths518），获取更多机会</w:t>
-      </w:r>
-    </w:p>
-    <w:p/>
-    <w:p>
-      <w:r>
-        <w:rPr>
-          <w:b/>
-          <w:bCs/>
-        </w:rPr>
-        <w:t xml:space="preserve">再鼎医药涨超6% 二季度产品收入同比增长45% 机构指公司多个重磅产品里程碑有望密集兑现</w:t>
-      </w:r>
-    </w:p>
-    <w:p>
-      <w:r>
-        <w:t xml:space="preserve">再鼎医药(09688)涨超6%，截至发稿，涨6.85%，报21.05港元，成交额760.29万港元。　　消息面上，再鼎医药近日公布2023年第二季度财务业绩，2023年第二季度产品收入合计为6890万美元，同比增长45%；按固定汇率计算同比增长53%；研发开支7668.2万美元，同比增长16.04%。德邦证券指出，公司商业化产品销售高速增长，多个重磅产品里程碑有望密集兑现。关注同花顺财经（ths518），获取更多机会</w:t>
+        <w:t xml:space="preserve">3D MEDICINES（思路迪） 8 月 19 日 跌幅  8.9%, 收盘价 30.7 港币</w:t>
       </w:r>
     </w:p>
     <w:p/>
@@ -126,12 +73,12 @@
           <w:b/>
           <w:bCs/>
         </w:rPr>
-        <w:t xml:space="preserve">虽迟但到，拼多多直播能否“拼”出新局面</w:t>
-      </w:r>
-    </w:p>
-    <w:p>
-      <w:r>
-        <w:t xml:space="preserve">直播带货已成为电商平台的必争之地，拼多多却一直在这条赛道上“佛系”行事。　　今年以来，拼多多加大了对直播业务的投入，试图在这张大餐桌上分一杯羹。　　1～3月，多多直播相继启动了“新超星计划”和“百产计划”以招募商家和主播入驻拼多多。近日，拼多多在首页底部一级入口新增“直播”一栏，原先的“多多视频”退居二线。《》记者了解到，直播入口目前处于灰度测试阶段。　　然而，面对淘宝、抖音等强劲对手，以及自身的用户、平台和竞争难题，拼多多能否在直播上打开一条通道？　　从短视频转向直播，拼多多改变战略方向？　　“周围在拼多多开直播的商家还是不多，我现在也不会第一个去尝试，除非有其他商家反馈直播效果很好。”8月9日，在接受《》记者采访时，经营小家电的店主叶子（化名）表示，虽然拼多多今年加码直播业务，但此前短暂开播过的他还在观望。　　今年以来，在直播带货的赛道拼多多奋起直追。1～3月，多多直播相继启动了“新超星计划”和“百产计划”以招募商家和主播入驻拼多多。　　近日，拼多多在首页底部一级入口新增“直播”一栏，原先的“多多视频”退居二线。《》记者了解到，直播入口目前处于灰度测试阶段。　　记者进入拼多多直播栏目发现，页面显示有“关注”和“推荐”两栏，“卖货小时榜”里记录了食品生鲜、美妆护肤、女装精品等15个细分类目的实时榜单。　　从平台总榜来看，女装、食品、鞋包、首饰这四个类目的直播间几乎瓜分了榜单的前100名。前述小家电店主叶子说，“我们这一行商家很少在拼多多上开直播，但珠宝、女装一类的店家在拼多多直播的效果还挺好的。”　　将押注在短视频上的砝码转移到直播业务上，拼多多改变了战略方向。对此，百联咨询创始人庄帅认为，相比短视频而言，直播带货天生就更具备推销商品的商业化属性，多多直播取代视频是平台毋庸置疑的选择。　　面对直播，拼多多为何“佛系”？　　记者注意到，相较于抖音、淘宝等平台的直播，目前入驻拼多多直播的品牌相对较少。以销售量在拼多多直播排名前三的品牌珀莱雅（603605）为例，该品牌仅在拼多多直播间上架了售价为9.9元、14.9元等低价中样产品，且拼多多直播间画面里仅主播一人，没有配备其余助播。　　“因为消费者到拼多多上不是‘逛’的逻辑，而是选择便宜地买走，停留时长不长。”在电商战略分析师李成东看来，“做直播电商无非就两点，一是流量，看用户有无主动浏览的习惯；二是供应链，即品牌是否愿意来直播，这与拼多多的模式存在差异。”　　从直播业绩数据来看，拼多多直播更倾向于低价产品，且其成绩和淘宝、抖音等还存在较大差距。一位女装店家在小红书上发帖称，自去年5月在拼多多直播到今年3月，单场GMV从700余元到了1.44万元，“卖19.9一件包邮的裙子果然行！”　　晚了一步，拼多多还能否坐上直播电商的牌桌？　　“好比一桌人吃饭，淘宝刚起来时桌子是空的，而拼多多起来时，已经有5个人在桌上了。”2018年上市前夕，时任CEO黄峥在接受《财经》采访时这样描述拼多多面临的竞争环境。如今，这位“晚上桌”的玩家已是国内电商三巨头之一，市值千亿美元。但这句话，用来形容拼多多当下在直播赛道里的处境，依然恰如其分。　　直播电商这张大餐桌上，已经围满了饕客。官方数据显示，2020年，抖音直播GMV实现了超5000亿的目标，淘宝直播GMV也达5000亿，快手则为3812亿。36氪报道称，2020年淘抖快三家直播GMV的合计量已经相当于同期拼多多GMV的83%。　　同时，东方甄选和交个朋友陆续完成曲线上市。财报显示，东方甄选在2023财年上半年实现GMV超过48亿元；《》记者从交个朋友方面了解到，截至2023年7月，交个朋友累计订单总量超过1亿，创造了超200亿元的GMV。　　拼多多如今在直播上差的一大步，源于此前落后的每一小步。　　2019年5月，拼多多宣布与快手合作直播，但这一初尝试仅维持了两周。同年11月，拼多多开始独自试水直播，并在2020年1月正式上线该业务。而同时，淘宝直播2019年的GMV已超2500亿，领跑行业，快手、抖音分别以1500亿和400亿的成绩位居其后。　　在“工具属性”的定调下，拼多多的直播业务长期未有亮眼表现。去年3月，拼多多将“多多视频”放置在APP首页的一级入口，但收效并不显著。另一方面，虽然直播业务发展相对缓慢，拼多多近年来将更多的精力倾注在老本行货架电商、社交电商和多多跨境业务的身上——2023年一季度财报显示，拼多多一季度实现营收376.4亿元，同比增长58.2%，超出市场预期，研发投入环比增加4.2%，达25.1亿元；今年7月，继北美、欧洲市场后，Temu布局了日韩站点，进一步扩大其亚洲版图。　　对于从短视频转向直播的战略重心转移，庄帅认为，相比短视频而言，直播带货天生就更具备推销商品的商业化属性，多多直播取代视频是平台毋庸置疑的选择。　　不过，掉转枪头还为时不晚。　　灼识咨询分析师张笑璐告诉《》记者，拼多多发展直播业务的难点主要有三点：　　一是在用户端，直播通常采用降低商品价格的打法吸引客户，但由于拼多多一直以低价定位为核心策略，商品降价空间有限，这限制了拼多多直播带货低价打法的折扣力度以及对客户的吸引力，需要着重培养用户观看直播的心智。　　二在平台端，拼多多主播直播带货的经验相对较少，打光、商品展示等方面的专业度有所欠缺，主播资源不足，且自行孵化头部主播需要的时间周期较长。　　三在于竞争端，目前直播带货赛道竞争较为激烈，且不断有新玩家涌入，受限于起步较晚、初期重视程度不足等因素，拼多多的直播业务面临行业中淘宝、抖音等其他玩家的竞争压力。　　“引入专属自己平台的低价且品质靠谱的商品，先从单品类、单爆款入手，通过主播进行带货，形成和友商在货品上的差异化、品质上的同质化和价格上的极致化，或许可以帮助拼多多未来在直播上打开一条通道。”互联网分析师张书乐建议。　　目前来看，拼多多要想抢下直播的一杯羹，还需要和时间来一场赛跑。关注同花顺财经（ths518），获取更多机会</w:t>
+        <w:t xml:space="preserve">中概股扫描：隔夜美股共182只中概股下跌 小鹏汽车：有信心在2024年年底实现整体成本降低25%的目标</w:t>
+      </w:r>
+    </w:p>
+    <w:p>
+      <w:r>
+        <w:t xml:space="preserve">隔夜美股三大股指涨跌不一，标普500指数跌0.01%，报4369.71点，纳斯达克综合指数跌0.20%，报13290.78点，道琼斯工业平均指数涨0.07%，报34500.66点。隔夜美股中，共81只中概股上涨，182只中概股下跌。热门中概股中，阿里巴巴跌2.88%，拼多多跌3.36%，网易跌3.11%，京东跌4.75%，百度跌3.63%，新东方跌2.47%，哔哩哔哩跌6.38%，爱奇艺跌5.42%。造车新势力全跌，理想汽车跌4.88%，蔚来跌7.22%，小鹏汽车跌4.28%。【相关新闻】小鹏汽车：有信心在2024年年底实现整体成本降低25%的目标据第一财经，小鹏汽车在2023年第二季度业绩电话会议上表示，截止到现在，我们非常有信心在2024年年底实现整体成本降低25%的目标，并且在多个单项领域要超过这个目标，这些降本措施在大幅度提升产品竞争力的同时，将会让毛利率在2024年有非常显著的改善。小鹏汽车：预计9月份 G6车型的交付量将会显著提升据第一财经，小鹏汽车在2023年第二季度业绩电话会议上表示，预计在今年的9月份，G6车型的交付量将会显著提升，并且带动整个小鹏月交付量突破1.5万以上。在四季度，我们将继续提升G6的产能，并且放大第一批交付于用户的口碑效应，冲击G6单月交付破万的目标。唯品会：二季度Non-GAAP净利润24亿元 同比增长50%唯品会发布的2023年第二季度财报显示，第二季度实现净营收279亿元，同比增长13.6%；Non-GAAP净利润24亿元，同比增长50.8%。同时，二季度GMV为506亿元，同比增长24.5%；活跃用户数达4570万，同比增长9.6%。雾芯科技：二季度净营收3.8亿元，环比增长100.2%雾芯科技公布2023年第二季度未经审计财报，财报显示，雾芯科技2023年第二季度净营收为人民币3.8亿元，环比增长100.2%，同比减少83.1%。非美国通用会计准则下，第二季度经调整净利润为人民币8623万元。小鹏汽车：2023年Q2营收为50.6亿元，去年同期为74.4亿元小鹏汽车公告，2023年Q2营收为50.6亿元，去年同期为74.4亿元。预计第三季度交付车辆数量为39,000至41,000辆。预计第三季度营收85亿元人民币至90亿元人民币。尚泰零售联手蚂蚁金服推支付宝结算服务据商务部网站，泰国尚泰零售集团（CRC）与蚂蚁金服合作，为支付宝用户提供更轻松惬意的尚泰购物新生活。尚泰零售营销执行副总裁碧耶婉女士认为，引入支付宝钱包服务，旨在为支付宝用户提供更安全快捷的服务和体验。目前中国两大移动支付应用微信和支付宝都已经在泰推出多场景的支付结算服务。其中最受游客欢迎使用场景就是24小时营业的便利店。知乎持股大模型公司申请AI商标天眼查App显示，近日，知乎持股大模型公司北京面壁智能科技有限责任公司申请注册多枚“面壁大模型”“破壁大模型”“ChatCPM”“面壁·AI”“破壁·AI”商标，国际分类包括教育娱乐、通讯服务、广告销售等，当前商标状态均为申请中。北京面壁智能科技有限责任公司成立于2022年8月，注册资本约39.8万人民币，法定代表人为曾国洋。变更记录显示，今年3月，知乎旗下知南行易（南京）科技有限公司入股该公司。据媒体报道，今年4月，知乎与面壁智能宣布联合研发中文大模型“知海图AI”。今年6月，知乎宣布公司CTO李大海兼任面壁智能的董事和CEO。消息称台积电8英寸平均产能利用率已降至60%以下 28/22/16/12nm降价10%据科创板日报援引台媒，消息人士称，台积电为其提供的2023年第三季度至2024年第二季度8英寸产能报价，显示出产能大幅削减，8英寸平均产能利用率已降至60%以下。台积电已同意与客户进行价格谈判，如果晶圆数量达到一定水平，28/22nm和16/12nm制造工艺的报价将减少10%，但在7/5nm先进工艺上，只有大客户获得了优惠。理想汽车在万宁成立能源服务公司 含AI软件开发业务天眼查App显示，近日，车和家（万宁）能源服务有限公司成立，法定代表人为郭仲福，注册资本100万人民币，经营范围含太阳能发电技术服务、光伏设备及元器件销售、电池制造、电池销售、集中式快速充电站、人工智能理论与算法软件开发、人工智能通用应用系统等。股东信息显示，该公司由理想汽车旗下北京车和家能源服务有限公司全资持股。关注同花顺财经（ths518），获取更多机会</w:t>
       </w:r>
     </w:p>
     <w:p/>
@@ -141,207 +88,12 @@
           <w:b/>
           <w:bCs/>
         </w:rPr>
-        <w:t xml:space="preserve">中概股扫描：隔夜美股共162只中概股下跌 百度、腾讯、阿里巴巴等订购50亿美元的英伟达芯片</w:t>
-      </w:r>
-    </w:p>
-    <w:p>
-      <w:r>
-        <w:t xml:space="preserve">隔夜美股三大股指走低，标普500指数跌0.70%，报4467.71点，纳斯达克综合指数跌1.17%，报13722.02点，道琼斯工业平均指数跌0.54%，报35123.36点。隔夜美股中，共97只中概股上涨，162只中概股下跌。热门中概股中，阿里巴巴涨0.74%，拼多多跌0.29%，网易涨0.42%，京东跌1.00%，百度跌0.69%，新东方涨1.88%，哔哩哔哩跌0.93%，爱奇艺涨0.34%。造车新势力全跌，理想汽车跌1.85%，蔚来跌4.34%，小鹏汽车跌4.46%。【相关新闻】百度、腾讯、阿里巴巴等订购50亿美元的英伟达芯片据英国金融时报，百度、腾讯、阿里巴巴等订购50亿美元的英伟达芯片。（财联社）百胜中国：上半年净利润4.86亿美元 同比增加166%百胜中国在港交所公告，截至2023年6月30日止六个月，总收入为55.7亿美元，同比增加16%（或增加24%，不计及外币换算的影响）；同店销售额同比增加11%，其中肯德基和必胜客分别增加11%和10%，不计及外币换算的影响；经营利润为6.73亿美元，同比增加147%（或增加164%，不计及外币换算的影响）；净利润为4.86亿美元，同比增加166%；每股摊薄盈利为1.15美元，同比增加167%。贝壳：认购华夏理财的华夏理财产品  本金为人民币50亿元贝壳在港交所公告，于2023年8月9日，本公司通过其全资附属公司上海惠贝居科技有限公司认购华夏理财的华夏理财产品，本金为人民币50亿元。百度网盘回应服务故障：目前问题已修复8月9日下午，有用户反映百度网盘“显示网络错误”打不开，百度网盘方面回复网友称，相关问题目前已经在紧急修复中。时隔五分钟后，百度网盘再回复：目前问题已修复，建议用户尝试退出重登。虎牙登记AI聊天系统软件著作权天眼查App显示，近日，广州虎牙科技有限公司“AI聊天系统”软件著作权获得登记批准，当前版本号为V1.0.0。该公司成立于2017年6月，法定代表人为董荣杰，注册资本7000万人民币，经营范围含音像经纪代理服务、数字动漫制作、文化娱乐经纪人、游戏软件设计制作等。燃石医学宣布与阿斯利康签订中国合作协议据燃石医学官微消息，燃石医学宣布与阿斯利康签订中国合作协议。本次与阿斯利康强强联手，燃石医学将依托国际领先的检测技术，以及高质量、规范化的检测能力，在中国开发和商业化阿斯利康乳腺癌和前列腺癌领域相关药物的伴随诊断(CDx)，旨在助力临床研究推进并寻求未来的商业机会。算力需求暴增数百倍 阿里云为妙鸭相机提供算力支持据阿里云消息，日前，AI应用“妙鸭相机”已连续多日火爆出圈，上线不到一个月，算力需求暴涨数百倍，通过在阿里云上紧急扩容后，因用户暴增导致的排队情况也有所缓解，排队时长已大幅减少，用户体验得到改善。蚂蚁集团旗下浙江融信增资至34.62亿元天眼查App显示，近日，浙江融信网络技术有限公司发生工商变更，注册资本由约26.97亿元增至约34.62亿元，增幅约28.36%。该公司成立于2003年7月，法定代表人为黄辰立，经营范围包括服务设计、制作、加工网络信息产品并提供相应的技术服务和咨询等。股东信息显示，该公司由蚂蚁科技集团股份有限公司全资持股。拟派500人赴美支持建厂？台积电：误会据界面新闻援引台湾经济日报，针对“台积电拟派500人赴美支持建厂”的消息，台积电昨日澄清，相关传闻应是误会，人力调度属台积电旗下供应商数百人的作业而非台积电本身。台积电重申，从台湾调派熟练专业人员不会影响目前当地1.2万名现场员工配置，也不会影响台积电在美国的招聘工作。报道引述外媒此前消息称，台积电美国亚利桑那州新厂进展不顺，劳工安全受质疑、建厂时程落后且预算超支，为解决问题，台积电想派500名在台湾兴建类似厂房经验丰富的劳工前往支持，但引发亚利桑那州工会不满，认为此举违背为美国劳工创造工作机会的承诺。台积电决定在高雄工厂导入2纳米制程，有望2025年量产据界面新闻援引台湾经济日报报道，台积电表示，因应先进制程强劲市场需求，高雄厂确定以2纳米的先进制程技术生产规划。台积电目前2纳米生产基地已规划竹科、中科，后续若高雄纳入，将使2纳米拥有三个生产基地。据悉，台积电在4月法说会上证实高雄厂将调整28纳米为更先进制程技术的产能扩张，但当时未提到改为何种制程。关注同花顺财经（ths518），获取更多机会</w:t>
-      </w:r>
-    </w:p>
-    <w:p/>
-    <w:p>
-      <w:r>
-        <w:rPr>
-          <w:b/>
-          <w:bCs/>
-        </w:rPr>
-        <w:t xml:space="preserve">拼多多8月9日成交额为4.49亿美元 在当日美股中排第134名</w:t>
-      </w:r>
-    </w:p>
-    <w:p>
-      <w:r>
-        <w:t xml:space="preserve">2023年8月9日，多品类零售公司拼多多（PDD）成交额为4.49亿美元，在当日美股中排第134名，成交额较昨日减少18.31%，当日成交量为535.29万。拼多多（PDD）于2023年8月9日跌0.29%，报83.48美元，该股过去5个交易日跌0.63%，整个8月跌7.06%，年初至今涨2.37%，过去52周涨76.38%。*如果公司上市时间少于52周，则52周涨跌幅为上市至今涨跌幅（同样适用于上市时间少于1个月或少于5个交易日的情况）拼多多控股公司于2015年4月20日在开曼群岛注册成立,是隶属于上海寻梦信息技术有限公司的一家商家入驻模式的第三方移动电商平台，也是以人为先的新电商开创者。生于移动年代，拼多多以农产品零售平台起家，深耕农业，开创了以拼为特色的农产品零售的新模式，逐步发展成为以农副产品为鲜明特色的全品类综合性电商平台，是全球唯一具备规模的纯移动电商平台。作为新电商开创者，拼多多致力于以创新的消费者体验，将“多实惠”和“多乐趣” 融合起来为最广大用户创造持久的价值。截至2021年6月，平台年度活跃用户数达到8.499亿，商家数达到860万,平均每日在途包裹数逾亿单,是中国大陆地区用户数最多的电商平台，更是全世界最大的农副产品线上零售平台。    关注同花顺财经（ths518），获取更多机会</w:t>
-      </w:r>
-    </w:p>
-    <w:p/>
-    <w:p/>
-    <w:p>
-      <w:r>
-        <w:rPr>
-          <w:b/>
-          <w:bCs/>
-          <w:highlight w:val="yellow"/>
-          <w:highlightCs w:val="yellow"/>
-        </w:rPr>
-        <w:t xml:space="preserve">和铂医药（2142.HK）</w:t>
-      </w:r>
-    </w:p>
-    <w:p>
-      <w:r>
-        <w:rPr>
-          <w:b/>
-          <w:bCs/>
-        </w:rPr>
-        <w:t xml:space="preserve">和铂医药-B现涨近6% 机构建议持续加仓创新药龙头企业</w:t>
-      </w:r>
-    </w:p>
-    <w:p>
-      <w:r>
-        <w:t xml:space="preserve">和铂医药-B（02142）上涨5.95%，现报1.78港元，成交额480.456万港元。同时，科伦博泰生物-B（06990）涨2.94%，报70港元。　　近日，国信证券指出，随着《谈判药品续约规则》等政策的落地，医药行业政策底基本出现，疫情对行业的影响在今年二季度以后也逐步出清，医药部分细分行业正式进入基本面的右侧，建议持续加仓创新药、创新器械、以及部分超跌医疗服务龙头企业，做多这些企业由于创新兑现、组织变革等带来的竞争力不断增强和成长空间不断打开。关注同花顺财经（ths518），获取更多机会</w:t>
-      </w:r>
-    </w:p>
-    <w:p/>
-    <w:p/>
-    <w:p>
-      <w:r>
-        <w:rPr>
-          <w:b/>
-          <w:bCs/>
-          <w:highlight w:val="yellow"/>
-          <w:highlightCs w:val="yellow"/>
-        </w:rPr>
-        <w:t xml:space="preserve">华熙生物（688363.SH）</w:t>
-      </w:r>
-    </w:p>
-    <w:p>
-      <w:r>
-        <w:rPr>
-          <w:b/>
-          <w:bCs/>
-        </w:rPr>
-        <w:t xml:space="preserve">沪深股通|华熙生物8月9日获外资买入0.04%股份</w:t>
-      </w:r>
-    </w:p>
-    <w:p>
-      <w:r>
-        <w:t xml:space="preserve">同花顺（300033）数据显示，2023年8月9日，华熙生物获外资买入7.12万股，占流通盘0.04%。截至目前，陆股通持有华熙生物502.28万股，占流通股2.53%，累计持股成本144.33元，持股亏损33.38%。　　华熙生物最近5个交易日上涨0.63%，陆股通累计净卖出11.11万股，占流通盘0.06%，区间平均卖出价95.77元；最近20个交易日上涨4.34%，陆股通累计净卖出6.52万股，占流通盘0.03%，区间平均卖出价94.01元；最近60个交易日下跌0.50%，陆股通累计净卖出168.9万股，占流通盘0.85%，区间平均卖出价92.36元。关注同花顺财经（ths518），获取更多机会</w:t>
-      </w:r>
-    </w:p>
-    <w:p/>
-    <w:p>
-      <w:r>
-        <w:rPr>
-          <w:b/>
-          <w:bCs/>
-        </w:rPr>
-        <w:t xml:space="preserve">华熙生物：8月9日获融资买入1391.48万元，占当日流入资金比例17.68%</w:t>
-      </w:r>
-    </w:p>
-    <w:p>
-      <w:r>
-        <w:t xml:space="preserve">同花顺（300033）数据中心显示，华熙生物8月9日获融资买入1391.48万元，占当日买入金额的17.68%，当前融资余额6.12亿元，占流通市值的3.21%，超过历史50%分位水平。 融资走势表融券方面，华熙生物8月9日融券偿还6826.00股，融券卖出2.00万股，按当日收盘价计算，卖出金额192.21万元，占当日流出金额的3.31%；融券余额1.73亿，超过历史70%分位水平。  融券走势表综上，华熙生物当前两融余额7.85亿元，较昨日上升0.2%，余额超过历史50%分位水平。两融余额的走势表说明1：融资余额若长期增加时表示投资者心态偏向买方，市场人气旺盛属强势市场，反之则属弱势市场。说明2：买入金额=主动买入特大单金额+主动买入大单金额+主动买入中单金额+主动买入小单金额。 关注同花顺财经（ths518），获取更多机会</w:t>
-      </w:r>
-    </w:p>
-    <w:p/>
-    <w:p/>
-    <w:p>
-      <w:r>
-        <w:rPr>
-          <w:b/>
-          <w:bCs/>
-          <w:highlight w:val="yellow"/>
-          <w:highlightCs w:val="yellow"/>
-        </w:rPr>
-        <w:t xml:space="preserve">康宁杰瑞（9966.HK）</w:t>
-      </w:r>
-    </w:p>
-    <w:p>
-      <w:r>
-        <w:rPr>
-          <w:b/>
-          <w:bCs/>
-        </w:rPr>
-        <w:t xml:space="preserve">医药板块早盘调整，康希诺跌超4%，创新药ETF盘中频现溢价</w:t>
-      </w:r>
-    </w:p>
-    <w:p>
-      <w:r>
-        <w:t xml:space="preserve">A股医药板块早盘出现调整。截至发稿，相关指数中，中证创新药产业指数（931152）下跌近1%，成分股多数下跌。其中康希诺跌超4%，博腾股份（300363）、昭衍新药（603127）、众生药业（002317）、诺禾致源跌逾2%；仅荣昌生物、百济神州-U、药明康德（603259）等个别股出现上涨。　　跟踪该指数的ETF中规模最大的创新药ETF（159992）早盘下跌，但盘中频现溢价。截至发稿，该ETF跌幅为0.37%，溢折率为0.01%，成交金额近3900万元。　　港股方面，医疗医药股同样多数下跌。截至发稿，相关指数中，中证港股通医药卫生综合指数 (930965) 跌近1%。截至发稿，成分股中，威高股份跌超5%，业聚医疗、康宁杰瑞制药-B、康方生物跌逾3%。　　跟踪该指数的港股通医药ETF（159776）早盘高开低走，但盘中同样出现溢价。截至发稿，该ETF跌幅为0.49%，溢折率为0.05%。　　消息面上，日前，中国信通院联合国家药监局医疗器械技术审评中心、医疗卫生机构及企事业单位专家，组织召开脑机接口研究工作组筹备会暨脑机接口技术在医疗器械领域应用研讨会，拟在平台申请成立脑机接口研究工作组，有效协调科研机构、临床机构、学术团体等各方资源开展科研合作、产业合作，实现资源共享，共同推进脑机接口技术的科技创新和健康发展。会上，国家药监局医疗器械技术审评中心审评二部金若男重点提出了基于脑机接口技术的康复器械审评中的主要关注问题，包括性能研究、生物相容性、软件和网络安全、稳定性研究、临床评价路径等方面内容。　　近期，医疗反腐引发市场关注。招商证券认为，政策在正本清源后，医药将迎来更规范的发展，具备真实力的公司将中长期受益，带来投资掘金机会。近期重点关注政策相对避险如CXO、中药消费、药房板块；中长期关注具备合规学术推广能力的公司及具备国际竞争力的原料药、创新药、低值耗材等。　　（本文信息不构成任何投资建议，刊载内容来自持牌证券机构，不代表平台观点，请投资人独立判断和决策。）关注同花顺财经（ths518），获取更多机会</w:t>
-      </w:r>
-    </w:p>
-    <w:p/>
-    <w:p/>
-    <w:p>
-      <w:r>
-        <w:rPr>
-          <w:b/>
-          <w:bCs/>
-          <w:highlight w:val="yellow"/>
-          <w:highlightCs w:val="yellow"/>
-        </w:rPr>
-        <w:t xml:space="preserve">知乎（ZH.N）</w:t>
-      </w:r>
-    </w:p>
-    <w:p>
-      <w:r>
-        <w:rPr>
-          <w:b/>
-          <w:bCs/>
-        </w:rPr>
-        <w:t xml:space="preserve">知乎-W8月9日斥资约20.67万美元回购8.96万股</w:t>
-      </w:r>
-    </w:p>
-    <w:p>
-      <w:r>
-        <w:t xml:space="preserve">知乎-W(02390)发布公告，于2023年8月9日在纽交所斥资约20.67万美元回购股份8.96万股，每股回购价格为2.27-2.32美元。关注同花顺财经（ths518），获取更多机会</w:t>
-      </w:r>
-    </w:p>
-    <w:p/>
-    <w:p/>
-    <w:p>
-      <w:r>
-        <w:rPr>
-          <w:b/>
-          <w:bCs/>
-          <w:highlight w:val="yellow"/>
-          <w:highlightCs w:val="yellow"/>
-        </w:rPr>
-        <w:t xml:space="preserve">3D MEDICINES（思路迪）</w:t>
-      </w:r>
-    </w:p>
-    <w:p>
-      <w:r>
-        <w:rPr>
-          <w:b/>
-          <w:bCs/>
-        </w:rPr>
-        <w:t xml:space="preserve">3D MEDICINES早盘涨超4% 预期中期收入同比增长至多74.6%</w:t>
-      </w:r>
-    </w:p>
-    <w:p>
-      <w:r>
-        <w:t xml:space="preserve">3D MEDICINES（01244）早盘上涨4.15%，现报41.45港元，成交额1068.895万港元。　　此前，3D MEDICINES公布，预期该集团于2023年上半年的收入总额约人民币3.438亿-3.614亿元，同比增长了66.1%至74.6%。毛利预期约3.19亿-3.358亿元，同比增长了66.1%至74.6%。关注同花顺财经（ths518），获取更多机会</w:t>
-      </w:r>
-    </w:p>
-    <w:p/>
-    <w:p>
-      <w:r>
-        <w:rPr>
-          <w:b/>
-          <w:bCs/>
-        </w:rPr>
-        <w:t xml:space="preserve">港股医疗板块调整，3D MEDICINES涨近8%，恒生医疗ETF溢价明显</w:t>
-      </w:r>
-    </w:p>
-    <w:p>
-      <w:r>
-        <w:t xml:space="preserve">今日港股医疗板块调整，恒生医疗保健指数（HSHCI.HK）低开低走，成分股跌多涨少。　　涨幅方面，3D MEDICINES涨近8%，高视医疗涨超6%，再鼎医疗涨超5%，百济神州、石四药集团、雍禾医疗、微创脑科学等跟涨。　　跌幅方面，威高股份跌超5%，康希诺生物、沛嘉医疗-B、业聚医疗跌超3%。　　跟踪恒生医疗保健指数（HSHCI.HK）的恒生医疗ETF（513060）盘中震荡，溢价明显，交投活跃。截至发稿，该ETF溢折率超1%，成交额3.55亿元，换手率2.87%。值得一提的是，昨日该ETF获主力资金净流入2.26亿元。　　近期，医疗反腐引发市场关注。　　招商证券认为，政策在正本清源后，医药将迎来更规范的发展，具备真实力的公司将中长期受益，带来投资掘金机会。近期重点关注政策相对避险如CXO、中药消费、药房板块；中长期关注具备合规学术推广能力的公司及具备国际竞争力的原料药、创新药、低值耗材等。　　华创证券表示，对医药反腐怎么看？1）反腐存在于各个国家和各个行业，腐败不加以制止对行业的健康发展不利。反腐本质上是对过去腐败行为的纠正，在本次中央纪委牵头医药行业反腐之前，药械集采、新药价格谈判等措施已经在一定程度上让回扣成为过去式。2）对比中美医药上市公司的销售费用率，差异不大。3）对比2018年集采和本轮反腐：我们认为，对刚需药械而言，反腐影响的是节奏、集采影响的是DCF；2018年集采推进时，医药处于高位，而本轮反腐推进时，医药已历经三年调整，反腐正本清源，规范医药行业发展，预计对医药板块的影响幅度更小、周期更短。　　（本文信息不构成任何投资建议，刊载内容来自持牌证券机构，不代表平台观点，请投资人独立判断和决策。）关注同花顺财经（ths518），获取更多机会</w:t>
-      </w:r>
-    </w:p>
-    <w:p/>
-    <w:p>
-      <w:r>
-        <w:rPr>
-          <w:b/>
-          <w:bCs/>
-        </w:rPr>
-        <w:t xml:space="preserve"> 3D MEDICINES涨超6% 超级抗癌药来了 机构称市场规模近千亿</w:t>
-      </w:r>
-    </w:p>
-    <w:p>
-      <w:r>
-        <w:t xml:space="preserve">3D MEDICINES(01244)涨超6%，截止发稿涨6.78%，报42.5港元，成交额793万港元。　　消息面上，此前，美国顶级癌症治疗和研究机构希望城市(City of Hope)国家医疗中心发布公告称，在临床前研究中，该机构科学家开发出一种能杀死所有实体恶性肿瘤(癌瘤)的靶向化疗药物。平安证券历史研报指出，恶性肿瘤是我国城市居民第一大致死因素，肿瘤治疗费用中，药费约占40%-60%，预计全国抗肿瘤药物市场规模接近1000亿。　　据悉，是一家成立于2014年的生物医药公司，产品管线以肿瘤慢病化为思路，核心及候选药物项目达12个。核心肿瘤免疫管线主要围绕核心资产部署单药/联用肿瘤产品矩阵，包括全球首个皮下注射PD-L1多适应症新药恩沃利单抗注射液;靶向WT1的多适应症肿瘤疫苗3D189;自Aravive公司引进的全球同类首创GAS6诱饵受体3D229;疼痛管理解决方案则包括EP-4抑制剂3D1002;第三代COX-2抑制剂3D1001;下一代核心产品则包含3D185、3D011、3D197、3D057以及3D062。关注同花顺财经（ths518），获取更多机会</w:t>
+        <w:t xml:space="preserve">拼多多8月18日成交额为5.45亿美元 在当日美股中排第93名</w:t>
+      </w:r>
+    </w:p>
+    <w:p>
+      <w:r>
+        <w:t xml:space="preserve">2023年8月18日，多品类零售公司拼多多（PDD）成交额为5.45亿美元，在当日美股中排第93名，成交额较昨日增加15.92%，当日成交量为711.35万。拼多多（PDD）于2023年8月18日跌3.36%，报76.98美元，该股过去5个交易日跌5.60%，整个8月跌14.30%，年初至今跌5.60%，过去52周涨64.38%。*如果公司上市时间少于52周，则52周涨跌幅为上市至今涨跌幅（同样适用于上市时间少于1个月或少于5个交易日的情况）拼多多控股公司于2015年4月20日在开曼群岛注册成立,是隶属于上海寻梦信息技术有限公司的一家商家入驻模式的第三方移动电商平台，也是以人为先的新电商开创者。生于移动年代，拼多多以农产品零售平台起家，深耕农业，开创了以拼为特色的农产品零售的新模式，逐步发展成为以农副产品为鲜明特色的全品类综合性电商平台，是全球唯一具备规模的纯移动电商平台。作为新电商开创者，拼多多致力于以创新的消费者体验，将“多实惠”和“多乐趣” 融合起来为最广大用户创造持久的价值。截至2021年6月，平台年度活跃用户数达到8.499亿，商家数达到860万,平均每日在途包裹数逾亿单,是中国大陆地区用户数最多的电商平台，更是全世界最大的农副产品线上零售平台。    关注同花顺财经（ths518），获取更多机会</w:t>
       </w:r>
     </w:p>
     <w:p/>
@@ -363,84 +115,12 @@
           <w:b/>
           <w:bCs/>
         </w:rPr>
-        <w:t xml:space="preserve">汇丰控股8月9日回购228.20万股 耗资1.45亿港币</w:t>
-      </w:r>
-    </w:p>
-    <w:p>
-      <w:r>
-        <w:t xml:space="preserve">8月10日汇丰控股发布公告称，公司于2023年8月9日在香港交易所回购228.20万股，耗资1.45亿港币，根据此次回购数量和耗资情况计算回购均价约为63.56港币；根据披露此次最高回购价63.85港币，最低回购价63.15港币。　　据了解，汇丰控股近三个月累计回购股份数为1.40亿股，占公司已发行股本的0.7%。 （数据来源：同花顺（300033）iFinD）关注同花顺财经（ths518），获取更多机会</w:t>
-      </w:r>
-    </w:p>
-    <w:p/>
-    <w:p>
-      <w:r>
-        <w:rPr>
-          <w:b/>
-          <w:bCs/>
-        </w:rPr>
-        <w:t xml:space="preserve">汇丰控股于港交所斥资1.45亿港元回购228.2万股</w:t>
-      </w:r>
-    </w:p>
-    <w:p>
-      <w:r>
-        <w:t xml:space="preserve">汇丰控股(00005)发布公告，于2023年8月9日，该公司于其他交易所斥资1464.46万英镑回购230万股。　　同日，该公司于港交所斥资1.45亿港元回购228.2万股，回购价为每股63.15港元-63.85港元。关注同花顺财经（ths518），获取更多机会</w:t>
-      </w:r>
-    </w:p>
-    <w:p/>
-    <w:p>
-      <w:r>
-        <w:rPr>
-          <w:b/>
-          <w:bCs/>
-        </w:rPr>
-        <w:t xml:space="preserve">8月9日（周三）港股沽空数据出炉 华润啤酒-R沽空比率居首位</w:t>
-      </w:r>
-    </w:p>
-    <w:p>
-      <w:r>
-        <w:t xml:space="preserve">8月9日（周三），华润啤酒-R、快手-WR、京东健康-R沽空比率位居前三，分别为100%、100%、100%。腾讯控股、阿里巴巴-SW、友邦保险沽空金额位居前三，分别为6.00亿、5.93亿、4.67亿。前十大沽空比率排行：前十大沽空金额排行：*沽空：沽空即卖空，是指卖出投资者所持有或借入的股票的交易，并希望在将来以较低的价格再买入该股票，以二者差价作为利润。（数据来源：同花顺（300033）iFinD）关注同花顺财经（ths518），获取更多机会</w:t>
-      </w:r>
-    </w:p>
-    <w:p/>
-    <w:p/>
-    <w:p>
-      <w:r>
-        <w:rPr>
-          <w:b/>
-          <w:bCs/>
-          <w:highlight w:val="yellow"/>
-          <w:highlightCs w:val="yellow"/>
-        </w:rPr>
-        <w:t xml:space="preserve">CMB（3968.HK）</w:t>
-      </w:r>
-    </w:p>
-    <w:p>
-      <w:r>
-        <w:rPr>
-          <w:b/>
-          <w:bCs/>
-        </w:rPr>
-        <w:t xml:space="preserve">招商银行遭沪股通连续3日净卖出 合计净卖出10.70亿元</w:t>
-      </w:r>
-    </w:p>
-    <w:p>
-      <w:r>
-        <w:t xml:space="preserve">讯，证券时报数据宝统计显示，8月10日北向资金成交净卖出25.99亿元。深沪股通成交活跃股中，招商银行（600036）全天成交3.63亿元，成交净卖出1.51亿元，为连续第3日净卖出，期间该股遭沪股通累计成交21.48亿元，合计净卖出10.70亿元。　　招商银行最新收盘价为34.14元，今日上涨0.35%，遭沪股通连续净卖出期间，股价累计下跌1.04%，期间上证指数下跌0.44%，该股所属的银行行业下跌0.34%。关注同花顺财经（ths518），获取更多机会</w:t>
-      </w:r>
-    </w:p>
-    <w:p/>
-    <w:p>
-      <w:r>
-        <w:rPr>
-          <w:b/>
-          <w:bCs/>
-        </w:rPr>
-        <w:t xml:space="preserve">8月10日AH股（H/A）溢价率排行</w:t>
-      </w:r>
-    </w:p>
-    <w:p>
-      <w:r>
-        <w:t xml:space="preserve">截止8月10日（周四）收盘，弘业期货（001236）、浙江世宝（002703）、京城机电股份、分列AH溢价率最低三位，溢价率分别为-88.28%、-84.15%、-78.91%；药明康德（603259）、中国平安、招商银行分列AH溢价率最高三位，溢价率分别为-3.1%、-5.64%、-6.21%。*AH股是指同时在A股和港股上市的公司，溢价（H/A）越小，说明H股对比A股越便宜，投资的性价比更高。AH溢价率最低10位：AH溢价率最高10位：关注同花顺财经（ths518），获取更多机会</w:t>
+        <w:t xml:space="preserve">8月18日（周五）港股沽空数据出炉 快手-WR沽空比率居首位</w:t>
+      </w:r>
+    </w:p>
+    <w:p>
+      <w:r>
+        <w:t xml:space="preserve">8月18日（周五），快手-WR、安踏体育-R、华润啤酒-R沽空比率位居前三，分别为100%、100%、100%。腾讯控股、中国平安、比亚迪（002594）股份沽空金额位居前三，分别为11.98亿、7.24亿、7.02亿。前十大沽空比率排行：前十大沽空金额排行：*沽空：沽空即卖空，是指卖出投资者所持有或借入的股票的交易，并希望在将来以较低的价格再买入该股票，以二者差价作为利润。（数据来源：同花顺（300033）iFinD）关注同花顺财经（ths518），获取更多机会</w:t>
       </w:r>
     </w:p>
     <w:p/>
@@ -462,12 +142,27 @@
           <w:b/>
           <w:bCs/>
         </w:rPr>
-        <w:t xml:space="preserve">摩根大通8月9日成交额为9.69亿美元 在当日美股中排第31名</w:t>
-      </w:r>
-    </w:p>
-    <w:p>
-      <w:r>
-        <w:t xml:space="preserve">2023年8月9日，综合性银行公司摩根大通（JPM）成交额为9.69亿美元，在当日美股中排第31名，成交额较昨日减少27.33%，当日成交量为627.78万。摩根大通（JPM）于2023年8月9日跌1.34%，报153.79美元，该股过去5个交易日跌1.04%，整个8月跌2.64%，年初至今涨14.68%，过去52周涨33.29%。*如果公司上市时间少于52周，则52周涨跌幅为上市至今涨跌幅（同样适用于上市时间少于1个月或少于5个交易日的情况）摩根大通集团于1968年根据特拉华州法律注册成立，总部位于美国纽约市。公司是一家全球领先的金融服务公司，也是美国最大的银行机构之一。公司是投资银行业务、金融服务、金融事务处理、投资管理、私人银行业务和私募股权投资方面的领导者。摩根大通的业务分成六大块：投资银行、零售金融服务、银行卡服务、商业银行、财产及证券服务和资产管理。投资银行部门提供各种投资银行产品和服务，包括企业战略和框架、股票和债券融资、风险管理、现金证券和衍生金融工具做市等方面的咨询服务和研究；服务对象包括企业、金融机构、政府部门和机构投资者。零售金融服务部门提供区域银行服务和汽车金融服务，包括支票和存款账户、抵押贷款、房屋净值贷款和企业贷款，以及通过分支银行、自动柜员机、网上银行和电话银行进行投资。公司通过其品牌为美国数百万的客户以及许多世界最知名企业、机构及政府客户提供服务。    关注同花顺财经（ths518），获取更多机会</w:t>
+        <w:t xml:space="preserve">摩根大通8月18日成交额为12.67亿美元 在当日美股中排第25名</w:t>
+      </w:r>
+    </w:p>
+    <w:p>
+      <w:r>
+        <w:t xml:space="preserve">2023年8月18日，综合性银行公司摩根大通（JPM）成交额为12.67亿美元，在当日美股中排第25名，成交额较昨日减少14.82%，当日成交量为851.75万。摩根大通（JPM）于2023年8月18日涨0.23%，报148.97美元，该股过去5个交易日跌3.55%，整个8月跌5.69%，年初至今涨11.09%，过去52周涨22.47%。*如果公司上市时间少于52周，则52周涨跌幅为上市至今涨跌幅（同样适用于上市时间少于1个月或少于5个交易日的情况）2023年8月18日，Oppenheimer维持摩根大通“跑赢大盘”评级，目标价219美元。摩根大通集团于1968年根据特拉华州法律注册成立，总部位于美国纽约市。公司是一家全球领先的金融服务公司，也是美国最大的银行机构之一。公司是投资银行业务、金融服务、金融事务处理、投资管理、私人银行业务和私募股权投资方面的领导者。摩根大通的业务分成六大块：投资银行、零售金融服务、银行卡服务、商业银行、财产及证券服务和资产管理。投资银行部门提供各种投资银行产品和服务，包括企业战略和框架、股票和债券融资、风险管理、现金证券和衍生金融工具做市等方面的咨询服务和研究；服务对象包括企业、金融机构、政府部门和机构投资者。零售金融服务部门提供区域银行服务和汽车金融服务，包括支票和存款账户、抵押贷款、房屋净值贷款和企业贷款，以及通过分支银行、自动柜员机、网上银行和电话银行进行投资。公司通过其品牌为美国数百万的客户以及许多世界最知名企业、机构及政府客户提供服务。    关注同花顺财经（ths518），获取更多机会</w:t>
+      </w:r>
+    </w:p>
+    <w:p/>
+    <w:p>
+      <w:r>
+        <w:rPr>
+          <w:b/>
+          <w:bCs/>
+        </w:rPr>
+        <w:t xml:space="preserve">Oppenheimer维持摩根大通评级为跑赢大盘 最新目标价219.00美元</w:t>
+      </w:r>
+    </w:p>
+    <w:p>
+      <w:r>
+        <w:t xml:space="preserve">同花顺（300033）美股讯 8月18日Oppenheimer维持摩根大通评级为跑赢大盘，最新目标价为219.00美元。 　　摩根大通于8月3日发布2023年中报，公司截至2023年6月30日，营业收入796.56亿美元，同比29.67%，净利润270.94亿美元，基本每股收益8.86美元。 　　摩根大通集团于1968年根据特拉华州法律注册成立，总部位于美国纽约市。公司是一家全球领先的金融服务公司，也是美国最大的银行机构之一。公司是投资银行业务、金融服务、金融事务处理、投资管理、私人银行业务和私募股权投资方面的领导者。摩根大通的业务分成六大块：投资银行、零售金融服务、银行卡服务、商业银行、财产及证券服务和资产管理。投资银行部门提供各种投资银行产品和服务，包括企业战略和框架、股票和债券融资、风险管理、现金证券和衍生金融工具做市等方面的咨询服务和研究；服务对象包括企业、金融机构、政府部门和机构投资者。零售金融服务部门提供区域银行服务和汽车金融服务，包括支票和存款账户、抵押贷款、房屋净值贷款和企业贷款，以及通过分支银行、自动柜员机、网上银行和电话银行进行投资。公司通过其品牌为美国数百万的客户以及许多世界最知名企业、机构及政府客户提供服务。 （数据来源：同花顺iFinD）关注同花顺财经（ths518），获取更多机会</w:t>
       </w:r>
     </w:p>
     <w:p/>
@@ -489,12 +184,27 @@
           <w:b/>
           <w:bCs/>
         </w:rPr>
-        <w:t xml:space="preserve">摩根士丹利8月9日成交额为4.57亿美元 在当日美股中排第130名</w:t>
-      </w:r>
-    </w:p>
-    <w:p>
-      <w:r>
-        <w:t xml:space="preserve">2023年8月9日，投资银行业与经纪业公司摩根士丹利（MS）成交额为4.57亿美元，在当日美股中排第130名，成交额较昨日减少24.62%，当日成交量为520.05万。摩根士丹利（MS）于2023年8月9日跌1.03%，报87.56美元，该股过去5个交易日跌1.97%，整个8月跌4.37%，年初至今涨2.99%，过去52周涨1.39%。*如果公司上市时间少于52周，则52周涨跌幅为上市至今涨跌幅（同样适用于上市时间少于1个月或少于5个交易日的情况）摩根士丹利最初于1981年根据特拉华州法律注册成立，是一家全球性金融服务公司，通过其子公司和附属公司，向包括公司、政府、金融机构和个人在内的大型多元化客户和客户群提供产品和服务。公司是一家金融控股公司，受美国联邦储备系统（Federal Reserve System）董事会根据修订后的《1956年银行控股公司法》进行监管。公司是一家全球金融服务公司，在其机构证券、全球财富管理集团和资产管理的每个业务部门都保持着重要的市场地位。    关注同花顺财经（ths518），获取更多机会</w:t>
+        <w:t xml:space="preserve">摩根士丹利8月18日成交额为5.66亿美元 在当日美股中排第85名</w:t>
+      </w:r>
+    </w:p>
+    <w:p>
+      <w:r>
+        <w:t xml:space="preserve">2023年8月18日，投资银行业与经纪业公司摩根士丹利（MS）成交额为5.66亿美元，在当日美股中排第85名，成交额较昨日减少13.61%，当日成交量为665.00万。摩根士丹利（MS）于2023年8月18日跌1.05%，报84.89美元，该股过去5个交易日跌3.20%，整个8月跌7.28%，年初至今跌0.15%，过去52周跌7.46%。*如果公司上市时间少于52周，则52周涨跌幅为上市至今涨跌幅（同样适用于上市时间少于1个月或少于5个交易日的情况）2023年8月18日，Oppenheimer维持摩根士丹利“跑赢大盘”评级，目标价105美元。摩根士丹利最初于1981年根据特拉华州法律注册成立，是一家全球性金融服务公司，通过其子公司和附属公司，向包括公司、政府、金融机构和个人在内的大型多元化客户和客户群提供产品和服务。公司是一家金融控股公司，受美国联邦储备系统（Federal Reserve System）董事会根据修订后的《1956年银行控股公司法》进行监管。公司是一家全球金融服务公司，在其机构证券、全球财富管理集团和资产管理的每个业务部门都保持着重要的市场地位。    关注同花顺财经（ths518），获取更多机会</w:t>
+      </w:r>
+    </w:p>
+    <w:p/>
+    <w:p>
+      <w:r>
+        <w:rPr>
+          <w:b/>
+          <w:bCs/>
+        </w:rPr>
+        <w:t xml:space="preserve">Oppenheimer维持摩根士丹利评级为跑赢大盘 最新目标价105.00美元</w:t>
+      </w:r>
+    </w:p>
+    <w:p>
+      <w:r>
+        <w:t xml:space="preserve">同花顺（300033）美股讯 8月18日Oppenheimer维持摩根士丹利评级为跑赢大盘，最新目标价为105.00美元。 　　摩根士丹利于8月3日发布2023年中报，公司截至2023年6月30日，营业收入279.74亿美元，同比0.15%，净利润52.54亿美元，同比7.17%，基本每股收益2.98美元。 　　摩根士丹利最初于1981年根据特拉华州法律注册成立，是一家全球性金融服务公司，通过其子公司和附属公司，向包括公司、政府、金融机构和个人在内的大型多元化客户和客户群提供产品和服务。公司是一家金融控股公司，受美国联邦储备系统（Federal Reserve System）董事会根据修订后的《1956年银行控股公司法》进行监管。公司是一家全球金融服务公司，在其机构证券、全球财富管理集团和资产管理的每个业务部门都保持着重要的市场地位。 （数据来源：同花顺iFinD）关注同花顺财经（ths518），获取更多机会</w:t>
       </w:r>
     </w:p>
     <w:p/>
@@ -516,12 +226,27 @@
           <w:b/>
           <w:bCs/>
         </w:rPr>
-        <w:t xml:space="preserve">高盛8月9日成交额为4.56亿美元 成交额较上个交易日减少31.38%。</w:t>
-      </w:r>
-    </w:p>
-    <w:p>
-      <w:r>
-        <w:t xml:space="preserve">2023年8月9日，投资银行业与经纪业公司高盛（GS）成交额为4.56亿美元，在当日美股中排第131名，成交额较昨日减少31.38%，当日成交量为132.62万。高盛（GS）于2023年8月9日跌1.60%，报342.69美元，该股过去5个交易日跌2.40%，整个8月跌3.70%，年初至今跌0.20%，过去52周涨1.80%。*如果公司上市时间少于52周，则52周涨跌幅为上市至今涨跌幅（同样适用于上市时间少于1个月或少于5个交易日的情况）高盛集团是一家全球领先的投资银行，证券和投资管理公司，为包括公司，金融机构，政府和个人在内的众多多元化客户群提供广泛的金融服务。    关注同花顺财经（ths518），获取更多机会</w:t>
+        <w:t xml:space="preserve">高盛8月18日成交额为5.62亿美元 成交额较上个交易日减少45.56%。</w:t>
+      </w:r>
+    </w:p>
+    <w:p>
+      <w:r>
+        <w:t xml:space="preserve">2023年8月18日，投资银行业与经纪业公司高盛（GS）成交额为5.62亿美元，在当日美股中排第86名，成交额较昨日减少45.56%，当日成交量为173.05万。高盛（GS）于2023年8月18日跌0.79%，报324.93美元，该股过去5个交易日跌4.64%，整个8月跌8.69%，年初至今跌5.37%，过去52周跌8.35%。*如果公司上市时间少于52周，则52周涨跌幅为上市至今涨跌幅（同样适用于上市时间少于1个月或少于5个交易日的情况）2023年8月18日，Oppenheimer维持高盛“跑赢大盘”评级，目标价461美元。高盛集团是一家全球领先的投资银行，证券和投资管理公司，为包括公司，金融机构，政府和个人在内的众多多元化客户群提供广泛的金融服务。    关注同花顺财经（ths518），获取更多机会</w:t>
+      </w:r>
+    </w:p>
+    <w:p/>
+    <w:p>
+      <w:r>
+        <w:rPr>
+          <w:b/>
+          <w:bCs/>
+        </w:rPr>
+        <w:t xml:space="preserve">Oppenheimer维持高盛评级为跑赢大盘 最新目标价461.00美元</w:t>
+      </w:r>
+    </w:p>
+    <w:p>
+      <w:r>
+        <w:t xml:space="preserve">同花顺（300033）美股讯 8月18日Oppenheimer维持高盛评级为跑赢大盘，最新目标价为461.00美元。 　　高盛于8月3日发布2023年中报，公司截至2023年6月30日，营业收入231.19亿美元，同比-6.77%，净利润44.50亿美元，同比-0.89%，基本每股收益12.00美元。 　　高盛集团是一家全球领先的投资银行，证券和投资管理公司，为包括公司，金融机构，政府和个人在内的众多多元化客户群提供广泛的金融服务。 （数据来源：同花顺iFinD）关注同花顺财经（ths518），获取更多机会</w:t>
       </w:r>
     </w:p>
     <w:p/>
@@ -670,7 +395,7 @@
           </w:tcPr>
           <w:p>
             <w:r>
-              <w:t xml:space="preserve">再鼎医药（ZLAB.O） 8 月 9 日 跌幅 1%, 收盘价 26.16 美元</w:t>
+              <w:t xml:space="preserve">再鼎医药（ZLAB.O） 8 月 18 日 跌幅 3%, 收盘价 22.72 美元</w:t>
             </w:r>
           </w:p>
         </w:tc>
@@ -745,7 +470,7 @@
           </w:tcPr>
           <w:p>
             <w:r>
-              <w:t xml:space="preserve">拼多多（PDD.O） 8 月 9 日 涨幅 2%, 收盘价 84.97 美元</w:t>
+              <w:t xml:space="preserve">拼多多（PDD.O） 8 月 18 日 跌幅 3%, 收盘价 76.98 美元</w:t>
             </w:r>
           </w:p>
         </w:tc>
@@ -820,7 +545,7 @@
           </w:tcPr>
           <w:p>
             <w:r>
-              <w:t xml:space="preserve">怪兽充电（EM.O） 8 月 9 日 涨幅 2%, 收盘价 0.96 美元</w:t>
+              <w:t xml:space="preserve">怪兽充电（EM.O） 8 月 18 日 涨幅 4%, 收盘价 0.95 美元</w:t>
             </w:r>
           </w:p>
         </w:tc>
@@ -895,7 +620,7 @@
           </w:tcPr>
           <w:p>
             <w:r>
-              <w:t xml:space="preserve">科兴生物（SVA.O） 8 月 9 日 跌幅 0%, 收盘价 6.47 美元</w:t>
+              <w:t xml:space="preserve">科兴生物（SVA.O） 8 月 18 日 跌幅 0%, 收盘价 6.47 美元</w:t>
             </w:r>
           </w:p>
         </w:tc>
@@ -970,7 +695,7 @@
           </w:tcPr>
           <w:p>
             <w:r>
-              <w:t xml:space="preserve">和铂医药（2142.HK） 8 月 10 日 跌幅 2%, 收盘价 1.74 港币</w:t>
+              <w:t xml:space="preserve">和铂医药（2142.HK） 8 月 19 日 跌幅 1%, 收盘价 1.68 港币</w:t>
             </w:r>
           </w:p>
         </w:tc>
@@ -1045,7 +770,7 @@
           </w:tcPr>
           <w:p>
             <w:r>
-              <w:t xml:space="preserve">Cepton（CPTN.O） 8 月 9 日 涨幅 8%, 收盘价 0.8045 美元</w:t>
+              <w:t xml:space="preserve">Cepton（CPTN.O） 8 月 18 日 跌幅 4%, 收盘价 0.5912 美元</w:t>
             </w:r>
           </w:p>
         </w:tc>
@@ -1120,7 +845,7 @@
           </w:tcPr>
           <w:p>
             <w:r>
-              <w:t xml:space="preserve">Bitdeer（BTDR） 8 月 9 日 跌幅 2%, 收盘价 9.545 美元</w:t>
+              <w:t xml:space="preserve">Bitdeer（BTDR） 8 月 18 日 跌幅 3%, 收盘价 13.29 美元</w:t>
             </w:r>
           </w:p>
         </w:tc>
@@ -1195,7 +920,7 @@
           </w:tcPr>
           <w:p>
             <w:r>
-              <w:t xml:space="preserve">华熙生物（688363.SH） 8 月 10 日 涨幅 1%, 收盘价 96.89 元</w:t>
+              <w:t xml:space="preserve">华熙生物（688363.SH） 8 月 19 日 跌幅 0%, 收盘价 97.35 元</w:t>
             </w:r>
           </w:p>
         </w:tc>
@@ -1270,7 +995,7 @@
           </w:tcPr>
           <w:p>
             <w:r>
-              <w:t xml:space="preserve">九丰能源（605090.SH） 8 月 10 日 涨幅 5%, 收盘价 23.75 元</w:t>
+              <w:t xml:space="preserve">九丰能源（605090.SH） 8 月 19 日 涨幅 0%, 收盘价 22.6 元</w:t>
             </w:r>
           </w:p>
         </w:tc>
@@ -1345,7 +1070,7 @@
           </w:tcPr>
           <w:p>
             <w:r>
-              <w:t xml:space="preserve">康宁杰瑞（9966.HK） 8 月 10 日 涨幅 1%, 收盘价 8.09 港币</w:t>
+              <w:t xml:space="preserve">康宁杰瑞（9966.HK） 8 月 19 日 跌幅 5%, 收盘价 6.99 港币</w:t>
             </w:r>
           </w:p>
         </w:tc>
@@ -1420,7 +1145,7 @@
           </w:tcPr>
           <w:p>
             <w:r>
-              <w:t xml:space="preserve">东曜药业（1875.HK） 8 月 10 日 跌幅 6%, 收盘价 2.2 港币</w:t>
+              <w:t xml:space="preserve">东曜药业（1875.HK） 8 月 19 日 跌幅 7%, 收盘价 2.01 港币</w:t>
             </w:r>
           </w:p>
         </w:tc>
@@ -1495,7 +1220,7 @@
           </w:tcPr>
           <w:p>
             <w:r>
-              <w:t xml:space="preserve">益方生物（688382.SH） 8 月 10 日 跌幅 2%, 收盘价 13.11 元</w:t>
+              <w:t xml:space="preserve">益方生物（688382.SH） 8 月 19 日 跌幅 2%, 收盘价 13.11 元</w:t>
             </w:r>
           </w:p>
         </w:tc>
@@ -1570,7 +1295,7 @@
           </w:tcPr>
           <w:p>
             <w:r>
-              <w:t xml:space="preserve">康乃德（CNTB.O） 8 月 9 日 涨幅 2%, 收盘价 0.945 美元</w:t>
+              <w:t xml:space="preserve">康乃德（CNTB.O） 8 月 18 日 跌幅 1%, 收盘价 0.8938 美元</w:t>
             </w:r>
           </w:p>
         </w:tc>
@@ -1645,7 +1370,7 @@
           </w:tcPr>
           <w:p>
             <w:r>
-              <w:t xml:space="preserve">知乎（ZH.N） 8 月 9 日 涨幅 1%, 收盘价 1.145 美元</w:t>
+              <w:t xml:space="preserve">知乎（ZH.N） 8 月 18 日 跌幅 3%, 收盘价 1.1 美元</w:t>
             </w:r>
           </w:p>
         </w:tc>
@@ -1720,7 +1445,7 @@
           </w:tcPr>
           <w:p>
             <w:r>
-              <w:t xml:space="preserve">3D MEDICINES（思路迪） 8 月 10 日 涨幅 1%, 收盘价 40 港币</w:t>
+              <w:t xml:space="preserve">3D MEDICINES（思路迪） 8 月 19 日 跌幅 9%, 收盘价 30.7 港币</w:t>
             </w:r>
           </w:p>
         </w:tc>
@@ -1795,7 +1520,7 @@
           </w:tcPr>
           <w:p>
             <w:r>
-              <w:t xml:space="preserve">博安生物（6955.HK） 8 月 10 日 跌幅 4%, 收盘价 15.12 港币</w:t>
+              <w:t xml:space="preserve">博安生物（6955.HK） 8 月 19 日 跌幅 0%, 收盘价 15.1 港币</w:t>
             </w:r>
           </w:p>
         </w:tc>
@@ -1870,7 +1595,7 @@
           </w:tcPr>
           <w:p>
             <w:r>
-              <w:t xml:space="preserve">满帮（YMM.N） 8 月 9 日 涨幅 1%, 收盘价 6.985 美元</w:t>
+              <w:t xml:space="preserve">满帮（YMM.N） 8 月 18 日 跌幅 1%, 收盘价 6.16 美元</w:t>
             </w:r>
           </w:p>
         </w:tc>
@@ -1945,7 +1670,7 @@
           </w:tcPr>
           <w:p>
             <w:r>
-              <w:t xml:space="preserve">万凯新材（301216.SZ） 8 月 10 日 涨幅 0%, 收盘价 15.87 元</w:t>
+              <w:t xml:space="preserve">万凯新材（301216.SZ） 8 月 19 日 跌幅 1%, 收盘价 15.29 元</w:t>
             </w:r>
           </w:p>
         </w:tc>
@@ -2020,7 +1745,7 @@
           </w:tcPr>
           <w:p>
             <w:r>
-              <w:t xml:space="preserve">叮当健康（9886.HK） 8 月 10 日 跌幅 2%, 收盘价 2.73 港币</w:t>
+              <w:t xml:space="preserve">叮当健康（9886.HK） 8 月 19 日 跌幅 3%, 收盘价 2.58 港币</w:t>
             </w:r>
           </w:p>
         </w:tc>
@@ -2095,7 +1820,7 @@
           </w:tcPr>
           <w:p>
             <w:r>
-              <w:t xml:space="preserve">Standard Chartered Bank（2888.HK） 8 月 10 日 涨幅 1%, 收盘价 74.45 港币</w:t>
+              <w:t xml:space="preserve">Standard Chartered Bank（2888.HK） 8 月 19 日 跌幅 1%, 收盘价 72.45 港币</w:t>
             </w:r>
           </w:p>
         </w:tc>
@@ -2170,7 +1895,7 @@
           </w:tcPr>
           <w:p>
             <w:r>
-              <w:t xml:space="preserve">HSBC（0005.HK） 8 月 10 日 跌幅 1%, 收盘价 62.6 港币</w:t>
+              <w:t xml:space="preserve">HSBC（0005.HK） 8 月 19 日 跌幅 1%, 收盘价 58.65 港币</w:t>
             </w:r>
           </w:p>
         </w:tc>
@@ -2245,7 +1970,7 @@
           </w:tcPr>
           <w:p>
             <w:r>
-              <w:t xml:space="preserve">CMB（3968.HK） 8 月 10 日 跌幅 0%, 收盘价 34.95 港币</w:t>
+              <w:t xml:space="preserve">CMB（3968.HK） 8 月 19 日 跌幅 0%, 收盘价 30.95 港币</w:t>
             </w:r>
           </w:p>
         </w:tc>
@@ -2320,7 +2045,7 @@
           </w:tcPr>
           <w:p>
             <w:r>
-              <w:t xml:space="preserve">DBS（D05.SG） 8 月 10 日 跌幅 0%, 收盘价 34.23 新加坡元</w:t>
+              <w:t xml:space="preserve">DBS（D05.SG） 8 月 19 日 跌幅 0%, 收盘价 32.72 新加坡元</w:t>
             </w:r>
           </w:p>
         </w:tc>
@@ -2395,7 +2120,7 @@
           </w:tcPr>
           <w:p>
             <w:r>
-              <w:t xml:space="preserve">East West Bank（EWBC） 8 月 9 日 涨幅 1%, 收盘价 58.73 美元</w:t>
+              <w:t xml:space="preserve">East West Bank（EWBC） 8 月 18 日 跌幅 0%, 收盘价 54.79 美元</w:t>
             </w:r>
           </w:p>
         </w:tc>
@@ -2470,7 +2195,7 @@
           </w:tcPr>
           <w:p>
             <w:r>
-              <w:t xml:space="preserve">JP Morgan（JPM） 8 月 9 日 涨幅 0%, 收盘价 154.07 美元</w:t>
+              <w:t xml:space="preserve">JP Morgan（JPM） 8 月 18 日 涨幅 0%, 收盘价 148.97 美元</w:t>
             </w:r>
           </w:p>
         </w:tc>
@@ -2545,7 +2270,7 @@
           </w:tcPr>
           <w:p>
             <w:r>
-              <w:t xml:space="preserve">Morgan Stanley（MS） 8 月 9 日 涨幅 0%, 收盘价 87.985 美元</w:t>
+              <w:t xml:space="preserve">Morgan Stanley（MS） 8 月 18 日 跌幅 1%, 收盘价 84.89 美元</w:t>
             </w:r>
           </w:p>
         </w:tc>
@@ -2620,7 +2345,7 @@
           </w:tcPr>
           <w:p>
             <w:r>
-              <w:t xml:space="preserve">Goldman Sachs（GS） 8 月 9 日 跌幅 0%, 收盘价 342.33 美元</w:t>
+              <w:t xml:space="preserve">Goldman Sachs（GS） 8 月 18 日 跌幅 1%, 收盘价 324.93 美元</w:t>
             </w:r>
           </w:p>
         </w:tc>
@@ -2695,7 +2420,7 @@
           </w:tcPr>
           <w:p>
             <w:r>
-              <w:t xml:space="preserve">First Citizens（FCNCA） 8 月 9 日 涨幅 0%, 收盘价 1457.91 美元</w:t>
+              <w:t xml:space="preserve">First Citizens（FCNCA） 8 月 18 日 涨幅 0%, 收盘价 1394.58 美元</w:t>
             </w:r>
           </w:p>
         </w:tc>
@@ -2770,7 +2495,7 @@
           </w:tcPr>
           <w:p>
             <w:r>
-              <w:t xml:space="preserve">UBS（UBS） 8 月 9 日 涨幅 1%, 收盘价 22.18 美元</w:t>
+              <w:t xml:space="preserve">UBS（UBS） 8 月 18 日 跌幅 0%, 收盘价 23.43 美元</w:t>
             </w:r>
           </w:p>
         </w:tc>

</xml_diff>

<commit_message>
add promiseall to newslink
</commit_message>
<xml_diff>
--- a/src/report.docx
+++ b/src/report.docx
@@ -11,7 +11,7 @@
           <w:highlight w:val="yellow"/>
           <w:highlightCs w:val="yellow"/>
         </w:rPr>
-        <w:t xml:space="preserve">2023.08.19.</w:t>
+        <w:t xml:space="preserve">2023.09.13.</w:t>
       </w:r>
     </w:p>
     <w:p/>
@@ -40,7 +40,7 @@
           <w:highlight w:val="yellow"/>
           <w:highlightCs w:val="yellow"/>
         </w:rPr>
-        <w:t xml:space="preserve">东曜药业（1875.HK） 8 月 19 日 跌幅  6.5%, 收盘价 2.01 港币</w:t>
+        <w:t xml:space="preserve">和铂医药（2142.HK） 9 月 13 日 跌幅  6.7%, 收盘价 1.68 港币</w:t>
       </w:r>
     </w:p>
     <w:p>
@@ -51,7 +51,51 @@
           <w:highlight w:val="yellow"/>
           <w:highlightCs w:val="yellow"/>
         </w:rPr>
-        <w:t xml:space="preserve">3D MEDICINES（思路迪） 8 月 19 日 跌幅  8.9%, 收盘价 30.7 港币</w:t>
+        <w:t xml:space="preserve">Bitdeer（BTDR） 9 月 12 日 跌幅  10.2%, 收盘价 12.82 美元</w:t>
+      </w:r>
+    </w:p>
+    <w:p>
+      <w:r>
+        <w:rPr>
+          <w:b/>
+          <w:bCs/>
+          <w:highlight w:val="yellow"/>
+          <w:highlightCs w:val="yellow"/>
+        </w:rPr>
+        <w:t xml:space="preserve">知乎（ZH.N） 9 月 12 日 跌幅  5.6%, 收盘价 1.105 美元</w:t>
+      </w:r>
+    </w:p>
+    <w:p>
+      <w:r>
+        <w:rPr>
+          <w:b/>
+          <w:bCs/>
+          <w:highlight w:val="yellow"/>
+          <w:highlightCs w:val="yellow"/>
+        </w:rPr>
+        <w:t xml:space="preserve">满帮（YMM.N） 9 月 12 日 跌幅  5.8%, 收盘价 6.895 美元</w:t>
+      </w:r>
+    </w:p>
+    <w:p>
+      <w:r>
+        <w:rPr>
+          <w:b/>
+          <w:bCs/>
+          <w:highlight w:val="yellow"/>
+          <w:highlightCs w:val="yellow"/>
+        </w:rPr>
+        <w:t xml:space="preserve">East West Bank（EWBC） 9 月 12 日 涨幅  5.0%, 收盘价 60.63 美元</w:t>
+      </w:r>
+    </w:p>
+    <w:p>
+      <w:r>
+        <w:rPr>
+          <w:b/>
+          <w:bCs/>
+          <w:highlight w:val="yellow"/>
+          <w:highlightCs w:val="yellow"/>
+        </w:rPr>
+        <w:t xml:space="preserve">Morgan Stanley（MS） 9 月 12 日 涨幅  6.3%, 收盘价 91.77 美元</w:t>
       </w:r>
     </w:p>
     <w:p/>
@@ -73,12 +117,12 @@
           <w:b/>
           <w:bCs/>
         </w:rPr>
-        <w:t xml:space="preserve">中概股扫描：隔夜美股共182只中概股下跌 小鹏汽车：有信心在2024年年底实现整体成本降低25%的目标</w:t>
-      </w:r>
-    </w:p>
-    <w:p>
-      <w:r>
-        <w:t xml:space="preserve">隔夜美股三大股指涨跌不一，标普500指数跌0.01%，报4369.71点，纳斯达克综合指数跌0.20%，报13290.78点，道琼斯工业平均指数涨0.07%，报34500.66点。隔夜美股中，共81只中概股上涨，182只中概股下跌。热门中概股中，阿里巴巴跌2.88%，拼多多跌3.36%，网易跌3.11%，京东跌4.75%，百度跌3.63%，新东方跌2.47%，哔哩哔哩跌6.38%，爱奇艺跌5.42%。造车新势力全跌，理想汽车跌4.88%，蔚来跌7.22%，小鹏汽车跌4.28%。【相关新闻】小鹏汽车：有信心在2024年年底实现整体成本降低25%的目标据第一财经，小鹏汽车在2023年第二季度业绩电话会议上表示，截止到现在，我们非常有信心在2024年年底实现整体成本降低25%的目标，并且在多个单项领域要超过这个目标，这些降本措施在大幅度提升产品竞争力的同时，将会让毛利率在2024年有非常显著的改善。小鹏汽车：预计9月份 G6车型的交付量将会显著提升据第一财经，小鹏汽车在2023年第二季度业绩电话会议上表示，预计在今年的9月份，G6车型的交付量将会显著提升，并且带动整个小鹏月交付量突破1.5万以上。在四季度，我们将继续提升G6的产能，并且放大第一批交付于用户的口碑效应，冲击G6单月交付破万的目标。唯品会：二季度Non-GAAP净利润24亿元 同比增长50%唯品会发布的2023年第二季度财报显示，第二季度实现净营收279亿元，同比增长13.6%；Non-GAAP净利润24亿元，同比增长50.8%。同时，二季度GMV为506亿元，同比增长24.5%；活跃用户数达4570万，同比增长9.6%。雾芯科技：二季度净营收3.8亿元，环比增长100.2%雾芯科技公布2023年第二季度未经审计财报，财报显示，雾芯科技2023年第二季度净营收为人民币3.8亿元，环比增长100.2%，同比减少83.1%。非美国通用会计准则下，第二季度经调整净利润为人民币8623万元。小鹏汽车：2023年Q2营收为50.6亿元，去年同期为74.4亿元小鹏汽车公告，2023年Q2营收为50.6亿元，去年同期为74.4亿元。预计第三季度交付车辆数量为39,000至41,000辆。预计第三季度营收85亿元人民币至90亿元人民币。尚泰零售联手蚂蚁金服推支付宝结算服务据商务部网站，泰国尚泰零售集团（CRC）与蚂蚁金服合作，为支付宝用户提供更轻松惬意的尚泰购物新生活。尚泰零售营销执行副总裁碧耶婉女士认为，引入支付宝钱包服务，旨在为支付宝用户提供更安全快捷的服务和体验。目前中国两大移动支付应用微信和支付宝都已经在泰推出多场景的支付结算服务。其中最受游客欢迎使用场景就是24小时营业的便利店。知乎持股大模型公司申请AI商标天眼查App显示，近日，知乎持股大模型公司北京面壁智能科技有限责任公司申请注册多枚“面壁大模型”“破壁大模型”“ChatCPM”“面壁·AI”“破壁·AI”商标，国际分类包括教育娱乐、通讯服务、广告销售等，当前商标状态均为申请中。北京面壁智能科技有限责任公司成立于2022年8月，注册资本约39.8万人民币，法定代表人为曾国洋。变更记录显示，今年3月，知乎旗下知南行易（南京）科技有限公司入股该公司。据媒体报道，今年4月，知乎与面壁智能宣布联合研发中文大模型“知海图AI”。今年6月，知乎宣布公司CTO李大海兼任面壁智能的董事和CEO。消息称台积电8英寸平均产能利用率已降至60%以下 28/22/16/12nm降价10%据科创板日报援引台媒，消息人士称，台积电为其提供的2023年第三季度至2024年第二季度8英寸产能报价，显示出产能大幅削减，8英寸平均产能利用率已降至60%以下。台积电已同意与客户进行价格谈判，如果晶圆数量达到一定水平，28/22nm和16/12nm制造工艺的报价将减少10%，但在7/5nm先进工艺上，只有大客户获得了优惠。理想汽车在万宁成立能源服务公司 含AI软件开发业务天眼查App显示，近日，车和家（万宁）能源服务有限公司成立，法定代表人为郭仲福，注册资本100万人民币，经营范围含太阳能发电技术服务、光伏设备及元器件销售、电池制造、电池销售、集中式快速充电站、人工智能理论与算法软件开发、人工智能通用应用系统等。股东信息显示，该公司由理想汽车旗下北京车和家能源服务有限公司全资持股。关注同花顺财经（ths518），获取更多机会</w:t>
+        <w:t xml:space="preserve">中概股扫描：隔夜美股共133只中概股下跌 郭明錤分析台积电投资ARM与IMS</w:t>
+      </w:r>
+    </w:p>
+    <w:p>
+      <w:r>
+        <w:t xml:space="preserve">隔夜美股三大股指走低，标普500指数跌0.57%，报4461.90点，纳斯达克综合指数跌1.04%，报13773.61点，道琼斯工业平均指数跌0.05%，报34645.99点。隔夜美股中，共124只中概股上涨，133只中概股下跌。热门中概股中，阿里巴巴跌0.45%，拼多多涨1.52%，网易涨0.15%，京东跌0.60%，百度跌0.07%，新东方涨0.89%，哔哩哔哩涨0.43%，爱奇艺跌1.71%。造车新势力走高，理想汽车涨2.88%，蔚来涨2.32%，小鹏汽车涨0.92%。【相关新闻】郭明錤分析台积电投资ARM与IMS天风国际证券分析师郭明錤：我认为台积电这两笔投资主要目的为提高垂直整合能力，以确保从目前3奈米的FinFET技术能顺利转换到2奈米的GAA技术。 Intel将用18A制程 (约等同台积电2nm制程) 生产ARM自家芯片，可能是台积电需更积极投资ARM的其中一个原因。台积电可藉由投资ARM并进行更紧密的合作 (如DTCO与STCO)，有助于在台积电的先进制程与封装技术上针对ARM IP进行优化。 Apple与Nvidia最快有可能将在2026年用2nm技术分别生产iPhone处理器与B100的下世代AI芯片，因这两大潜在2nm客户也有投资ARM，故台积电投资ARM有利强化与Apple以及Nvidia的合作并争取2nm订单。 投资IMS则可确保关键设备的技术开发与供应能满足2nm商用化的需求。（新浪财经）英特尔：台积电的收购将使IMS的估值达到约43亿美元英特尔表示，台积电的收购将使IMS的估值达到约43亿美元。英特尔将保留IMS的大部分股权。台积电董事会核准以不超1亿美元认购Arm股份据台积电官网，9月12日，台积电召开临时董事会，重要决议如下：核准于不超过4.328亿美元之额度内，自Intel Corporation取得10%之IMS Nanofabrication Global, LLC股权；核准于不超过1亿美元之额度内认购Arm Holdings plc普通股股份，认购价格将依该公司首次公开发行之最终价格而定。开心汽车并购威马进行时：已进入审计阶段 标的为境外母公司据财联社，9月11日，开心汽车宣布已和WM Motor Holdings Limited（“威马汽车”）签署非约束性并购意向书，计划增发一定数量的新股并购其股东持有的100%股权。“尽管外界看来这个消息比较突然，但实际上两家已经谈了很久。”一位接近开心汽车的知情人士向记者透露，目前并购尚处于审计阶段，但美股的流程比较简单，很快将有进一步消息。“双方权益会在SPA（股权并购协议）中具体约定。”“此次开心汽车对于威马的收购是整体收购，包括海外母公司和国内资产的一并打包。”上述知情人士表示，“对于威马来说，也是选择到了更好的买家。因为相比于在港股的Apollo出行，在美股的开心汽车的融资能力更强，而且从（交易）手续流程上也比较简单。”消息称台积电CoWoS产能与客户需求差距超20% 多家设备厂商已接到台中厂扩产急单据中国台湾工商时报，业内人士透露，台积电前段晶圆年产出超过1300万片，但后段CoWoS先进封装年产能仅15万～30万片，与客户需求差距超过20％。为了弥补缺口，台积电6月正式启用竹南先进封测六厂，管理阶层也承诺逐季增加CoWoS产能。台积电龙潭工厂历来是CoWoS和InFO封装关键枢纽，主要专注于InFO生产，小部分产能为CoWoS，目前虽然将部分InFO产能移至南科支援，惟龙潭厂空间仍受限，CoWoS扩产仍以竹南厂为主。台中AP5则扩充WoS为主，CoW则预计明年会开始动工，已有不少设备厂商透露接获相关急单。 (科创板日报)理想汽车回应被指剽窃车尾帐篷专利：不存在恶意剽窃据财经网，近日，广州一公司发布通知称，“禁止公司管理层购买理想汽车，或者通勤开理想汽车。据悉，这是广州米客实业有限公司，而一位工作人员表示，经过了解和询问，该通知的确为公司所发。只针对管理层，不是针对公司所有人。对此，理想汽车相关负责人表示：“理想汽车提供的车尾帐篷采购自第三方供应商，该产品并非理想汽车设计、生产，不存在恶意剽窃他人专利的情况。经理想汽车与车尾帐篷供应商核实，目前没有司法机关判决认定该产品构成专利侵权。”蔚来在上海成立蔚保咨询公司天眼查App显示，近日，上海蔚保企业管理咨询有限公司成立，法定代表人为曲玉，注册资本100万人民币，经营范围包括企业管理咨询、社会经济咨询服务、咨询策划服务、数字内容制作服务、信息咨询服务等。股权全景穿透图显示，该公司由汇鼎保险经纪有限责任公司全资持股，后者为李斌、秦力洪共同持股的安徽蔚来数据科技有限公司全资子公司。关注同花顺财经（ths518），获取更多机会</w:t>
       </w:r>
     </w:p>
     <w:p/>
@@ -88,12 +132,12 @@
           <w:b/>
           <w:bCs/>
         </w:rPr>
-        <w:t xml:space="preserve">拼多多8月18日成交额为5.45亿美元 在当日美股中排第93名</w:t>
-      </w:r>
-    </w:p>
-    <w:p>
-      <w:r>
-        <w:t xml:space="preserve">2023年8月18日，多品类零售公司拼多多（PDD）成交额为5.45亿美元，在当日美股中排第93名，成交额较昨日增加15.92%，当日成交量为711.35万。拼多多（PDD）于2023年8月18日跌3.36%，报76.98美元，该股过去5个交易日跌5.60%，整个8月跌14.30%，年初至今跌5.60%，过去52周涨64.38%。*如果公司上市时间少于52周，则52周涨跌幅为上市至今涨跌幅（同样适用于上市时间少于1个月或少于5个交易日的情况）拼多多控股公司于2015年4月20日在开曼群岛注册成立,是隶属于上海寻梦信息技术有限公司的一家商家入驻模式的第三方移动电商平台，也是以人为先的新电商开创者。生于移动年代，拼多多以农产品零售平台起家，深耕农业，开创了以拼为特色的农产品零售的新模式，逐步发展成为以农副产品为鲜明特色的全品类综合性电商平台，是全球唯一具备规模的纯移动电商平台。作为新电商开创者，拼多多致力于以创新的消费者体验，将“多实惠”和“多乐趣” 融合起来为最广大用户创造持久的价值。截至2021年6月，平台年度活跃用户数达到8.499亿，商家数达到860万,平均每日在途包裹数逾亿单,是中国大陆地区用户数最多的电商平台，更是全世界最大的农副产品线上零售平台。    关注同花顺财经（ths518），获取更多机会</w:t>
+        <w:t xml:space="preserve">拼多多9月12日成交额为7.24亿美元 在当日美股中排第51名</w:t>
+      </w:r>
+    </w:p>
+    <w:p>
+      <w:r>
+        <w:t xml:space="preserve">2023年9月12日，多品类零售公司拼多多（PDD）成交额为7.24亿美元，在当日美股中排第51名，成交额较昨日减少18.31%，当日成交量为730.61万。拼多多（PDD）于2023年9月12日涨1.52%，报98.88美元，该股过去5个交易日跌2.16%，整个9月跌0.09%，年初至今涨21.25%，过去52周涨38.18%。*如果公司上市时间少于52周，则52周涨跌幅为上市至今涨跌幅（同样适用于上市时间少于1个月或少于5个交易日的情况）拼多多控股公司于2015年4月20日在开曼群岛注册成立,是隶属于上海寻梦信息技术有限公司的一家商家入驻模式的第三方移动电商平台，也是以人为先的新电商开创者。生于移动年代，拼多多以农产品零售平台起家，深耕农业，开创了以拼为特色的农产品零售的新模式，逐步发展成为以农副产品为鲜明特色的全品类综合性电商平台，是全球唯一具备规模的纯移动电商平台。作为新电商开创者，拼多多致力于以创新的消费者体验，将“多实惠”和“多乐趣” 融合起来为最广大用户创造持久的价值。截至2021年6月，平台年度活跃用户数达到8.499亿，商家数达到860万,平均每日在途包裹数逾亿单,是中国大陆地区用户数最多的电商平台，更是全世界最大的农副产品线上零售平台。    关注同花顺财经（ths518），获取更多机会</w:t>
       </w:r>
     </w:p>
     <w:p/>
@@ -106,21 +150,36 @@
           <w:highlight w:val="yellow"/>
           <w:highlightCs w:val="yellow"/>
         </w:rPr>
-        <w:t xml:space="preserve">HSBC（0005.HK）</w:t>
-      </w:r>
-    </w:p>
-    <w:p>
-      <w:r>
-        <w:rPr>
-          <w:b/>
-          <w:bCs/>
-        </w:rPr>
-        <w:t xml:space="preserve">8月18日（周五）港股沽空数据出炉 快手-WR沽空比率居首位</w:t>
-      </w:r>
-    </w:p>
-    <w:p>
-      <w:r>
-        <w:t xml:space="preserve">8月18日（周五），快手-WR、安踏体育-R、华润啤酒-R沽空比率位居前三，分别为100%、100%、100%。腾讯控股、中国平安、比亚迪（002594）股份沽空金额位居前三，分别为11.98亿、7.24亿、7.02亿。前十大沽空比率排行：前十大沽空金额排行：*沽空：沽空即卖空，是指卖出投资者所持有或借入的股票的交易，并希望在将来以较低的价格再买入该股票，以二者差价作为利润。（数据来源：同花顺（300033）iFinD）关注同花顺财经（ths518），获取更多机会</w:t>
+        <w:t xml:space="preserve">华熙生物（688363.SH）</w:t>
+      </w:r>
+    </w:p>
+    <w:p>
+      <w:r>
+        <w:rPr>
+          <w:b/>
+          <w:bCs/>
+        </w:rPr>
+        <w:t xml:space="preserve">沪深股通|华熙生物9月12日获外资卖出0.02%股份</w:t>
+      </w:r>
+    </w:p>
+    <w:p>
+      <w:r>
+        <w:t xml:space="preserve">同花顺（300033）数据显示，2023年9月12日，华熙生物获外资卖出4.07万股，占流通盘0.02%。截至目前，陆股通持有华熙生物532.18万股，占流通股2.69%，累计持股成本141.68元，持股亏损36.14%。　　华熙生物最近5个交易日下跌3.66%，陆股通累计净卖出13.77万股，占流通盘0.07%，区间平均卖出价91.72元；最近20个交易日下跌5.66%，陆股通累计净买入30.38万股，占流通盘0.15%，区间平均买入价93.19元；最近60个交易日下跌1.59%，陆股通累计净卖出29.6万股，占流通盘0.15%，区间平均卖出价92.94元。关注同花顺财经（ths518），获取更多机会</w:t>
+      </w:r>
+    </w:p>
+    <w:p/>
+    <w:p>
+      <w:r>
+        <w:rPr>
+          <w:b/>
+          <w:bCs/>
+        </w:rPr>
+        <w:t xml:space="preserve">华熙生物：9月12日融券卖出金额518.29万元，占当日流出金额的17.55%</w:t>
+      </w:r>
+    </w:p>
+    <w:p>
+      <w:r>
+        <w:t xml:space="preserve">同花顺（300033）数据中心显示，华熙生物9月12日获融资买入611.84万元，占当日买入金额的19.57%，当前融资余额5.58亿元，占流通市值的3.11%，低于历史50%分位水平。 融资走势表融券方面，华熙生物9月12日融券偿还5.45万股，融券卖出5.73万股，按当日收盘价计算，卖出金额518.29万元，占当日流出金额的17.55%；融券余额2.73亿，超过历史80%分位水平，处于相对高位。  融券走势表综上，华熙生物当前两融余额8.31亿元，较昨日上升0.04%，余额超过历史70%分位水平。两融余额的走势表说明1：融资余额若长期增加时表示投资者心态偏向买方，市场人气旺盛属强势市场，反之则属弱势市场。说明2：买入金额=主动买入特大单金额+主动买入大单金额+主动买入中单金额+主动买入小单金额。 关注同花顺财经（ths518），获取更多机会</w:t>
       </w:r>
     </w:p>
     <w:p/>
@@ -133,21 +192,21 @@
           <w:highlight w:val="yellow"/>
           <w:highlightCs w:val="yellow"/>
         </w:rPr>
-        <w:t xml:space="preserve">JP Morgan（JPM）</w:t>
-      </w:r>
-    </w:p>
-    <w:p>
-      <w:r>
-        <w:rPr>
-          <w:b/>
-          <w:bCs/>
-        </w:rPr>
-        <w:t xml:space="preserve">摩根大通8月18日成交额为12.67亿美元 在当日美股中排第25名</w:t>
-      </w:r>
-    </w:p>
-    <w:p>
-      <w:r>
-        <w:t xml:space="preserve">2023年8月18日，综合性银行公司摩根大通（JPM）成交额为12.67亿美元，在当日美股中排第25名，成交额较昨日减少14.82%，当日成交量为851.75万。摩根大通（JPM）于2023年8月18日涨0.23%，报148.97美元，该股过去5个交易日跌3.55%，整个8月跌5.69%，年初至今涨11.09%，过去52周涨22.47%。*如果公司上市时间少于52周，则52周涨跌幅为上市至今涨跌幅（同样适用于上市时间少于1个月或少于5个交易日的情况）2023年8月18日，Oppenheimer维持摩根大通“跑赢大盘”评级，目标价219美元。摩根大通集团于1968年根据特拉华州法律注册成立，总部位于美国纽约市。公司是一家全球领先的金融服务公司，也是美国最大的银行机构之一。公司是投资银行业务、金融服务、金融事务处理、投资管理、私人银行业务和私募股权投资方面的领导者。摩根大通的业务分成六大块：投资银行、零售金融服务、银行卡服务、商业银行、财产及证券服务和资产管理。投资银行部门提供各种投资银行产品和服务，包括企业战略和框架、股票和债券融资、风险管理、现金证券和衍生金融工具做市等方面的咨询服务和研究；服务对象包括企业、金融机构、政府部门和机构投资者。零售金融服务部门提供区域银行服务和汽车金融服务，包括支票和存款账户、抵押贷款、房屋净值贷款和企业贷款，以及通过分支银行、自动柜员机、网上银行和电话银行进行投资。公司通过其品牌为美国数百万的客户以及许多世界最知名企业、机构及政府客户提供服务。    关注同花顺财经（ths518），获取更多机会</w:t>
+        <w:t xml:space="preserve">益方生物（688382.SH）</w:t>
+      </w:r>
+    </w:p>
+    <w:p>
+      <w:r>
+        <w:rPr>
+          <w:b/>
+          <w:bCs/>
+        </w:rPr>
+        <w:t xml:space="preserve">沪深股通|益方生物9月12日获外资买入0.11%股份</w:t>
+      </w:r>
+    </w:p>
+    <w:p>
+      <w:r>
+        <w:t xml:space="preserve">同花顺（300033）数据显示，2023年9月12日，益方生物获外资买入32.81万股，占流通盘0.11%。截至目前，陆股通持有益方生物173.62万股，占流通股0.60%，累计持股成本12.50元，持股亏损0.76%。　　益方生物最近5个交易日下跌7.46%，陆股通累计净买入121.76万股，占流通盘0.37%，区间平均买入价12.76元；最近20个交易日下跌5.34%，陆股通累计净买入173.62万股，占流通盘0.84%，区间平均买入价13.07元；最近60个交易日下跌5.34%，陆股通累计净买入173.62万股，占流通盘0.84%，区间平均买入价13.07元。关注同花顺财经（ths518），获取更多机会</w:t>
       </w:r>
     </w:p>
     <w:p/>
@@ -157,12 +216,12 @@
           <w:b/>
           <w:bCs/>
         </w:rPr>
-        <w:t xml:space="preserve">Oppenheimer维持摩根大通评级为跑赢大盘 最新目标价219.00美元</w:t>
-      </w:r>
-    </w:p>
-    <w:p>
-      <w:r>
-        <w:t xml:space="preserve">同花顺（300033）美股讯 8月18日Oppenheimer维持摩根大通评级为跑赢大盘，最新目标价为219.00美元。 　　摩根大通于8月3日发布2023年中报，公司截至2023年6月30日，营业收入796.56亿美元，同比29.67%，净利润270.94亿美元，基本每股收益8.86美元。 　　摩根大通集团于1968年根据特拉华州法律注册成立，总部位于美国纽约市。公司是一家全球领先的金融服务公司，也是美国最大的银行机构之一。公司是投资银行业务、金融服务、金融事务处理、投资管理、私人银行业务和私募股权投资方面的领导者。摩根大通的业务分成六大块：投资银行、零售金融服务、银行卡服务、商业银行、财产及证券服务和资产管理。投资银行部门提供各种投资银行产品和服务，包括企业战略和框架、股票和债券融资、风险管理、现金证券和衍生金融工具做市等方面的咨询服务和研究；服务对象包括企业、金融机构、政府部门和机构投资者。零售金融服务部门提供区域银行服务和汽车金融服务，包括支票和存款账户、抵押贷款、房屋净值贷款和企业贷款，以及通过分支银行、自动柜员机、网上银行和电话银行进行投资。公司通过其品牌为美国数百万的客户以及许多世界最知名企业、机构及政府客户提供服务。 （数据来源：同花顺iFinD）关注同花顺财经（ths518），获取更多机会</w:t>
+        <w:t xml:space="preserve">益方生物：9月12日融券卖出金额259.32万元，占当日流出金额的6.43%</w:t>
+      </w:r>
+    </w:p>
+    <w:p>
+      <w:r>
+        <w:t xml:space="preserve">同花顺（300033）数据中心显示，益方生物9月12日获融资买入186.98万元，占当日买入金额的4.36%，当前融资余额3587.80万元，占流通市值的0.99%，超过历史80%分位水平，处于相对高位。 融资走势表融券方面，益方生物9月12日融券偿还3.41万股，融券卖出20.90万股，按当日收盘价计算，卖出金额259.32万元，占当日流出金额的6.43%；融券余额3761.66万，超过历史90%分位水平，处于高位。  融券走势表综上，益方生物当前两融余额7349.45万元，较昨日上升1.5%，余额超过历史90%分位水平，处于高位。两融余额的走势表说明1：融资余额若长期增加时表示投资者心态偏向买方，市场人气旺盛属强势市场，反之则属弱势市场。说明2：买入金额=主动买入特大单金额+主动买入大单金额+主动买入中单金额+主动买入小单金额。 关注同花顺财经（ths518），获取更多机会</w:t>
       </w:r>
     </w:p>
     <w:p/>
@@ -175,36 +234,21 @@
           <w:highlight w:val="yellow"/>
           <w:highlightCs w:val="yellow"/>
         </w:rPr>
-        <w:t xml:space="preserve">Morgan Stanley（MS）</w:t>
-      </w:r>
-    </w:p>
-    <w:p>
-      <w:r>
-        <w:rPr>
-          <w:b/>
-          <w:bCs/>
-        </w:rPr>
-        <w:t xml:space="preserve">摩根士丹利8月18日成交额为5.66亿美元 在当日美股中排第85名</w:t>
-      </w:r>
-    </w:p>
-    <w:p>
-      <w:r>
-        <w:t xml:space="preserve">2023年8月18日，投资银行业与经纪业公司摩根士丹利（MS）成交额为5.66亿美元，在当日美股中排第85名，成交额较昨日减少13.61%，当日成交量为665.00万。摩根士丹利（MS）于2023年8月18日跌1.05%，报84.89美元，该股过去5个交易日跌3.20%，整个8月跌7.28%，年初至今跌0.15%，过去52周跌7.46%。*如果公司上市时间少于52周，则52周涨跌幅为上市至今涨跌幅（同样适用于上市时间少于1个月或少于5个交易日的情况）2023年8月18日，Oppenheimer维持摩根士丹利“跑赢大盘”评级，目标价105美元。摩根士丹利最初于1981年根据特拉华州法律注册成立，是一家全球性金融服务公司，通过其子公司和附属公司，向包括公司、政府、金融机构和个人在内的大型多元化客户和客户群提供产品和服务。公司是一家金融控股公司，受美国联邦储备系统（Federal Reserve System）董事会根据修订后的《1956年银行控股公司法》进行监管。公司是一家全球金融服务公司，在其机构证券、全球财富管理集团和资产管理的每个业务部门都保持着重要的市场地位。    关注同花顺财经（ths518），获取更多机会</w:t>
-      </w:r>
-    </w:p>
-    <w:p/>
-    <w:p>
-      <w:r>
-        <w:rPr>
-          <w:b/>
-          <w:bCs/>
-        </w:rPr>
-        <w:t xml:space="preserve">Oppenheimer维持摩根士丹利评级为跑赢大盘 最新目标价105.00美元</w:t>
-      </w:r>
-    </w:p>
-    <w:p>
-      <w:r>
-        <w:t xml:space="preserve">同花顺（300033）美股讯 8月18日Oppenheimer维持摩根士丹利评级为跑赢大盘，最新目标价为105.00美元。 　　摩根士丹利于8月3日发布2023年中报，公司截至2023年6月30日，营业收入279.74亿美元，同比0.15%，净利润52.54亿美元，同比7.17%，基本每股收益2.98美元。 　　摩根士丹利最初于1981年根据特拉华州法律注册成立，是一家全球性金融服务公司，通过其子公司和附属公司，向包括公司、政府、金融机构和个人在内的大型多元化客户和客户群提供产品和服务。公司是一家金融控股公司，受美国联邦储备系统（Federal Reserve System）董事会根据修订后的《1956年银行控股公司法》进行监管。公司是一家全球金融服务公司，在其机构证券、全球财富管理集团和资产管理的每个业务部门都保持着重要的市场地位。 （数据来源：同花顺iFinD）关注同花顺财经（ths518），获取更多机会</w:t>
+        <w:t xml:space="preserve">知乎（ZH.N）</w:t>
+      </w:r>
+    </w:p>
+    <w:p>
+      <w:r>
+        <w:rPr>
+          <w:b/>
+          <w:bCs/>
+        </w:rPr>
+        <w:t xml:space="preserve">知乎电子书规模破17万册 独家首发科普漫画《半小时漫画中国地理》</w:t>
+      </w:r>
+    </w:p>
+    <w:p>
+      <w:r>
+        <w:t xml:space="preserve">9月12日，知乎宣布独家首发“半小时”系列科普漫画新作《半小时漫画中国地理》（第一册）。该作品由读客文化（301025）出版，由陈磊领衔的半小时漫画团队所著，是该系列作品继历史、国学、文学、经济学等学科门类之后，围绕地理学科展开的科普漫画新书。　　据介绍，“半小时漫画”是一个致力于用漫画普及通识教育的国民级品牌，将一本正经的知识变成有趣又有料的漫画科普书，已按照学科门类先后推出42本书籍，受到数千万中国读者的欢迎。“半小时漫画”全系列电子书均在知乎上线后，成为知乎电子书内容品类中头部科普作品之一。　　《半小时漫画中国地理》将各省拟人化，从自然地理到人文地理进行科普，增强读者对家乡的认同感，认识祖国的大江大河。同时，该图书番外工程篇还介绍了南水北调、东数西算、青藏铁路等大国工程，展现国家的发展和人民的智慧。　　随着《半小时漫画中国地理》独家首发，知乎也推出“半小时漫画”图书专题，盘点了该系列所有书目，让用户饱览漫画科普的趣味。　　依托庞大的社区和盐选会员内容体系，知乎积累了超过17万册电子书，与超过300家出版机构、数百位知名作家达成合作，成为国内TOP3的电子书阅读平台，为数亿读者提供优质的、沉浸式阅读体验。除了科普品类，知乎电子书库还覆盖了文学、科学、历史、哲学、网络文学等数个品类，文学大师莫言的《莫言的奇奇怪怪故事集》、日本悬疑系列《绑架回忆：轨迹博物馆2》、《泰晤士报》年度图书《七种死亡：只有法医知道的身体秘密》、理财工具书《管好你的钱》等热门作品均在知乎独家首发。关注同花顺财经（ths518），获取更多机会</w:t>
       </w:r>
     </w:p>
     <w:p/>
@@ -217,6 +261,174 @@
           <w:highlight w:val="yellow"/>
           <w:highlightCs w:val="yellow"/>
         </w:rPr>
+        <w:t xml:space="preserve">HSBC（0005.HK）</w:t>
+      </w:r>
+    </w:p>
+    <w:p>
+      <w:r>
+        <w:rPr>
+          <w:b/>
+          <w:bCs/>
+        </w:rPr>
+        <w:t xml:space="preserve">汇丰控股9月12日回购262.16万股 耗资1.52亿港币</w:t>
+      </w:r>
+    </w:p>
+    <w:p>
+      <w:r>
+        <w:t xml:space="preserve">9月13日汇丰控股发布公告称，公司于2023年9月12日在香港交易所回购262.16万股，耗资1.52亿港币，根据此次回购数量和耗资情况计算回购均价约为58.03港币；根据披露此次最高回购价58.30港币，最低回购价57.50港币。　　据了解，汇丰控股近三个月累计回购股份数为1.34亿股，占公司已发行股本的0.67%。 （数据来源：同花顺（300033）iFinD）关注同花顺财经（ths518），获取更多机会</w:t>
+      </w:r>
+    </w:p>
+    <w:p/>
+    <w:p/>
+    <w:p>
+      <w:r>
+        <w:rPr>
+          <w:b/>
+          <w:bCs/>
+          <w:highlight w:val="yellow"/>
+          <w:highlightCs w:val="yellow"/>
+        </w:rPr>
+        <w:t xml:space="preserve">CMB（3968.HK）</w:t>
+      </w:r>
+    </w:p>
+    <w:p>
+      <w:r>
+        <w:rPr>
+          <w:b/>
+          <w:bCs/>
+        </w:rPr>
+        <w:t xml:space="preserve">9月13日AH股（H/A）溢价率排行</w:t>
+      </w:r>
+    </w:p>
+    <w:p>
+      <w:r>
+        <w:t xml:space="preserve">截止9月13日（周三）收盘，弘业期货（001236）、浙江世宝（002703）、京城机电股份、分列AH溢价率最低三位，溢价率分别为-88.03%、-87.02%、-78.35%；药明康德（603259）、海尔智家（600690）、中国中免（601888）分列AH溢价率最高三位，溢价率分别为-3.03%、-7.3%、-9.41%。*AH股是指同时在A股和港股上市的公司，溢价（H/A）越小，说明H股对比A股越便宜，投资的性价比更高。AH溢价率最低10位：AH溢价率最高10位：关注同花顺财经（ths518），获取更多机会</w:t>
+      </w:r>
+    </w:p>
+    <w:p/>
+    <w:p>
+      <w:r>
+        <w:rPr>
+          <w:b/>
+          <w:bCs/>
+        </w:rPr>
+        <w:t xml:space="preserve">多家大行披露，共计要招8.8万人！但这个岗位缩招明显</w:t>
+      </w:r>
+    </w:p>
+    <w:p>
+      <w:r>
+        <w:t xml:space="preserve">在中国金融体系中，银行在宏观调控中发挥着重要作用，也是间接融资最重要的渠道。银行因规模体量大、职业稳定性、户口明确等优势，在历年秋招倍受应届生青睐。　　近日，四大国有银行、多家股份行和部分外资行陆续启动2024校园招聘。南方财经全媒体记者根据第三方机构统计，工商银行（601398）拟招聘2.14万人，农业银行（601288）拟招聘2.25万人，建设银行（601939）拟招聘1.94万人，中国银行（601988）拟招聘2.51万人，共计约8.84万人。　　总行方面，各家校招数量有所分化。工商银行总行两类岗位计划招聘120人（去年85人），建设银行总行计划招聘140人（去年201人），中国银行总行五个方向管培生招聘162人（去年150人），农业银行总部计划招聘113人（去年132人）。此外，三大政策行之一的中国农业发展银行总行计划招聘22人。　　银行金融科技岗位数量明显下降。以农业银行为例，总行科技类直属机构计划招聘376人，去年同期为836人，降幅约为55%。此外，多家银行理财子招聘数量也略有下降。　　总行管培岗竞争激烈　　9月4日起，国有银行和股份制银行密集发布总行本部2024年度校园招聘启事。　　工商银行本次招聘岗位分为总行管理培训生和小语种岗两类，相较去年，新设了需外派至境外机构的小语种岗，取消了总行运作中心岗。本次总行本部共计划招聘120人左右，相较去年的85人有所增加。　　建设银行总行本次招聘岗位分为三类，建行总行部门经办岗122人(去年同期161人），信用卡中心10人，外语类专项人才3人，建行研究员本部5人，共计140人，相较去年同期的201人有所下降，缩招部分主要来自于总行本部经办岗和信用卡中心岗位。　　农业银行总行本次计划招聘113人，相较去年132人也有缩招。其“菁穗培训生-业务管理岗”需在分行轮岗一年，期满返回总行部门；“菁穗培训生-乡村振兴专项计划/绿色金融专项计划/金融科技岗/数据分析岗”等其他岗位，录用毕业生直接入职总行部门。　　中国银行总行本次计划招聘162人，相较去年150人略有扩招。其总行管理培训生岗位分为信息科技、业务发展、金融市场、风险合规、综合管理五类。相较去年的七大类，将公司金融、个人金融、渠道运营三类岗位归集于新设立的“业务发展”方向。管培生轮岗时间在1至2年间左右。　　招商银行（600036）与大多数股份制银行一样，并未公布具体招聘人数。招行总行本次招聘分为管理培训生、金融科技生两大类，管理培训生分为公司金融、零售金融、投行与金融市场、定向分行、财务会计、法律6个小方向。相较于去年，总行两类岗位的描述中新增了“价值银行”和“数字招行”的表述，代表招行已将最新战略融入了本次校园招聘中。　　政策行方面，中国农业发展银行最先发布校园招聘公告，本次总行部门招聘22人，分别为信贷业务岗10人、财务会计岗3人、法律事务岗3人、信息科技岗3人、综合管理岗3人。　　记者注意到在招聘要求上，国有四大行和招行要求达到大学英语六级425分，但对于国际语言测试，国有四大行要求雅思6.5分和托福85分，但招行仅要求雅思6分和托福80分。可见相较于国有行，招行对国际英语测试成绩的接纳程度更高。　　外资银行的今年校招启动时间普遍早于中资银行。汇丰银行在8月19日发布秋季校园招聘公告，其全球管理培训生项目分为财富管理及个人银行业务、工商金融业务部、环球银行业务部、资本市场及证券服务部4个方向。　　汇丰并未公布具体招聘人数，一位去年刚入职的汇丰管培生向南财记者透露，外资行管培招聘规模普遍不大，去年每个业务线平均入职10人左右。　　银行金融科技岗缩招明显　　上市银行的半年报均已披露完毕，超九成银行净息差同比收窄，多家银行营收和归母净利润增速放缓甚至转负。当银行业面临盈利下滑的压力，降本增效成为许多银行下半年的重点工作，其影响可能传导到了银行金融科技岗位的校招上。　　多家银行的金融科技岗位数量均出现了明显下滑。以中国银行为例，中行的金融科技岗分布在中行软开、中银金科、中行信息科技运营中心三个总行及其直属部门，但相较去年，在招聘数量上均有明显下滑，中行软开由去年的630人缩招至360人，中银金科从去年770人锐减至50人。　　其余三大行也不例外，工行软开从去年招聘900人缩减至500人，建设银行运营数据中心从110人缩减至70人，农行研发中心从720人缩减至277人。银行业金科布局增速回落的趋势可见一斑。　　股份行方面，招行虽未公布本次秋招金融科技岗人数，但早在今年3月份，招行已开启第七季FinTech精英训练营暨2024校招提前批，招聘人数为50人。而在去年3月份，招行第六季FinTech精英训练营招聘人数为300人，可以看出缩招幅度。　　城商行中，据宁波银行校招投递页信息，总行金融科技定向生计划招聘100人，对比去年300人也有大幅缩招。　　小红书上某国有行工作人员表示，去年该行的金融科技岗并未招满，因此其缩招幅度未必那么触目惊心。一位去年入职某深圳股份行金融科技岗的人士向南财记者透露，去年该行Fintech岗校招入职60人左右，但目前组内并没有业务扩张的迫切需求。　　据了解，国有银行省级分行科技岗，工作职责大多为网络运维，设备调试，而涉及后端开发、数据分析、产品设计的等更具职业成长性的岗位，更多设置在总行和科技子公司，因此也成为了顶尖高校毕业生激烈争夺的岗位。　　根据9月初公布的中报，上市银行中仅招商银行、光大银行（601818）、兴业银行（601166）、渤海银行四家股份制银行披露了信息科技投入数据。其中，招商银行科技投入52.06亿元，同比减少2.87%；光大银行科技投入金额20.43亿元，同比减少4.44%。兴业银行上科技投入同比增加44.4%；渤海银行科技投入同比增加4.89%。根据去年的银行年报，建设银行、平安银行（000001）的金融科技投入增速已转负。　　“十四五”规划明确指出，到2025年行政办公及电子政务系统全部完成国产化替代，多份文件指导央国企落实信息化系统国产化改造。近年来银行响应国家号召，陆续进行数字化转型，大量扩招金融科技人才。但由于目前银行业信息化完成度较高，各大行的软开和数据中心接近饱和，金融科技的布局速度上有所放缓，因此在扩招节奏上逐步回归正轨。　　事实上，平安银行在中期发布会中已表示会多做“防守动作”，通过精细化管理要效益,降低运营成本,提升人均产能。建行也表示将积极运用金融科技和数字化工具，持续推动业务流程再造，提高集团集约化、智能化运营水平，降低运营成本。　　四大行理财子招聘三降一升　　银行理财子作为银行布局于资本市场的子机构，近年来获得不少求职方向为二级投研的应届生关注。本次银行理财子的招聘规模总体略有缩减，可能与去年理财产品“破净潮”残留影响，以及上半年资本市场的震荡有关。　　工银理财本次计划招聘25人，岗位分为投资研究岗(固收方向)，投资研究岗(权益方向)、交易业务岗、市场营销岗、运行管理岗、金融科技岗6个方向，相较于去年，取消了信用审批岗的招聘，并将投研岗细分为权益与固收两个方向。相较去年招聘40人有所缩招。　　建信理财连续两年秋招仅招聘开发岗，本次计划招聘5人，其中系统开发岗2人，数据开发岗2人，信息安全岗1人。去年招聘5人，其中技术研发岗3人、数据开发岗2人。　　中银理财本次计划招聘25人，包括投资研究岗、纪检工作岗、理财业务审计岗、内控合规岗、风险管理岗、运营管理岗、理财销售岗、产品研发岗、人力资源岗、综合行政岗11个方向，相较去年招聘20人有所提升。　　农银理财本次计划招聘20人，仅有业务管理岗一个投递入口，但职位描述涵盖投资研究、集中交易、风控合规、产品研发、市场营销等工作。去年招聘人数为25人。　　招银理财作为管理规模最大的理财子，计划在研究交易类、风险合规类、金融科技类、产品销售类、业务支持类5个方向招聘若干名培养生，相较去年，策划支持类微调为业务支持类。关注同花顺财经（ths518），获取更多机会</w:t>
+      </w:r>
+    </w:p>
+    <w:p/>
+    <w:p>
+      <w:r>
+        <w:rPr>
+          <w:b/>
+          <w:bCs/>
+        </w:rPr>
+        <w:t xml:space="preserve">苹果新机今日发布 招行信用卡免息分期购最长24个月</w:t>
+      </w:r>
+    </w:p>
+    <w:p>
+      <w:r>
+        <w:t xml:space="preserve">9月13日凌晨1点，苹果秋季发布会如期而至，各界期待已久的iPhone 15系列等新品悬念揭晓。　　在今年的发布会上，苹果预计将一如既往推出4款机型，即标准版的iPhone 15、iPhone 15 Plus，以及高端版的15 Pro和Pro Max。　　值得注意的是，iPhone 15全系列“登岛”，彻底告别“刘海屏”。对于标准版机型而言，这可能是近几年来的外观设计上最大的改进。　　此外，iPhone 15系列采用USB-C接口，而不是Lightning接口，这将允许iPhone、iPad和Mac电脑共享一个充电器和充电线。这一变化并不是苹果想做出的，而是因为欧盟要求电子产品必须有一个标准化的充电端口。　　基本款手机的相机性能也得到显著改进，主相机传感器从12兆像素提升为48兆像素，与去年iPhone 14 Pro高端版的主摄像头分辨率相匹敌。　　对于更高端的Pro和Pro Max系列来说，其外观改变更为显著：在外观上首次使用了质地坚固和轻盈的钛金属，这种普遍应用于航天器的优质合金具有金属中首屈一指的强度重量比。　　在性能方面，iPhone 15 Pro系列搭载全新的A17 Pro芯片，A17 Pro是业内首款3纳米工艺的芯片，拥有190亿个晶体管，配备六核CPU，性能核心提升最快可达10%。但标准版的iPhone 15将采用目前在iPhone 14 Pro和Pro Max上使用的A16芯片。　　至于消费者最为关心的价格，基础128G款iPhone及iPhone Pro价格不变，256G以上都比上一代贵了一些，内存越大加价越多。iPhone 15的国行起售价为5999元，iPhone 15 Plus为6999元，iPhone 15 Pro为7999 元，iPhone 15 Pro Max为9999元。如果是1TB的iPhone 15 Pro，比iPhone 13 Pro起售价足足贵了1000元。　　预购将于9月15日（周五）开启，9月22日（周五）起正式发售。　　目前，苹果官网支持蚂蚁金服 (花呗) 以及招商银行（600036）等3家银行的分期付款。其中，消费者使用招商银行信用卡分期购机可享受最多24期免息分期付款，是支持分期期数最多的银行之一。　　不仅有免息分期的吸引力，招商银行信用卡更是推出“免单”福利。据掌上生活App显示，9月13日至12月31日期间，在Apple官网或Apple Store零售店等指定渠道使用招行信用卡分期购买苹果产品，可享受最多24期免息分期付款。分期金额满1000元，即可参与抽奖活动，奖品包括：分期购机免单、488元还款金等，活动限前20万名用户。　　据悉，招商银行信用卡和苹果的合作已经有多年，早在2013年招商银行信用卡就成为苹果国内首家官网分期合作伙伴。如今，“买苹果就选招商银行信用卡”更成为不少“果粉”的口头禅。　　iPhone 15系列新品也将同步在天猫全球首发。天猫 Apple Store 官方旗舰店已第一时间开通新品预约通道。　　作为目前苹果公司开在电商平台的全球唯一的官方旗舰店，天猫Apple Store官方旗舰店，将在9月15日晚8点，开启现货预售。同时，天猫Apple Store官方旗舰店与苹果官网共享库存，iPhone 15系列货品充足，不断货。此外，iPhone 15系列首发，天猫Apple Store官方旗舰店还提供12期分期免息优惠。　　有分析人士指出，iPhone 15系列手机的销量可能会有着不错的表现，因为其有着非常大的潜在换机市场。该分析人士称，在当前全球12亿的iPhone用户中，约3亿在过去的4年没有升级新的iPhone。考虑到苹果用户一般有着较强的产品黏性，这意味着会有不少在未来会继续购买更新的iPhone，而iPhone 15可能是他们的首选，但是否换机将取决于新iPhone 15系列手机的价格与性能是否符合预期。　　集邦咨询预计，iPhone 15新机全系列产出约8000万支，相较去年同期增长近6%。然而，市场景气不佳，加上华为的强势回归，可能将冲击今年iPhone整体销量，因此预估iPhone全年生产总数约落在2.2亿至2.25亿部，同比减少约5%。　　目前，苹果在高端智能手机市场的地位比较巩固。在过去三年，iPhone在全球智能手机市场的份额逐步攀升，在2020年、2021年、2022年的市场份额分别为15.9%、17.3%、18.8%。关注同花顺财经（ths518），获取更多机会</w:t>
+      </w:r>
+    </w:p>
+    <w:p/>
+    <w:p/>
+    <w:p>
+      <w:r>
+        <w:rPr>
+          <w:b/>
+          <w:bCs/>
+          <w:highlight w:val="yellow"/>
+          <w:highlightCs w:val="yellow"/>
+        </w:rPr>
+        <w:t xml:space="preserve">JP Morgan（JPM）</w:t>
+      </w:r>
+    </w:p>
+    <w:p>
+      <w:r>
+        <w:rPr>
+          <w:b/>
+          <w:bCs/>
+        </w:rPr>
+        <w:t xml:space="preserve">摩根大通：下调耐世特目标价至4港元 评级降至“减持”</w:t>
+      </w:r>
+    </w:p>
+    <w:p>
+      <w:r>
+        <w:t xml:space="preserve">摩根大通发布研究报告称，全美汽车工人联合会(UAW)已宣布打算对所有尚未9月中旬之前达成加薪新合约的汽车制造商进行罢工，这加大了供应商的风险，考虑到潜在的罢工影响，下调耐世特(01316)下半年的盈利预测超过50%，并建议投资者等待不确定性因素消除后再入货，下调目标价20%，由5港元减至4港元，评级由“中性”降至“减持”。关注同花顺财经（ths518），获取更多机会</w:t>
+      </w:r>
+    </w:p>
+    <w:p/>
+    <w:p>
+      <w:r>
+        <w:rPr>
+          <w:b/>
+          <w:bCs/>
+        </w:rPr>
+        <w:t xml:space="preserve">摩根大通9月12日成交额为12.21亿美元 在当日美股中排第24名</w:t>
+      </w:r>
+    </w:p>
+    <w:p>
+      <w:r>
+        <w:t xml:space="preserve">2023年9月12日，综合性银行公司摩根大通（JPM）成交额为12.21亿美元，在当日美股中排第24名，成交额较昨日增加23.39%，当日成交量为836.32万。摩根大通（JPM）于2023年9月12日涨1.30%，报146.34美元，该股过去5个交易日涨0.79%，整个9月涨0.01%，年初至今涨9.13%，过去52周涨21.36%。*如果公司上市时间少于52周，则52周涨跌幅为上市至今涨跌幅（同样适用于上市时间少于1个月或少于5个交易日的情况）2023年9月12日，Morgan Stanley维持摩根大通“增持”评级，目标价179美元。摩根大通集团于1968年根据特拉华州法律注册成立，总部位于美国纽约市。公司是一家全球领先的金融服务公司，也是美国最大的银行机构之一。公司是投资银行业务、金融服务、金融事务处理、投资管理、私人银行业务和私募股权投资方面的领导者。摩根大通的业务分成六大块：投资银行、零售金融服务、银行卡服务、商业银行、财产及证券服务和资产管理。投资银行部门提供各种投资银行产品和服务，包括企业战略和框架、股票和债券融资、风险管理、现金证券和衍生金融工具做市等方面的咨询服务和研究；服务对象包括企业、金融机构、政府部门和机构投资者。零售金融服务部门提供区域银行服务和汽车金融服务，包括支票和存款账户、抵押贷款、房屋净值贷款和企业贷款，以及通过分支银行、自动柜员机、网上银行和电话银行进行投资。公司通过其品牌为美国数百万的客户以及许多世界最知名企业、机构及政府客户提供服务。    关注同花顺财经（ths518），获取更多机会</w:t>
+      </w:r>
+    </w:p>
+    <w:p/>
+    <w:p>
+      <w:r>
+        <w:rPr>
+          <w:b/>
+          <w:bCs/>
+        </w:rPr>
+        <w:t xml:space="preserve">RBC Capital重申摩根大通评级为跑赢大盘 最新目标价158.00美元</w:t>
+      </w:r>
+    </w:p>
+    <w:p>
+      <w:r>
+        <w:t xml:space="preserve">同花顺（300033）美股讯 9月12日RBC Capital重申摩根大通评级为跑赢大盘，最新目标价为158.00美元。 　　摩根大通于8月3日发布2023年中报，公司截至2023年6月30日，营业收入796.56亿美元，同比29.67%，净利润270.94亿美元，基本每股收益8.86美元。 　　摩根大通集团于1968年根据特拉华州法律注册成立，总部位于美国纽约市。公司是一家全球领先的金融服务公司，也是美国最大的银行机构之一。公司是投资银行业务、金融服务、金融事务处理、投资管理、私人银行业务和私募股权投资方面的领导者。摩根大通的业务分成六大块：投资银行、零售金融服务、银行卡服务、商业银行、财产及证券服务和资产管理。投资银行部门提供各种投资银行产品和服务，包括企业战略和框架、股票和债券融资、风险管理、现金证券和衍生金融工具做市等方面的咨询服务和研究；服务对象包括企业、金融机构、政府部门和机构投资者。零售金融服务部门提供区域银行服务和汽车金融服务，包括支票和存款账户、抵押贷款、房屋净值贷款和企业贷款，以及通过分支银行、自动柜员机、网上银行和电话银行进行投资。公司通过其品牌为美国数百万的客户以及许多世界最知名企业、机构及政府客户提供服务。 （数据来源：同花顺iFinD）关注同花顺财经（ths518），获取更多机会</w:t>
+      </w:r>
+    </w:p>
+    <w:p/>
+    <w:p/>
+    <w:p>
+      <w:r>
+        <w:rPr>
+          <w:b/>
+          <w:bCs/>
+          <w:highlight w:val="yellow"/>
+          <w:highlightCs w:val="yellow"/>
+        </w:rPr>
+        <w:t xml:space="preserve">Morgan Stanley（MS）</w:t>
+      </w:r>
+    </w:p>
+    <w:p>
+      <w:r>
+        <w:rPr>
+          <w:b/>
+          <w:bCs/>
+        </w:rPr>
+        <w:t xml:space="preserve">摩根士丹利9月12日成交额为7.63亿美元 在当日美股中排第48名</w:t>
+      </w:r>
+    </w:p>
+    <w:p>
+      <w:r>
+        <w:t xml:space="preserve">2023年9月12日，投资银行业与经纪业公司摩根士丹利（MS）成交额为7.63亿美元，在当日美股中排第48名，成交额较昨日增加16.74%，当日成交量为894.26万。摩根士丹利（MS）于2023年9月12日涨2.44%，报85.55美元，该股过去5个交易日涨0.84%，整个9月涨0.47%，年初至今涨0.62%，过去52周跌5.10%。*如果公司上市时间少于52周，则52周涨跌幅为上市至今涨跌幅（同样适用于上市时间少于1个月或少于5个交易日的情况）摩根士丹利最初于1981年根据特拉华州法律注册成立，是一家全球性金融服务公司，通过其子公司和附属公司，向包括公司、政府、金融机构和个人在内的大型多元化客户和客户群提供产品和服务。公司是一家金融控股公司，受美国联邦储备系统（Federal Reserve System）董事会根据修订后的《1956年银行控股公司法》进行监管。公司是一家全球金融服务公司，在其机构证券、全球财富管理集团和资产管理的每个业务部门都保持着重要的市场地位。    关注同花顺财经（ths518），获取更多机会</w:t>
+      </w:r>
+    </w:p>
+    <w:p/>
+    <w:p/>
+    <w:p>
+      <w:r>
+        <w:rPr>
+          <w:b/>
+          <w:bCs/>
+          <w:highlight w:val="yellow"/>
+          <w:highlightCs w:val="yellow"/>
+        </w:rPr>
         <w:t xml:space="preserve">Goldman Sachs（GS）</w:t>
       </w:r>
     </w:p>
@@ -226,27 +438,39 @@
           <w:b/>
           <w:bCs/>
         </w:rPr>
-        <w:t xml:space="preserve">高盛8月18日成交额为5.62亿美元 成交额较上个交易日减少45.56%。</w:t>
-      </w:r>
-    </w:p>
-    <w:p>
-      <w:r>
-        <w:t xml:space="preserve">2023年8月18日，投资银行业与经纪业公司高盛（GS）成交额为5.62亿美元，在当日美股中排第86名，成交额较昨日减少45.56%，当日成交量为173.05万。高盛（GS）于2023年8月18日跌0.79%，报324.93美元，该股过去5个交易日跌4.64%，整个8月跌8.69%，年初至今跌5.37%，过去52周跌8.35%。*如果公司上市时间少于52周，则52周涨跌幅为上市至今涨跌幅（同样适用于上市时间少于1个月或少于5个交易日的情况）2023年8月18日，Oppenheimer维持高盛“跑赢大盘”评级，目标价461美元。高盛集团是一家全球领先的投资银行，证券和投资管理公司，为包括公司，金融机构，政府和个人在内的众多多元化客户群提供广泛的金融服务。    关注同花顺财经（ths518），获取更多机会</w:t>
+        <w:t xml:space="preserve">高盛9月12日成交额为6.80亿美元 成交额较上个交易日增加62.66%。</w:t>
+      </w:r>
+    </w:p>
+    <w:p>
+      <w:r>
+        <w:t xml:space="preserve">2023年9月12日，投资银行业与经纪业公司高盛（GS）成交额为6.80亿美元，在当日美股中排第61名，成交额较昨日增加62.66%，当日成交量为205.47万。高盛（GS）于2023年9月12日涨1.93%，报330.9美元，该股过去5个交易日涨2.21%，整个9月涨0.97%，年初至今跌3.63%，过去52周跌3.41%。*如果公司上市时间少于52周，则52周涨跌幅为上市至今涨跌幅（同样适用于上市时间少于1个月或少于5个交易日的情况）2023年9月12日，JMP Securities重申高盛“跑赢大盘”评级，目标价450美元。高盛集团是一家全球领先的投资银行，证券和投资管理公司，为包括公司，金融机构，政府和个人在内的众多多元化客户群提供广泛的金融服务。    关注同花顺财经（ths518），获取更多机会</w:t>
       </w:r>
     </w:p>
     <w:p/>
-    <w:p>
-      <w:r>
-        <w:rPr>
-          <w:b/>
-          <w:bCs/>
-        </w:rPr>
-        <w:t xml:space="preserve">Oppenheimer维持高盛评级为跑赢大盘 最新目标价461.00美元</w:t>
-      </w:r>
-    </w:p>
-    <w:p>
-      <w:r>
-        <w:t xml:space="preserve">同花顺（300033）美股讯 8月18日Oppenheimer维持高盛评级为跑赢大盘，最新目标价为461.00美元。 　　高盛于8月3日发布2023年中报，公司截至2023年6月30日，营业收入231.19亿美元，同比-6.77%，净利润44.50亿美元，同比-0.89%，基本每股收益12.00美元。 　　高盛集团是一家全球领先的投资银行，证券和投资管理公司，为包括公司，金融机构，政府和个人在内的众多多元化客户群提供广泛的金融服务。 （数据来源：同花顺iFinD）关注同花顺财经（ths518），获取更多机会</w:t>
+    <w:p/>
+    <w:p>
+      <w:r>
+        <w:rPr>
+          <w:b/>
+          <w:bCs/>
+          <w:highlight w:val="yellow"/>
+          <w:highlightCs w:val="yellow"/>
+        </w:rPr>
+        <w:t xml:space="preserve">UBS（UBS）</w:t>
+      </w:r>
+    </w:p>
+    <w:p>
+      <w:r>
+        <w:rPr>
+          <w:b/>
+          <w:bCs/>
+        </w:rPr>
+        <w:t xml:space="preserve">罢工威胁不足为惧! 瑞银坚定看涨福特(F.US)与通用汽车(GM.US)</w:t>
+      </w:r>
+    </w:p>
+    <w:p>
+      <w:r>
+        <w:t xml:space="preserve">美国三大汽车巨头之一的福特汽车公司(F.US)在周三美股盘前交易中走高，此前国际大行瑞银集团(UBS)对该股的评级从看跌转为看涨。瑞银分析师Joseph Spak指出，通过汽车升级和提高价格，该公司将获得高达200亿美元的业绩增长机遇。瑞银将福特汽车股票评级调整为“买入”，目标价格则定为15美元，意味着12个月左右的潜在上行空间达20%。　　尽管福特汽车经营状况面临美国汽车工人联合会(UAW)发起的大规模罢工带来的巨大威胁，但瑞银分析师Joseph Spak表示，福特旗下的Pro业务也许能够帮助该公司展现出比预期更强的弹性，这将有助于缓解公司其他业务板块问题带来的不利影响。　　此外，瑞银集团也看好另一汽车巨头通用汽车(GM.US)的股价上行空间，并将该集团对通用汽车的股票评级定为“买入”。瑞银分析师Spak表示，通用汽车旗下高利润率的内燃机汽车业务可以为向通用汽车的电动汽车转型规划提供资金支持。该分析师强调，从整体来看，UAW发起的罢工带来的影响是暂时的。　　瑞银集团将通用汽车的目标价定为44美元，强调其风险回报现状具有投资吸引力，瑞银这一目标价意味着通用12个月左右的潜在上行空间达30%。　　据知情人士透露，全美汽车工人联合会(UAW)的近15万名成员和底特律三大汽车制造商福特汽车、通用汽车和Stellantis NV在新的劳动合同上仍存在“很大分歧”，如果在最后期限前无法达成协议，UAW工会将考虑在两家公司旗下的个别工厂罢工。　　 UAW主席Shawn Fain计划在美国东部时间9月14日晚上10点巩固工会的罢工计划，也就是合同正式到期前两个小时。谈判代表正在夜以复日地与通用汽车、福特汽车和Stellantis NV达成协议，但这些汽车公司目前均没有屈服于UAW的要求。　　 Fain在几次言辞激烈的网上讲话中敦促工会的15万名成员准备罢工。这位UAW主席表示，美国联合汽车工人联合会将与汽车公司进行全天候谈判，直到双方彻底达成协议。　　福特汽车公司股价周二收涨1.88%，至12.450美元，而此前52周的交易区间为10.37美元至15.42美元。通用汽车周二收涨2.61%，至33.470美元。关注同花顺财经（ths518），获取更多机会</w:t>
       </w:r>
     </w:p>
     <w:p/>
@@ -395,7 +619,7 @@
           </w:tcPr>
           <w:p>
             <w:r>
-              <w:t xml:space="preserve">再鼎医药（ZLAB.O） 8 月 18 日 跌幅 3%, 收盘价 22.72 美元</w:t>
+              <w:t xml:space="preserve">再鼎医药（ZLAB.O） 9 月 12 日 涨幅 5%, 收盘价 28.91 美元</w:t>
             </w:r>
           </w:p>
         </w:tc>
@@ -470,7 +694,7 @@
           </w:tcPr>
           <w:p>
             <w:r>
-              <w:t xml:space="preserve">拼多多（PDD.O） 8 月 18 日 跌幅 3%, 收盘价 76.98 美元</w:t>
+              <w:t xml:space="preserve">拼多多（PDD.O） 9 月 12 日 跌幅 4%, 收盘价 75.76 美元</w:t>
             </w:r>
           </w:p>
         </w:tc>
@@ -545,7 +769,7 @@
           </w:tcPr>
           <w:p>
             <w:r>
-              <w:t xml:space="preserve">怪兽充电（EM.O） 8 月 18 日 涨幅 4%, 收盘价 0.95 美元</w:t>
+              <w:t xml:space="preserve">怪兽充电（EM.O） 9 月 12 日 涨幅 1%, 收盘价 0.9998 美元</w:t>
             </w:r>
           </w:p>
         </w:tc>
@@ -620,7 +844,7 @@
           </w:tcPr>
           <w:p>
             <w:r>
-              <w:t xml:space="preserve">科兴生物（SVA.O） 8 月 18 日 跌幅 0%, 收盘价 6.47 美元</w:t>
+              <w:t xml:space="preserve">科兴生物（SVA.O） 9 月 12 日 跌幅 0%, 收盘价 6.47 美元</w:t>
             </w:r>
           </w:p>
         </w:tc>
@@ -695,7 +919,7 @@
           </w:tcPr>
           <w:p>
             <w:r>
-              <w:t xml:space="preserve">和铂医药（2142.HK） 8 月 19 日 跌幅 1%, 收盘价 1.68 港币</w:t>
+              <w:t xml:space="preserve">和铂医药（2142.HK） 9 月 13 日 跌幅 7%, 收盘价 1.68 港币</w:t>
             </w:r>
           </w:p>
         </w:tc>
@@ -770,7 +994,7 @@
           </w:tcPr>
           <w:p>
             <w:r>
-              <w:t xml:space="preserve">Cepton（CPTN.O） 8 月 18 日 跌幅 4%, 收盘价 0.5912 美元</w:t>
+              <w:t xml:space="preserve">Cepton（CPTN.O） 9 月 12 日 涨幅 4%, 收盘价 0.6415 美元</w:t>
             </w:r>
           </w:p>
         </w:tc>
@@ -845,7 +1069,7 @@
           </w:tcPr>
           <w:p>
             <w:r>
-              <w:t xml:space="preserve">Bitdeer（BTDR） 8 月 18 日 跌幅 3%, 收盘价 13.29 美元</w:t>
+              <w:t xml:space="preserve">Bitdeer（BTDR） 9 月 12 日 跌幅 10%, 收盘价 12.82 美元</w:t>
             </w:r>
           </w:p>
         </w:tc>
@@ -920,7 +1144,7 @@
           </w:tcPr>
           <w:p>
             <w:r>
-              <w:t xml:space="preserve">华熙生物（688363.SH） 8 月 19 日 跌幅 0%, 收盘价 97.35 元</w:t>
+              <w:t xml:space="preserve">华熙生物（688363.SH） 9 月 13 日 涨幅 1%, 收盘价 90.07 元</w:t>
             </w:r>
           </w:p>
         </w:tc>
@@ -995,7 +1219,7 @@
           </w:tcPr>
           <w:p>
             <w:r>
-              <w:t xml:space="preserve">九丰能源（605090.SH） 8 月 19 日 涨幅 0%, 收盘价 22.6 元</w:t>
+              <w:t xml:space="preserve">九丰能源（605090.SH） 9 月 13 日 涨幅 1%, 收盘价 23.41 元</w:t>
             </w:r>
           </w:p>
         </w:tc>
@@ -1070,7 +1294,7 @@
           </w:tcPr>
           <w:p>
             <w:r>
-              <w:t xml:space="preserve">康宁杰瑞（9966.HK） 8 月 19 日 跌幅 5%, 收盘价 6.99 港币</w:t>
+              <w:t xml:space="preserve">康宁杰瑞（9966.HK） 9 月 13 日 跌幅 1%, 收盘价 9.25 港币</w:t>
             </w:r>
           </w:p>
         </w:tc>
@@ -1145,7 +1369,7 @@
           </w:tcPr>
           <w:p>
             <w:r>
-              <w:t xml:space="preserve">东曜药业（1875.HK） 8 月 19 日 跌幅 7%, 收盘价 2.01 港币</w:t>
+              <w:t xml:space="preserve">东曜药业（1875.HK） 9 月 13 日 跌幅 0%, 收盘价 2.25 港币</w:t>
             </w:r>
           </w:p>
         </w:tc>
@@ -1220,7 +1444,7 @@
           </w:tcPr>
           <w:p>
             <w:r>
-              <w:t xml:space="preserve">益方生物（688382.SH） 8 月 19 日 跌幅 2%, 收盘价 13.11 元</w:t>
+              <w:t xml:space="preserve">益方生物（688382.SH） 9 月 13 日 跌幅 1%, 收盘价 14.27 元</w:t>
             </w:r>
           </w:p>
         </w:tc>
@@ -1295,7 +1519,7 @@
           </w:tcPr>
           <w:p>
             <w:r>
-              <w:t xml:space="preserve">康乃德（CNTB.O） 8 月 18 日 跌幅 1%, 收盘价 0.8938 美元</w:t>
+              <w:t xml:space="preserve">康乃德（CNTB.O） 9 月 12 日 跌幅 0%, 收盘价 1.09 美元</w:t>
             </w:r>
           </w:p>
         </w:tc>
@@ -1370,7 +1594,7 @@
           </w:tcPr>
           <w:p>
             <w:r>
-              <w:t xml:space="preserve">知乎（ZH.N） 8 月 18 日 跌幅 3%, 收盘价 1.1 美元</w:t>
+              <w:t xml:space="preserve">知乎（ZH.N） 9 月 12 日 跌幅 6%, 收盘价 1.105 美元</w:t>
             </w:r>
           </w:p>
         </w:tc>
@@ -1445,7 +1669,7 @@
           </w:tcPr>
           <w:p>
             <w:r>
-              <w:t xml:space="preserve">3D MEDICINES（思路迪） 8 月 19 日 跌幅 9%, 收盘价 30.7 港币</w:t>
+              <w:t xml:space="preserve">3D MEDICINES（思路迪） 9 月 13 日 涨幅 1%, 收盘价 120.5 港币</w:t>
             </w:r>
           </w:p>
         </w:tc>
@@ -1520,7 +1744,7 @@
           </w:tcPr>
           <w:p>
             <w:r>
-              <w:t xml:space="preserve">博安生物（6955.HK） 8 月 19 日 跌幅 0%, 收盘价 15.1 港币</w:t>
+              <w:t xml:space="preserve">博安生物（6955.HK） 9 月 13 日 涨幅 2%, 收盘价 15.86 港币</w:t>
             </w:r>
           </w:p>
         </w:tc>
@@ -1595,7 +1819,7 @@
           </w:tcPr>
           <w:p>
             <w:r>
-              <w:t xml:space="preserve">满帮（YMM.N） 8 月 18 日 跌幅 1%, 收盘价 6.16 美元</w:t>
+              <w:t xml:space="preserve">满帮（YMM.N） 9 月 12 日 跌幅 6%, 收盘价 6.895 美元</w:t>
             </w:r>
           </w:p>
         </w:tc>
@@ -1670,7 +1894,7 @@
           </w:tcPr>
           <w:p>
             <w:r>
-              <w:t xml:space="preserve">万凯新材（301216.SZ） 8 月 19 日 跌幅 1%, 收盘价 15.29 元</w:t>
+              <w:t xml:space="preserve">万凯新材（301216.SZ） 9 月 13 日 跌幅 1%, 收盘价 15.99 元</w:t>
             </w:r>
           </w:p>
         </w:tc>
@@ -1745,7 +1969,7 @@
           </w:tcPr>
           <w:p>
             <w:r>
-              <w:t xml:space="preserve">叮当健康（9886.HK） 8 月 19 日 跌幅 3%, 收盘价 2.58 港币</w:t>
+              <w:t xml:space="preserve">叮当健康（9886.HK） 9 月 13 日 跌幅 4%, 收盘价 2.59 港币</w:t>
             </w:r>
           </w:p>
         </w:tc>
@@ -1780,27 +2004,27 @@
           </w:tcPr>
           <w:p>
             <w:r>
-              <w:t xml:space="preserve">Standard Chartered Bank</w:t>
-            </w:r>
-          </w:p>
-        </w:tc>
-        <w:tc>
-          <w:tcPr>
-            <w:tcW w:type="dxa" w:w="901"/>
-          </w:tcPr>
-          <w:p>
-            <w:r>
-              <w:t xml:space="preserve">N/A</w:t>
-            </w:r>
-          </w:p>
-        </w:tc>
-        <w:tc>
-          <w:tcPr>
-            <w:tcW w:type="dxa" w:w="901"/>
-          </w:tcPr>
-          <w:p>
-            <w:r>
-              <w:t xml:space="preserve">2888.HK</w:t>
+              <w:t xml:space="preserve">汇通达</w:t>
+            </w:r>
+          </w:p>
+        </w:tc>
+        <w:tc>
+          <w:tcPr>
+            <w:tcW w:type="dxa" w:w="901"/>
+          </w:tcPr>
+          <w:p>
+            <w:r>
+              <w:t xml:space="preserve">Share</w:t>
+            </w:r>
+          </w:p>
+        </w:tc>
+        <w:tc>
+          <w:tcPr>
+            <w:tcW w:type="dxa" w:w="901"/>
+          </w:tcPr>
+          <w:p>
+            <w:r>
+              <w:t xml:space="preserve">9878.HK</w:t>
             </w:r>
           </w:p>
         </w:tc>
@@ -1820,7 +2044,7 @@
           </w:tcPr>
           <w:p>
             <w:r>
-              <w:t xml:space="preserve">Standard Chartered Bank（2888.HK） 8 月 19 日 跌幅 1%, 收盘价 72.45 港币</w:t>
+              <w:t xml:space="preserve">汇通达网络（9878.HK） 9 月 13 日 跌幅 0%, 收盘价 29.5 港币</w:t>
             </w:r>
           </w:p>
         </w:tc>
@@ -1855,37 +2079,37 @@
           </w:tcPr>
           <w:p>
             <w:r>
-              <w:t xml:space="preserve">HSBC</w:t>
-            </w:r>
-          </w:p>
-        </w:tc>
-        <w:tc>
-          <w:tcPr>
-            <w:tcW w:type="dxa" w:w="901"/>
-          </w:tcPr>
-          <w:p>
-            <w:r>
-              <w:t xml:space="preserve">N/A</w:t>
-            </w:r>
-          </w:p>
-        </w:tc>
-        <w:tc>
-          <w:tcPr>
-            <w:tcW w:type="dxa" w:w="901"/>
-          </w:tcPr>
-          <w:p>
-            <w:r>
-              <w:t xml:space="preserve">0005.HK</w:t>
-            </w:r>
-          </w:p>
-        </w:tc>
-        <w:tc>
-          <w:tcPr>
-            <w:tcW w:type="dxa" w:w="901"/>
-          </w:tcPr>
-          <w:p>
-            <w:r>
-              <w:t xml:space="preserve">HKD</w:t>
+              <w:t xml:space="preserve">中辰股份</w:t>
+            </w:r>
+          </w:p>
+        </w:tc>
+        <w:tc>
+          <w:tcPr>
+            <w:tcW w:type="dxa" w:w="901"/>
+          </w:tcPr>
+          <w:p>
+            <w:r>
+              <w:t xml:space="preserve">Share</w:t>
+            </w:r>
+          </w:p>
+        </w:tc>
+        <w:tc>
+          <w:tcPr>
+            <w:tcW w:type="dxa" w:w="901"/>
+          </w:tcPr>
+          <w:p>
+            <w:r>
+              <w:t xml:space="preserve">300933.SZ</w:t>
+            </w:r>
+          </w:p>
+        </w:tc>
+        <w:tc>
+          <w:tcPr>
+            <w:tcW w:type="dxa" w:w="901"/>
+          </w:tcPr>
+          <w:p>
+            <w:r>
+              <w:t xml:space="preserve">RMB</w:t>
             </w:r>
           </w:p>
         </w:tc>
@@ -1895,7 +2119,7 @@
           </w:tcPr>
           <w:p>
             <w:r>
-              <w:t xml:space="preserve">HSBC（0005.HK） 8 月 19 日 跌幅 1%, 收盘价 58.65 港币</w:t>
+              <w:t xml:space="preserve">中辰股份（300933.SZ） 9 月 13 日 涨幅 0%, 收盘价 7.96 元</w:t>
             </w:r>
           </w:p>
         </w:tc>
@@ -1930,7 +2154,7 @@
           </w:tcPr>
           <w:p>
             <w:r>
-              <w:t xml:space="preserve">CMB Wing Lung (CMB)</w:t>
+              <w:t xml:space="preserve">Standard Chartered Bank</w:t>
             </w:r>
           </w:p>
         </w:tc>
@@ -1950,7 +2174,7 @@
           </w:tcPr>
           <w:p>
             <w:r>
-              <w:t xml:space="preserve">3968.HK</w:t>
+              <w:t xml:space="preserve">2888.HK</w:t>
             </w:r>
           </w:p>
         </w:tc>
@@ -1970,7 +2194,7 @@
           </w:tcPr>
           <w:p>
             <w:r>
-              <w:t xml:space="preserve">CMB（3968.HK） 8 月 19 日 跌幅 0%, 收盘价 30.95 港币</w:t>
+              <w:t xml:space="preserve">Standard Chartered Bank（2888.HK） 9 月 13 日 涨幅 1%, 收盘价 70.35 港币</w:t>
             </w:r>
           </w:p>
         </w:tc>
@@ -2005,7 +2229,7 @@
           </w:tcPr>
           <w:p>
             <w:r>
-              <w:t xml:space="preserve">DBS</w:t>
+              <w:t xml:space="preserve">HSBC</w:t>
             </w:r>
           </w:p>
         </w:tc>
@@ -2025,17 +2249,17 @@
           </w:tcPr>
           <w:p>
             <w:r>
-              <w:t xml:space="preserve">HK05</w:t>
-            </w:r>
-          </w:p>
-        </w:tc>
-        <w:tc>
-          <w:tcPr>
-            <w:tcW w:type="dxa" w:w="901"/>
-          </w:tcPr>
-          <w:p>
-            <w:r>
-              <w:t xml:space="preserve">SGD</w:t>
+              <w:t xml:space="preserve">0005.HK</w:t>
+            </w:r>
+          </w:p>
+        </w:tc>
+        <w:tc>
+          <w:tcPr>
+            <w:tcW w:type="dxa" w:w="901"/>
+          </w:tcPr>
+          <w:p>
+            <w:r>
+              <w:t xml:space="preserve">HKD</w:t>
             </w:r>
           </w:p>
         </w:tc>
@@ -2045,7 +2269,7 @@
           </w:tcPr>
           <w:p>
             <w:r>
-              <w:t xml:space="preserve">DBS（D05.SG） 8 月 19 日 跌幅 0%, 收盘价 32.72 新加坡元</w:t>
+              <w:t xml:space="preserve">HSBC（0005.HK） 9 月 13 日 涨幅 0%, 收盘价 62.95 港币</w:t>
             </w:r>
           </w:p>
         </w:tc>
@@ -2080,7 +2304,7 @@
           </w:tcPr>
           <w:p>
             <w:r>
-              <w:t xml:space="preserve">East West Bank</w:t>
+              <w:t xml:space="preserve">CMB Wing Lung (CMB)</w:t>
             </w:r>
           </w:p>
         </w:tc>
@@ -2100,17 +2324,17 @@
           </w:tcPr>
           <w:p>
             <w:r>
-              <w:t xml:space="preserve">EWBC</w:t>
-            </w:r>
-          </w:p>
-        </w:tc>
-        <w:tc>
-          <w:tcPr>
-            <w:tcW w:type="dxa" w:w="901"/>
-          </w:tcPr>
-          <w:p>
-            <w:r>
-              <w:t xml:space="preserve">USD</w:t>
+              <w:t xml:space="preserve">3968.HK</w:t>
+            </w:r>
+          </w:p>
+        </w:tc>
+        <w:tc>
+          <w:tcPr>
+            <w:tcW w:type="dxa" w:w="901"/>
+          </w:tcPr>
+          <w:p>
+            <w:r>
+              <w:t xml:space="preserve">HKD</w:t>
             </w:r>
           </w:p>
         </w:tc>
@@ -2120,7 +2344,7 @@
           </w:tcPr>
           <w:p>
             <w:r>
-              <w:t xml:space="preserve">East West Bank（EWBC） 8 月 18 日 跌幅 0%, 收盘价 54.79 美元</w:t>
+              <w:t xml:space="preserve">CMB（3968.HK） 9 月 13 日 跌幅 3%, 收盘价 33.05 港币</w:t>
             </w:r>
           </w:p>
         </w:tc>
@@ -2155,7 +2379,7 @@
           </w:tcPr>
           <w:p>
             <w:r>
-              <w:t xml:space="preserve">JP Morgan</w:t>
+              <w:t xml:space="preserve">DBS</w:t>
             </w:r>
           </w:p>
         </w:tc>
@@ -2175,17 +2399,17 @@
           </w:tcPr>
           <w:p>
             <w:r>
-              <w:t xml:space="preserve">JPM</w:t>
-            </w:r>
-          </w:p>
-        </w:tc>
-        <w:tc>
-          <w:tcPr>
-            <w:tcW w:type="dxa" w:w="901"/>
-          </w:tcPr>
-          <w:p>
-            <w:r>
-              <w:t xml:space="preserve">USD</w:t>
+              <w:t xml:space="preserve">HK05</w:t>
+            </w:r>
+          </w:p>
+        </w:tc>
+        <w:tc>
+          <w:tcPr>
+            <w:tcW w:type="dxa" w:w="901"/>
+          </w:tcPr>
+          <w:p>
+            <w:r>
+              <w:t xml:space="preserve">SGD</w:t>
             </w:r>
           </w:p>
         </w:tc>
@@ -2195,7 +2419,7 @@
           </w:tcPr>
           <w:p>
             <w:r>
-              <w:t xml:space="preserve">JP Morgan（JPM） 8 月 18 日 涨幅 0%, 收盘价 148.97 美元</w:t>
+              <w:t xml:space="preserve">DBS（D05.SG） 9 月 13 日 涨幅 0%, 收盘价 32.53 新加坡元</w:t>
             </w:r>
           </w:p>
         </w:tc>
@@ -2230,7 +2454,7 @@
           </w:tcPr>
           <w:p>
             <w:r>
-              <w:t xml:space="preserve">Morgan Stanley</w:t>
+              <w:t xml:space="preserve">East West Bank</w:t>
             </w:r>
           </w:p>
         </w:tc>
@@ -2250,7 +2474,7 @@
           </w:tcPr>
           <w:p>
             <w:r>
-              <w:t xml:space="preserve">MS</w:t>
+              <w:t xml:space="preserve">EWBC</w:t>
             </w:r>
           </w:p>
         </w:tc>
@@ -2270,7 +2494,7 @@
           </w:tcPr>
           <w:p>
             <w:r>
-              <w:t xml:space="preserve">Morgan Stanley（MS） 8 月 18 日 跌幅 1%, 收盘价 84.89 美元</w:t>
+              <w:t xml:space="preserve">East West Bank（EWBC） 9 月 12 日 涨幅 5%, 收盘价 60.63 美元</w:t>
             </w:r>
           </w:p>
         </w:tc>
@@ -2305,7 +2529,7 @@
           </w:tcPr>
           <w:p>
             <w:r>
-              <w:t xml:space="preserve">Goldman Sachs</w:t>
+              <w:t xml:space="preserve">JP Morgan</w:t>
             </w:r>
           </w:p>
         </w:tc>
@@ -2325,7 +2549,7 @@
           </w:tcPr>
           <w:p>
             <w:r>
-              <w:t xml:space="preserve">GS</w:t>
+              <w:t xml:space="preserve">JPM</w:t>
             </w:r>
           </w:p>
         </w:tc>
@@ -2345,7 +2569,7 @@
           </w:tcPr>
           <w:p>
             <w:r>
-              <w:t xml:space="preserve">Goldman Sachs（GS） 8 月 18 日 跌幅 1%, 收盘价 324.93 美元</w:t>
+              <w:t xml:space="preserve">JP Morgan（JPM） 9 月 12 日 涨幅 0%, 收盘价 153.85 美元</w:t>
             </w:r>
           </w:p>
         </w:tc>
@@ -2380,7 +2604,7 @@
           </w:tcPr>
           <w:p>
             <w:r>
-              <w:t xml:space="preserve">First Citizens</w:t>
+              <w:t xml:space="preserve">Morgan Stanley</w:t>
             </w:r>
           </w:p>
         </w:tc>
@@ -2400,7 +2624,7 @@
           </w:tcPr>
           <w:p>
             <w:r>
-              <w:t xml:space="preserve">FCNCA</w:t>
+              <w:t xml:space="preserve">MS</w:t>
             </w:r>
           </w:p>
         </w:tc>
@@ -2420,7 +2644,7 @@
           </w:tcPr>
           <w:p>
             <w:r>
-              <w:t xml:space="preserve">First Citizens（FCNCA） 8 月 18 日 涨幅 0%, 收盘价 1394.58 美元</w:t>
+              <w:t xml:space="preserve">Morgan Stanley（MS） 9 月 12 日 涨幅 6%, 收盘价 91.77 美元</w:t>
             </w:r>
           </w:p>
         </w:tc>
@@ -2455,6 +2679,156 @@
           </w:tcPr>
           <w:p>
             <w:r>
+              <w:t xml:space="preserve">Goldman Sachs</w:t>
+            </w:r>
+          </w:p>
+        </w:tc>
+        <w:tc>
+          <w:tcPr>
+            <w:tcW w:type="dxa" w:w="901"/>
+          </w:tcPr>
+          <w:p>
+            <w:r>
+              <w:t xml:space="preserve">N/A</w:t>
+            </w:r>
+          </w:p>
+        </w:tc>
+        <w:tc>
+          <w:tcPr>
+            <w:tcW w:type="dxa" w:w="901"/>
+          </w:tcPr>
+          <w:p>
+            <w:r>
+              <w:t xml:space="preserve">GS</w:t>
+            </w:r>
+          </w:p>
+        </w:tc>
+        <w:tc>
+          <w:tcPr>
+            <w:tcW w:type="dxa" w:w="901"/>
+          </w:tcPr>
+          <w:p>
+            <w:r>
+              <w:t xml:space="preserve">USD</w:t>
+            </w:r>
+          </w:p>
+        </w:tc>
+        <w:tc>
+          <w:tcPr>
+            <w:tcW w:type="dxa" w:w="5406"/>
+          </w:tcPr>
+          <w:p>
+            <w:r>
+              <w:t xml:space="preserve">Goldman Sachs（GS） 9 月 12 日 涨幅 3%, 收盘价 336.67 美元</w:t>
+            </w:r>
+          </w:p>
+        </w:tc>
+      </w:tr>
+    </w:tbl>
+    <w:tbl>
+      <w:tblPr>
+        <w:tblW w:type="auto" w:w="100"/>
+        <w:tblBorders>
+          <w:top w:val="single" w:color="auto" w:sz="4"/>
+          <w:left w:val="single" w:color="auto" w:sz="4"/>
+          <w:bottom w:val="single" w:color="auto" w:sz="4"/>
+          <w:right w:val="single" w:color="auto" w:sz="4"/>
+          <w:insideH w:val="single" w:color="auto" w:sz="4"/>
+          <w:insideV w:val="single" w:color="auto" w:sz="4"/>
+        </w:tblBorders>
+      </w:tblPr>
+      <w:tblGrid>
+        <w:gridCol w:w="901"/>
+        <w:gridCol w:w="901"/>
+        <w:gridCol w:w="901"/>
+        <w:gridCol w:w="901"/>
+        <w:gridCol w:w="5406"/>
+      </w:tblGrid>
+      <w:tr>
+        <w:trPr>
+          <w:trHeight w:val="800" w:hRule="exact"/>
+        </w:trPr>
+        <w:tc>
+          <w:tcPr>
+            <w:tcW w:type="dxa" w:w="901"/>
+          </w:tcPr>
+          <w:p>
+            <w:r>
+              <w:t xml:space="preserve">First Citizens</w:t>
+            </w:r>
+          </w:p>
+        </w:tc>
+        <w:tc>
+          <w:tcPr>
+            <w:tcW w:type="dxa" w:w="901"/>
+          </w:tcPr>
+          <w:p>
+            <w:r>
+              <w:t xml:space="preserve">N/A</w:t>
+            </w:r>
+          </w:p>
+        </w:tc>
+        <w:tc>
+          <w:tcPr>
+            <w:tcW w:type="dxa" w:w="901"/>
+          </w:tcPr>
+          <w:p>
+            <w:r>
+              <w:t xml:space="preserve">FCNCA</w:t>
+            </w:r>
+          </w:p>
+        </w:tc>
+        <w:tc>
+          <w:tcPr>
+            <w:tcW w:type="dxa" w:w="901"/>
+          </w:tcPr>
+          <w:p>
+            <w:r>
+              <w:t xml:space="preserve">USD</w:t>
+            </w:r>
+          </w:p>
+        </w:tc>
+        <w:tc>
+          <w:tcPr>
+            <w:tcW w:type="dxa" w:w="5406"/>
+          </w:tcPr>
+          <w:p>
+            <w:r>
+              <w:t xml:space="preserve">First Citizens（FCNCA） 9 月 12 日 涨幅 0%, 收盘价 1369.415 美元</w:t>
+            </w:r>
+          </w:p>
+        </w:tc>
+      </w:tr>
+    </w:tbl>
+    <w:tbl>
+      <w:tblPr>
+        <w:tblW w:type="auto" w:w="100"/>
+        <w:tblBorders>
+          <w:top w:val="single" w:color="auto" w:sz="4"/>
+          <w:left w:val="single" w:color="auto" w:sz="4"/>
+          <w:bottom w:val="single" w:color="auto" w:sz="4"/>
+          <w:right w:val="single" w:color="auto" w:sz="4"/>
+          <w:insideH w:val="single" w:color="auto" w:sz="4"/>
+          <w:insideV w:val="single" w:color="auto" w:sz="4"/>
+        </w:tblBorders>
+      </w:tblPr>
+      <w:tblGrid>
+        <w:gridCol w:w="901"/>
+        <w:gridCol w:w="901"/>
+        <w:gridCol w:w="901"/>
+        <w:gridCol w:w="901"/>
+        <w:gridCol w:w="5406"/>
+      </w:tblGrid>
+      <w:tr>
+        <w:trPr>
+          <w:trHeight w:val="800" w:hRule="exact"/>
+        </w:trPr>
+        <w:tc>
+          <w:tcPr>
+            <w:tcW w:type="dxa" w:w="901"/>
+          </w:tcPr>
+          <w:p>
+            <w:r>
               <w:t xml:space="preserve">UBS</w:t>
             </w:r>
           </w:p>
@@ -2495,7 +2869,7 @@
           </w:tcPr>
           <w:p>
             <w:r>
-              <w:t xml:space="preserve">UBS（UBS） 8 月 18 日 跌幅 0%, 收盘价 23.43 美元</w:t>
+              <w:t xml:space="preserve">UBS（UBS） 9 月 12 日 涨幅 1%, 收盘价 21.355 美元</w:t>
             </w:r>
           </w:p>
         </w:tc>

</xml_diff>